<commit_message>
Report 3 Com Assinatura + Referencias Bibliográficas
</commit_message>
<xml_diff>
--- a/documents/Report 3 - Sumario Comentado e 1o Capitulo Teorico.docx
+++ b/documents/Report 3 - Sumario Comentado e 1o Capitulo Teorico.docx
@@ -4,7 +4,7 @@
   <w:body>
     <w:p>
       <w:pPr>
-        <w:pStyle w:val="Heading5"/>
+        <w:pStyle w:val="Ttulo5"/>
         <w:spacing w:line="360" w:lineRule="auto"/>
         <w:jc w:val="center"/>
         <w:rPr>
@@ -16,7 +16,7 @@
     </w:p>
     <w:p>
       <w:pPr>
-        <w:pStyle w:val="Heading5"/>
+        <w:pStyle w:val="Ttulo5"/>
         <w:spacing w:line="360" w:lineRule="auto"/>
         <w:jc w:val="center"/>
         <w:rPr>
@@ -90,7 +90,7 @@
     </w:p>
     <w:p>
       <w:pPr>
-        <w:pStyle w:val="Heading5"/>
+        <w:pStyle w:val="Ttulo5"/>
         <w:spacing w:line="360" w:lineRule="auto"/>
         <w:rPr>
           <w:rFonts w:cs="Arial"/>
@@ -577,7 +577,7 @@
     </w:p>
     <w:p>
       <w:pPr>
-        <w:pStyle w:val="BodyText"/>
+        <w:pStyle w:val="Corpodetexto"/>
         <w:tabs>
           <w:tab w:val="left" w:pos="1120"/>
           <w:tab w:val="right" w:pos="9972"/>
@@ -604,7 +604,7 @@
     </w:p>
     <w:p>
       <w:pPr>
-        <w:pStyle w:val="BodyText"/>
+        <w:pStyle w:val="Corpodetexto"/>
         <w:tabs>
           <w:tab w:val="left" w:pos="1120"/>
           <w:tab w:val="right" w:pos="9972"/>
@@ -616,7 +616,7 @@
     </w:p>
     <w:p>
       <w:pPr>
-        <w:pStyle w:val="BodyText"/>
+        <w:pStyle w:val="Corpodetexto"/>
         <w:tabs>
           <w:tab w:val="left" w:pos="1120"/>
           <w:tab w:val="right" w:pos="9972"/>
@@ -628,7 +628,7 @@
     </w:p>
     <w:p>
       <w:pPr>
-        <w:pStyle w:val="BodyText"/>
+        <w:pStyle w:val="Corpodetexto"/>
         <w:tabs>
           <w:tab w:val="left" w:pos="1120"/>
           <w:tab w:val="right" w:pos="9972"/>
@@ -648,7 +648,7 @@
     </w:p>
     <w:p>
       <w:pPr>
-        <w:pStyle w:val="BodyText"/>
+        <w:pStyle w:val="Corpodetexto"/>
         <w:ind w:firstLine="708"/>
         <w:rPr>
           <w:bCs/>
@@ -660,7 +660,7 @@
     </w:p>
     <w:p>
       <w:pPr>
-        <w:pStyle w:val="BodyText"/>
+        <w:pStyle w:val="Corpodetexto"/>
         <w:rPr>
           <w:b/>
           <w:bCs/>
@@ -669,7 +669,7 @@
     </w:p>
     <w:p>
       <w:pPr>
-        <w:pStyle w:val="BodyText"/>
+        <w:pStyle w:val="Corpodetexto"/>
         <w:rPr>
           <w:b/>
           <w:bCs/>
@@ -678,7 +678,7 @@
     </w:p>
     <w:p>
       <w:pPr>
-        <w:pStyle w:val="BodyText"/>
+        <w:pStyle w:val="Corpodetexto"/>
         <w:rPr>
           <w:b/>
           <w:bCs/>
@@ -687,7 +687,7 @@
     </w:p>
     <w:p>
       <w:pPr>
-        <w:pStyle w:val="BodyText"/>
+        <w:pStyle w:val="Corpodetexto"/>
         <w:rPr>
           <w:b/>
           <w:bCs/>
@@ -696,7 +696,7 @@
     </w:p>
     <w:p>
       <w:pPr>
-        <w:pStyle w:val="BodyText"/>
+        <w:pStyle w:val="Corpodetexto"/>
         <w:rPr>
           <w:b/>
           <w:bCs/>
@@ -705,7 +705,7 @@
     </w:p>
     <w:p>
       <w:pPr>
-        <w:pStyle w:val="BodyText"/>
+        <w:pStyle w:val="Corpodetexto"/>
         <w:rPr>
           <w:b/>
           <w:bCs/>
@@ -943,7 +943,13 @@
         <w:rPr>
           <w:rFonts w:ascii="Arial" w:hAnsi="Arial"/>
         </w:rPr>
-        <w:t>2.2.1 Caracteristicas</w:t>
+        <w:t xml:space="preserve">2.2.1 </w:t>
+      </w:r>
+      <w:r>
+        <w:rPr>
+          <w:rFonts w:ascii="Arial" w:hAnsi="Arial"/>
+        </w:rPr>
+        <w:t>Características</w:t>
       </w:r>
     </w:p>
     <w:p>
@@ -1768,7 +1774,7 @@
     </w:p>
     <w:p>
       <w:pPr>
-        <w:pStyle w:val="ListParagraph"/>
+        <w:pStyle w:val="PargrafodaLista"/>
         <w:numPr>
           <w:ilvl w:val="0"/>
           <w:numId w:val="45"/>
@@ -1795,7 +1801,7 @@
     </w:p>
     <w:p>
       <w:pPr>
-        <w:pStyle w:val="ListParagraph"/>
+        <w:pStyle w:val="PargrafodaLista"/>
         <w:numPr>
           <w:ilvl w:val="0"/>
           <w:numId w:val="45"/>
@@ -1822,7 +1828,7 @@
     </w:p>
     <w:p>
       <w:pPr>
-        <w:pStyle w:val="ListParagraph"/>
+        <w:pStyle w:val="PargrafodaLista"/>
         <w:numPr>
           <w:ilvl w:val="0"/>
           <w:numId w:val="0"/>
@@ -1880,7 +1886,25 @@
           <w:color w:val="auto"/>
           <w:u w:val="none"/>
         </w:rPr>
-        <w:t xml:space="preserve"> aplicações de diversos projetos e como será aplicado no trabalho à ser desenvolvido.</w:t>
+        <w:t xml:space="preserve"> aplicações de diversos projetos e </w:t>
+      </w:r>
+      <w:r>
+        <w:rPr>
+          <w:rStyle w:val="Hyperlink"/>
+          <w:noProof/>
+          <w:color w:val="auto"/>
+          <w:u w:val="none"/>
+        </w:rPr>
+        <w:t>como será aplicado no trabalho a</w:t>
+      </w:r>
+      <w:r>
+        <w:rPr>
+          <w:rStyle w:val="Hyperlink"/>
+          <w:noProof/>
+          <w:color w:val="auto"/>
+          <w:u w:val="none"/>
+        </w:rPr>
+        <w:t xml:space="preserve"> ser desenvolvido.</w:t>
       </w:r>
     </w:p>
     <w:p>
@@ -1953,12 +1977,14 @@
         </w:rPr>
         <w:t>C</w:t>
       </w:r>
+      <w:proofErr w:type="spellStart"/>
       <w:r>
         <w:rPr>
           <w:rFonts w:ascii="Arial" w:hAnsi="Arial" w:cs="Arial"/>
         </w:rPr>
         <w:t>onceitos</w:t>
       </w:r>
+      <w:proofErr w:type="spellEnd"/>
       <w:r>
         <w:rPr>
           <w:rStyle w:val="Hyperlink"/>
@@ -1983,7 +2009,7 @@
     </w:p>
     <w:p>
       <w:pPr>
-        <w:pStyle w:val="ListParagraph"/>
+        <w:pStyle w:val="PargrafodaLista"/>
         <w:numPr>
           <w:ilvl w:val="0"/>
           <w:numId w:val="0"/>
@@ -2007,12 +2033,18 @@
         <w:t xml:space="preserve">, formas que são </w:t>
       </w:r>
       <w:r>
-        <w:t>utilizadas ao receber uma imagem/video como entrada e reconhecer rostos durante o processamento.</w:t>
-      </w:r>
-    </w:p>
-    <w:p>
-      <w:pPr>
-        <w:pStyle w:val="ListParagraph"/>
+        <w:t>utilizadas ao receber uma imagem/</w:t>
+      </w:r>
+      <w:r>
+        <w:t>vídeo</w:t>
+      </w:r>
+      <w:r>
+        <w:t xml:space="preserve"> como entrada e reconhecer rostos durante o processamento.</w:t>
+      </w:r>
+    </w:p>
+    <w:p>
+      <w:pPr>
+        <w:pStyle w:val="PargrafodaLista"/>
         <w:numPr>
           <w:ilvl w:val="0"/>
           <w:numId w:val="0"/>
@@ -2104,7 +2136,7 @@
     </w:p>
     <w:p>
       <w:pPr>
-        <w:pStyle w:val="ListParagraph"/>
+        <w:pStyle w:val="PargrafodaLista"/>
         <w:numPr>
           <w:ilvl w:val="0"/>
           <w:numId w:val="0"/>
@@ -2121,7 +2153,7 @@
     </w:p>
     <w:p>
       <w:pPr>
-        <w:pStyle w:val="ListParagraph"/>
+        <w:pStyle w:val="PargrafodaLista"/>
         <w:numPr>
           <w:ilvl w:val="0"/>
           <w:numId w:val="0"/>
@@ -2201,7 +2233,7 @@
     </w:p>
     <w:p>
       <w:pPr>
-        <w:pStyle w:val="ListParagraph"/>
+        <w:pStyle w:val="PargrafodaLista"/>
         <w:numPr>
           <w:ilvl w:val="0"/>
           <w:numId w:val="0"/>
@@ -2239,7 +2271,7 @@
     </w:p>
     <w:p>
       <w:pPr>
-        <w:pStyle w:val="ListParagraph"/>
+        <w:pStyle w:val="PargrafodaLista"/>
         <w:numPr>
           <w:ilvl w:val="0"/>
           <w:numId w:val="0"/>
@@ -2329,7 +2361,7 @@
     </w:p>
     <w:p>
       <w:pPr>
-        <w:pStyle w:val="ListParagraph"/>
+        <w:pStyle w:val="PargrafodaLista"/>
         <w:numPr>
           <w:ilvl w:val="0"/>
           <w:numId w:val="0"/>
@@ -2353,12 +2385,18 @@
         <w:t xml:space="preserve">, formas que são </w:t>
       </w:r>
       <w:r>
-        <w:t>utilizadas ao receber uma imagem/video como entrada e reconhecer rostos durante o processamento.</w:t>
-      </w:r>
-    </w:p>
-    <w:p>
-      <w:pPr>
-        <w:pStyle w:val="ListParagraph"/>
+        <w:t>utilizadas ao receber uma imagem/</w:t>
+      </w:r>
+      <w:r>
+        <w:t>vídeo</w:t>
+      </w:r>
+      <w:r>
+        <w:t xml:space="preserve"> como entrada e reconhecer rostos durante o processamento.</w:t>
+      </w:r>
+    </w:p>
+    <w:p>
+      <w:pPr>
+        <w:pStyle w:val="PargrafodaLista"/>
         <w:numPr>
           <w:ilvl w:val="0"/>
           <w:numId w:val="0"/>
@@ -2369,7 +2407,7 @@
     </w:p>
     <w:p>
       <w:pPr>
-        <w:pStyle w:val="ListParagraph"/>
+        <w:pStyle w:val="PargrafodaLista"/>
         <w:numPr>
           <w:ilvl w:val="0"/>
           <w:numId w:val="0"/>
@@ -2472,7 +2510,7 @@
     </w:p>
     <w:p>
       <w:pPr>
-        <w:pStyle w:val="ListParagraph"/>
+        <w:pStyle w:val="PargrafodaLista"/>
         <w:numPr>
           <w:ilvl w:val="0"/>
           <w:numId w:val="0"/>
@@ -2487,7 +2525,13 @@
         <w:t xml:space="preserve">explicado </w:t>
       </w:r>
       <w:r>
-        <w:t xml:space="preserve">como são utilizados os pontos que devem ser os principais pontos que definem a característica de um rosto e consequentemente a detecção e reconhecimento facial se torna mais facil de ser utilizado. Além disso, será apresentado </w:t>
+        <w:t xml:space="preserve">como são utilizados os pontos que devem ser os principais pontos que definem a característica de um rosto e consequentemente a detecção e reconhecimento facial se torna mais </w:t>
+      </w:r>
+      <w:r>
+        <w:t>fácil</w:t>
+      </w:r>
+      <w:r>
+        <w:t xml:space="preserve"> de ser utilizado. Além disso, será apresentado </w:t>
       </w:r>
       <w:r>
         <w:t>as formas que são detectados os rostos de acordo com os pontos nodais da imagem.</w:t>
@@ -2495,7 +2539,7 @@
     </w:p>
     <w:p>
       <w:pPr>
-        <w:pStyle w:val="ListParagraph"/>
+        <w:pStyle w:val="PargrafodaLista"/>
         <w:numPr>
           <w:ilvl w:val="0"/>
           <w:numId w:val="0"/>
@@ -2598,7 +2642,7 @@
     </w:p>
     <w:p>
       <w:pPr>
-        <w:pStyle w:val="ListParagraph"/>
+        <w:pStyle w:val="PargrafodaLista"/>
         <w:numPr>
           <w:ilvl w:val="0"/>
           <w:numId w:val="0"/>
@@ -2610,7 +2654,13 @@
         <w:t xml:space="preserve">Nesse tópico será </w:t>
       </w:r>
       <w:r>
-        <w:t>explicado como são utilizados os pontos que devem ser os principais pontos que definem a característica de um rosto e consequentemente a detecção e reconhecimento facial se torna mais facil de ser utilizado. Além disso, será apresentado as formas que são detectados os rostos de acordo com os pontos nodais da imagem.</w:t>
+        <w:t xml:space="preserve">explicado como são utilizados os pontos que devem ser os principais pontos que definem a característica de um rosto e consequentemente a detecção e reconhecimento facial se torna mais </w:t>
+      </w:r>
+      <w:r>
+        <w:t>fácil</w:t>
+      </w:r>
+      <w:r>
+        <w:t xml:space="preserve"> de ser utilizado. Além disso, será apresentado as formas que são detectados os rostos de acordo com os pontos nodais da imagem.</w:t>
       </w:r>
     </w:p>
     <w:p>
@@ -2714,7 +2764,7 @@
     </w:p>
     <w:p>
       <w:pPr>
-        <w:pStyle w:val="ListParagraph"/>
+        <w:pStyle w:val="PargrafodaLista"/>
         <w:numPr>
           <w:ilvl w:val="0"/>
           <w:numId w:val="0"/>
@@ -2759,7 +2809,7 @@
     </w:p>
     <w:p>
       <w:pPr>
-        <w:pStyle w:val="ListParagraph"/>
+        <w:pStyle w:val="PargrafodaLista"/>
         <w:numPr>
           <w:ilvl w:val="0"/>
           <w:numId w:val="45"/>
@@ -2778,7 +2828,7 @@
     </w:p>
     <w:p>
       <w:pPr>
-        <w:pStyle w:val="ListParagraph"/>
+        <w:pStyle w:val="PargrafodaLista"/>
         <w:numPr>
           <w:ilvl w:val="0"/>
           <w:numId w:val="0"/>
@@ -2795,7 +2845,7 @@
     </w:p>
     <w:p>
       <w:pPr>
-        <w:pStyle w:val="ListParagraph"/>
+        <w:pStyle w:val="PargrafodaLista"/>
         <w:numPr>
           <w:ilvl w:val="0"/>
           <w:numId w:val="0"/>
@@ -3058,7 +3108,67 @@
         <w:rPr>
           <w:rFonts w:ascii="Arial" w:hAnsi="Arial" w:cs="Arial"/>
         </w:rPr>
-        <w:t>Nesse tópico será apresentado o OpenCV, que é uma biblioteca opensource criada pela intel e será utilizado os módulos de processamento de imagens para filtros, reconhecimento de setores da face e análise de dados. Nessa ferramenta, pode-se aplicar diversos filtros para melhorar uma possível imagem com ruidos ou até mesmo de baixo contraste.</w:t>
+        <w:t xml:space="preserve">Nesse tópico será apresentado o OpenCV, que é uma biblioteca opensource criada pela </w:t>
+      </w:r>
+      <w:r>
+        <w:rPr>
+          <w:rFonts w:ascii="Arial" w:hAnsi="Arial" w:cs="Arial"/>
+        </w:rPr>
+        <w:t>Intel</w:t>
+      </w:r>
+      <w:r>
+        <w:rPr>
+          <w:rFonts w:ascii="Arial" w:hAnsi="Arial" w:cs="Arial"/>
+        </w:rPr>
+        <w:t xml:space="preserve"> e </w:t>
+      </w:r>
+      <w:r>
+        <w:rPr>
+          <w:rFonts w:ascii="Arial" w:hAnsi="Arial" w:cs="Arial"/>
+        </w:rPr>
+        <w:t>serão</w:t>
+      </w:r>
+      <w:r>
+        <w:rPr>
+          <w:rFonts w:ascii="Arial" w:hAnsi="Arial" w:cs="Arial"/>
+        </w:rPr>
+        <w:t xml:space="preserve"> </w:t>
+      </w:r>
+      <w:r>
+        <w:rPr>
+          <w:rFonts w:ascii="Arial" w:hAnsi="Arial" w:cs="Arial"/>
+        </w:rPr>
+        <w:t>utilizados os módulos de processamento de imagens</w:t>
+      </w:r>
+      <w:r>
+        <w:rPr>
+          <w:rFonts w:ascii="Arial" w:hAnsi="Arial" w:cs="Arial"/>
+        </w:rPr>
+        <w:t xml:space="preserve"> para filtros, reconhecimento de setores da face e análise de dados. Nessa ferramenta, </w:t>
+      </w:r>
+      <w:r>
+        <w:rPr>
+          <w:rFonts w:ascii="Arial" w:hAnsi="Arial" w:cs="Arial"/>
+        </w:rPr>
+        <w:t>podem-se</w:t>
+      </w:r>
+      <w:r>
+        <w:rPr>
+          <w:rFonts w:ascii="Arial" w:hAnsi="Arial" w:cs="Arial"/>
+        </w:rPr>
+        <w:t xml:space="preserve"> aplicar diversos filtros para melhorar uma possível imagem com </w:t>
+      </w:r>
+      <w:r>
+        <w:rPr>
+          <w:rFonts w:ascii="Arial" w:hAnsi="Arial" w:cs="Arial"/>
+        </w:rPr>
+        <w:t>ruídos</w:t>
+      </w:r>
+      <w:r>
+        <w:rPr>
+          <w:rFonts w:ascii="Arial" w:hAnsi="Arial" w:cs="Arial"/>
+        </w:rPr>
+        <w:t xml:space="preserve"> ou até mesmo de baixo contraste.</w:t>
       </w:r>
     </w:p>
     <w:p>
@@ -4950,7 +5060,7 @@
     </w:p>
     <w:p>
       <w:pPr>
-        <w:pStyle w:val="ListParagraph"/>
+        <w:pStyle w:val="PargrafodaLista"/>
         <w:numPr>
           <w:ilvl w:val="0"/>
           <w:numId w:val="48"/>
@@ -4963,7 +5073,7 @@
     </w:p>
     <w:p>
       <w:pPr>
-        <w:pStyle w:val="ListParagraph"/>
+        <w:pStyle w:val="PargrafodaLista"/>
         <w:numPr>
           <w:ilvl w:val="0"/>
           <w:numId w:val="48"/>
@@ -4979,7 +5089,7 @@
     </w:p>
     <w:p>
       <w:pPr>
-        <w:pStyle w:val="ListParagraph"/>
+        <w:pStyle w:val="PargrafodaLista"/>
         <w:numPr>
           <w:ilvl w:val="0"/>
           <w:numId w:val="48"/>
@@ -4998,7 +5108,7 @@
     </w:p>
     <w:p>
       <w:pPr>
-        <w:pStyle w:val="ListParagraph"/>
+        <w:pStyle w:val="PargrafodaLista"/>
         <w:numPr>
           <w:ilvl w:val="0"/>
           <w:numId w:val="48"/>
@@ -5014,7 +5124,7 @@
     </w:p>
     <w:p>
       <w:pPr>
-        <w:pStyle w:val="ListParagraph"/>
+        <w:pStyle w:val="PargrafodaLista"/>
         <w:numPr>
           <w:ilvl w:val="0"/>
           <w:numId w:val="0"/>
@@ -5067,6 +5177,7 @@
       <w:pPr>
         <w:spacing w:line="360" w:lineRule="auto"/>
         <w:ind w:firstLine="720"/>
+        <w:jc w:val="both"/>
         <w:rPr>
           <w:rFonts w:ascii="Arial" w:hAnsi="Arial" w:cs="Arial"/>
         </w:rPr>
@@ -5094,15 +5205,28 @@
       <w:pPr>
         <w:spacing w:line="360" w:lineRule="auto"/>
         <w:ind w:firstLine="720"/>
-        <w:rPr>
-          <w:rFonts w:ascii="Arial" w:hAnsi="Arial" w:cs="Arial"/>
-        </w:rPr>
-      </w:pPr>
-      <w:r>
-        <w:rPr>
-          <w:rFonts w:ascii="Arial" w:hAnsi="Arial" w:cs="Arial"/>
-        </w:rPr>
-        <w:t>O conceito de identificação ou reconhecimento facial foi introduzido nos anos 1960. “Durante os anos 1964 e 1965 Woodrow Wilson Bledsoe, Helen Chan Wolf e Charles Bisson trabalharam no reconhecimento facial humano fazendo uso do computador e desenvolveram o primeiro sistema semiautomático de reconhecimento. (GALVIS TRASLAVIÑA, 2015).</w:t>
+        <w:jc w:val="both"/>
+        <w:rPr>
+          <w:rFonts w:ascii="Arial" w:hAnsi="Arial" w:cs="Arial"/>
+        </w:rPr>
+      </w:pPr>
+      <w:r>
+        <w:rPr>
+          <w:rFonts w:ascii="Arial" w:hAnsi="Arial" w:cs="Arial"/>
+        </w:rPr>
+        <w:t>O conceito de identificação ou reconhecimento facial foi introduzido nos anos 1960. “Durante os anos 1964 e 1965 Woodrow Wilson Bledsoe, Helen Chan Wolf e Charles Bisson trabalharam no reconhecimento facial humano fazendo uso do computador e desenvolveram o primeiro sistema semiautomático de reconhecimento</w:t>
+      </w:r>
+      <w:r>
+        <w:rPr>
+          <w:rFonts w:ascii="Arial" w:hAnsi="Arial" w:cs="Arial"/>
+        </w:rPr>
+        <w:t>”</w:t>
+      </w:r>
+      <w:r>
+        <w:rPr>
+          <w:rFonts w:ascii="Arial" w:hAnsi="Arial" w:cs="Arial"/>
+        </w:rPr>
+        <w:t>. (GALVIS TRASLAVIÑA, 2015).</w:t>
       </w:r>
     </w:p>
     <w:p>
@@ -5327,7 +5451,6 @@
         <w:rPr>
           <w:rFonts w:ascii="Arial" w:hAnsi="Arial" w:cs="Arial"/>
           <w:noProof/>
-          <w:lang w:val="en-US" w:eastAsia="en-US"/>
         </w:rPr>
         <w:drawing>
           <wp:inline distT="0" distB="0" distL="0" distR="0">
@@ -5534,44 +5657,94 @@
           <w:sz w:val="20"/>
           <w:szCs w:val="20"/>
         </w:rPr>
-        <w:t>. Acesso em: 22 abr. 2017.</w:t>
-      </w:r>
-    </w:p>
-    <w:p>
-      <w:pPr>
-        <w:spacing w:line="360" w:lineRule="auto"/>
-        <w:jc w:val="both"/>
-        <w:rPr>
-          <w:rFonts w:ascii="Arial" w:hAnsi="Arial" w:cs="Arial"/>
-          <w:szCs w:val="20"/>
-        </w:rPr>
-      </w:pPr>
-    </w:p>
-    <w:p>
-      <w:pPr>
-        <w:spacing w:line="360" w:lineRule="auto"/>
-        <w:jc w:val="both"/>
-        <w:rPr>
-          <w:rFonts w:ascii="Arial" w:hAnsi="Arial" w:cs="Arial"/>
-          <w:szCs w:val="20"/>
-        </w:rPr>
-      </w:pPr>
-    </w:p>
-    <w:p>
-      <w:pPr>
-        <w:spacing w:line="360" w:lineRule="auto"/>
-        <w:jc w:val="both"/>
-        <w:rPr>
-          <w:rFonts w:ascii="Arial" w:hAnsi="Arial" w:cs="Arial"/>
-          <w:szCs w:val="20"/>
-        </w:rPr>
-      </w:pPr>
-      <w:r>
-        <w:rPr>
-          <w:rFonts w:ascii="Arial" w:hAnsi="Arial" w:cs="Arial"/>
-          <w:szCs w:val="20"/>
-        </w:rPr>
-        <w:t xml:space="preserve">Para desenvolver uma aplição de reconhecimento facial à partir da utilização de faces, é necessário uma série de treinamentos e métodos computacionais para que seja feito tal identificação. </w:t>
+        <w:t>. Acesso em: 22 abr. 2018</w:t>
+      </w:r>
+      <w:r>
+        <w:rPr>
+          <w:rFonts w:ascii="Arial" w:hAnsi="Arial" w:cs="Arial"/>
+          <w:sz w:val="20"/>
+          <w:szCs w:val="20"/>
+        </w:rPr>
+        <w:t>.</w:t>
+      </w:r>
+    </w:p>
+    <w:p>
+      <w:pPr>
+        <w:spacing w:line="360" w:lineRule="auto"/>
+        <w:jc w:val="both"/>
+        <w:rPr>
+          <w:rFonts w:ascii="Arial" w:hAnsi="Arial" w:cs="Arial"/>
+          <w:szCs w:val="20"/>
+        </w:rPr>
+      </w:pPr>
+    </w:p>
+    <w:p>
+      <w:pPr>
+        <w:spacing w:line="360" w:lineRule="auto"/>
+        <w:jc w:val="both"/>
+        <w:rPr>
+          <w:rFonts w:ascii="Arial" w:hAnsi="Arial" w:cs="Arial"/>
+          <w:szCs w:val="20"/>
+        </w:rPr>
+      </w:pPr>
+    </w:p>
+    <w:p>
+      <w:pPr>
+        <w:spacing w:line="360" w:lineRule="auto"/>
+        <w:jc w:val="both"/>
+        <w:rPr>
+          <w:rFonts w:ascii="Arial" w:hAnsi="Arial" w:cs="Arial"/>
+          <w:szCs w:val="20"/>
+        </w:rPr>
+      </w:pPr>
+      <w:r>
+        <w:rPr>
+          <w:rFonts w:ascii="Arial" w:hAnsi="Arial" w:cs="Arial"/>
+          <w:szCs w:val="20"/>
+        </w:rPr>
+        <w:t>Para desenvolver uma apli</w:t>
+      </w:r>
+      <w:r>
+        <w:rPr>
+          <w:rFonts w:ascii="Arial" w:hAnsi="Arial" w:cs="Arial"/>
+          <w:szCs w:val="20"/>
+        </w:rPr>
+        <w:t>ca</w:t>
+      </w:r>
+      <w:r>
+        <w:rPr>
+          <w:rFonts w:ascii="Arial" w:hAnsi="Arial" w:cs="Arial"/>
+          <w:szCs w:val="20"/>
+        </w:rPr>
+        <w:t xml:space="preserve">ção de reconhecimento facial </w:t>
+      </w:r>
+      <w:r>
+        <w:rPr>
+          <w:rFonts w:ascii="Arial" w:hAnsi="Arial" w:cs="Arial"/>
+          <w:szCs w:val="20"/>
+        </w:rPr>
+        <w:t>a</w:t>
+      </w:r>
+      <w:r>
+        <w:rPr>
+          <w:rFonts w:ascii="Arial" w:hAnsi="Arial" w:cs="Arial"/>
+          <w:szCs w:val="20"/>
+        </w:rPr>
+        <w:t xml:space="preserve"> partir da utilização de faces, é </w:t>
+      </w:r>
+      <w:r>
+        <w:rPr>
+          <w:rFonts w:ascii="Arial" w:hAnsi="Arial" w:cs="Arial"/>
+          <w:szCs w:val="20"/>
+        </w:rPr>
+        <w:t>necessária</w:t>
+      </w:r>
+      <w:r>
+        <w:rPr>
+          <w:rFonts w:ascii="Arial" w:hAnsi="Arial" w:cs="Arial"/>
+          <w:szCs w:val="20"/>
+        </w:rPr>
+        <w:t xml:space="preserve"> uma série de treinamentos e métodos computacionais para que seja feito tal identificação. </w:t>
       </w:r>
       <w:r>
         <w:rPr>
@@ -5590,7 +5763,7 @@
     </w:p>
     <w:p>
       <w:pPr>
-        <w:pStyle w:val="ListParagraph"/>
+        <w:pStyle w:val="PargrafodaLista"/>
         <w:numPr>
           <w:ilvl w:val="0"/>
           <w:numId w:val="49"/>
@@ -5616,7 +5789,7 @@
     </w:p>
     <w:p>
       <w:pPr>
-        <w:pStyle w:val="ListParagraph"/>
+        <w:pStyle w:val="PargrafodaLista"/>
         <w:numPr>
           <w:ilvl w:val="0"/>
           <w:numId w:val="49"/>
@@ -5642,7 +5815,7 @@
     </w:p>
     <w:p>
       <w:pPr>
-        <w:pStyle w:val="ListParagraph"/>
+        <w:pStyle w:val="PargrafodaLista"/>
         <w:numPr>
           <w:ilvl w:val="0"/>
           <w:numId w:val="49"/>
@@ -5682,7 +5855,7 @@
     </w:p>
     <w:p>
       <w:pPr>
-        <w:pStyle w:val="ListParagraph"/>
+        <w:pStyle w:val="PargrafodaLista"/>
         <w:numPr>
           <w:ilvl w:val="0"/>
           <w:numId w:val="49"/>
@@ -5743,21 +5916,35 @@
       <w:pPr>
         <w:spacing w:line="360" w:lineRule="auto"/>
         <w:ind w:firstLine="720"/>
-        <w:rPr>
-          <w:rFonts w:ascii="Arial" w:hAnsi="Arial" w:cs="Arial"/>
-        </w:rPr>
-      </w:pPr>
-      <w:r>
-        <w:rPr>
-          <w:rFonts w:ascii="Arial" w:hAnsi="Arial" w:cs="Arial"/>
-        </w:rPr>
-        <w:t xml:space="preserve">Um dos grandes problemas ocorridos durante o processo de análise e reconhecimento facial é o fato de uma imagem/vídeo apresentar ruidos, mudança de posições, problemas de iluminação, modificações do rosto (tatuagens, barba, óculos, bonés, etc.). Esses aspectos afetam a validação e comparação no modelo treinado e com isso pode-se gerar valores de saída incorretos. </w:t>
+        <w:jc w:val="both"/>
+        <w:rPr>
+          <w:rFonts w:ascii="Arial" w:hAnsi="Arial" w:cs="Arial"/>
+        </w:rPr>
+      </w:pPr>
+      <w:r>
+        <w:rPr>
+          <w:rFonts w:ascii="Arial" w:hAnsi="Arial" w:cs="Arial"/>
+        </w:rPr>
+        <w:t xml:space="preserve">Um dos grandes problemas ocorridos durante o processo de análise e reconhecimento facial é o fato de uma imagem/vídeo apresentar </w:t>
+      </w:r>
+      <w:r>
+        <w:rPr>
+          <w:rFonts w:ascii="Arial" w:hAnsi="Arial" w:cs="Arial"/>
+        </w:rPr>
+        <w:t>ruídos</w:t>
+      </w:r>
+      <w:r>
+        <w:rPr>
+          <w:rFonts w:ascii="Arial" w:hAnsi="Arial" w:cs="Arial"/>
+        </w:rPr>
+        <w:t xml:space="preserve">, mudança de posições, problemas de iluminação, modificações do rosto (tatuagens, barba, óculos, bonés, etc.). Esses aspectos afetam a validação e comparação no modelo treinado e com isso pode-se gerar valores de saída incorretos. </w:t>
       </w:r>
     </w:p>
     <w:p>
       <w:pPr>
         <w:spacing w:line="360" w:lineRule="auto"/>
         <w:ind w:firstLine="720"/>
+        <w:jc w:val="both"/>
         <w:rPr>
           <w:rFonts w:ascii="Arial" w:hAnsi="Arial" w:cs="Arial"/>
         </w:rPr>
@@ -5791,21 +5978,46 @@
       <w:pPr>
         <w:spacing w:line="360" w:lineRule="auto"/>
         <w:ind w:firstLine="720"/>
-        <w:rPr>
-          <w:rFonts w:ascii="Arial" w:hAnsi="Arial" w:cs="Arial"/>
-        </w:rPr>
-      </w:pPr>
-      <w:r>
-        <w:rPr>
-          <w:rFonts w:ascii="Arial" w:hAnsi="Arial" w:cs="Arial"/>
-        </w:rPr>
-        <w:t>As imagens abaixo, mostram alguns fatores ocorridos que podem causar problemas no reconhecimento facial</w:t>
-      </w:r>
-      <w:r>
-        <w:rPr>
-          <w:rFonts w:ascii="Arial" w:hAnsi="Arial" w:cs="Arial"/>
-        </w:rPr>
-        <w:t xml:space="preserve"> e possívelmente as análises podem ser comprometidas devido a serie de fatores encontrados durante o processo</w:t>
+        <w:jc w:val="both"/>
+        <w:rPr>
+          <w:rFonts w:ascii="Arial" w:hAnsi="Arial" w:cs="Arial"/>
+        </w:rPr>
+      </w:pPr>
+      <w:r>
+        <w:rPr>
+          <w:rFonts w:ascii="Arial" w:hAnsi="Arial" w:cs="Arial"/>
+        </w:rPr>
+        <w:t>As imagens abaixo</w:t>
+      </w:r>
+      <w:r>
+        <w:rPr>
+          <w:rFonts w:ascii="Arial" w:hAnsi="Arial" w:cs="Arial"/>
+        </w:rPr>
+        <w:t xml:space="preserve"> mostram</w:t>
+      </w:r>
+      <w:r>
+        <w:rPr>
+          <w:rFonts w:ascii="Arial" w:hAnsi="Arial" w:cs="Arial"/>
+        </w:rPr>
+        <w:t xml:space="preserve"> alguns fatores ocorridos que podem causar problemas no reconhecimento facial</w:t>
+      </w:r>
+      <w:r>
+        <w:rPr>
+          <w:rFonts w:ascii="Arial" w:hAnsi="Arial" w:cs="Arial"/>
+        </w:rPr>
+        <w:t xml:space="preserve"> e </w:t>
+      </w:r>
+      <w:r>
+        <w:rPr>
+          <w:rFonts w:ascii="Arial" w:hAnsi="Arial" w:cs="Arial"/>
+        </w:rPr>
+        <w:t>possivelmente</w:t>
+      </w:r>
+      <w:r>
+        <w:rPr>
+          <w:rFonts w:ascii="Arial" w:hAnsi="Arial" w:cs="Arial"/>
+        </w:rPr>
+        <w:t xml:space="preserve"> as análises podem ser comprometidas devido a serie de fatores encontrados durante o processo</w:t>
       </w:r>
       <w:r>
         <w:rPr>
@@ -5856,7 +6068,6 @@
       <w:r>
         <w:rPr>
           <w:noProof/>
-          <w:lang w:val="en-US" w:eastAsia="en-US"/>
         </w:rPr>
         <w:drawing>
           <wp:inline distT="0" distB="0" distL="0" distR="0">
@@ -5938,6 +6149,7 @@
     <w:p>
       <w:pPr>
         <w:spacing w:line="360" w:lineRule="auto"/>
+        <w:jc w:val="both"/>
         <w:rPr>
           <w:rFonts w:ascii="Arial" w:hAnsi="Arial" w:cs="Arial"/>
           <w:szCs w:val="20"/>
@@ -5956,7 +6168,49 @@
           <w:rFonts w:ascii="Arial" w:hAnsi="Arial" w:cs="Arial"/>
           <w:szCs w:val="20"/>
         </w:rPr>
-        <w:t>Outro exemplo que se pode apresentar, são ruidos que ocorrem na imagem, e possívelmente em um vídeo afetaria</w:t>
+        <w:t>Outro exemplo que se pode apresentar</w:t>
+      </w:r>
+      <w:r>
+        <w:rPr>
+          <w:rFonts w:ascii="Arial" w:hAnsi="Arial" w:cs="Arial"/>
+          <w:szCs w:val="20"/>
+        </w:rPr>
+        <w:t xml:space="preserve"> são</w:t>
+      </w:r>
+      <w:r>
+        <w:rPr>
+          <w:rFonts w:ascii="Arial" w:hAnsi="Arial" w:cs="Arial"/>
+          <w:szCs w:val="20"/>
+        </w:rPr>
+        <w:t xml:space="preserve"> </w:t>
+      </w:r>
+      <w:r>
+        <w:rPr>
+          <w:rFonts w:ascii="Arial" w:hAnsi="Arial" w:cs="Arial"/>
+          <w:szCs w:val="20"/>
+        </w:rPr>
+        <w:t>ruídos</w:t>
+      </w:r>
+      <w:r>
+        <w:rPr>
+          <w:rFonts w:ascii="Arial" w:hAnsi="Arial" w:cs="Arial"/>
+          <w:szCs w:val="20"/>
+        </w:rPr>
+        <w:t xml:space="preserve"> que ocorrem na imagem, e </w:t>
+      </w:r>
+      <w:r>
+        <w:rPr>
+          <w:rFonts w:ascii="Arial" w:hAnsi="Arial" w:cs="Arial"/>
+          <w:szCs w:val="20"/>
+        </w:rPr>
+        <w:t>possivelmente</w:t>
+      </w:r>
+      <w:r>
+        <w:rPr>
+          <w:rFonts w:ascii="Arial" w:hAnsi="Arial" w:cs="Arial"/>
+          <w:szCs w:val="20"/>
+        </w:rPr>
+        <w:t xml:space="preserve"> em um vídeo afetaria</w:t>
       </w:r>
       <w:r>
         <w:rPr>
@@ -5980,7 +6234,14 @@
           <w:rFonts w:ascii="Arial" w:hAnsi="Arial" w:cs="Arial"/>
           <w:szCs w:val="20"/>
         </w:rPr>
-        <w:t>Figura 2.3 – Exemplo de imagens com desfoque e ruidos</w:t>
+        <w:t xml:space="preserve">Figura 2.3 – Exemplo de imagens com desfoque e </w:t>
+      </w:r>
+      <w:r>
+        <w:rPr>
+          <w:rFonts w:ascii="Arial" w:hAnsi="Arial" w:cs="Arial"/>
+          <w:szCs w:val="20"/>
+        </w:rPr>
+        <w:t>ruídos</w:t>
       </w:r>
     </w:p>
     <w:p>
@@ -5995,7 +6256,6 @@
       <w:r>
         <w:rPr>
           <w:noProof/>
-          <w:lang w:val="en-US" w:eastAsia="en-US"/>
         </w:rPr>
         <w:drawing>
           <wp:inline distT="0" distB="0" distL="0" distR="0">
@@ -6103,6 +6363,7 @@
           <w:szCs w:val="20"/>
         </w:rPr>
       </w:pPr>
+      <w:proofErr w:type="gramStart"/>
       <w:r>
         <w:rPr>
           <w:rFonts w:ascii="Arial" w:hAnsi="Arial" w:cs="Arial"/>
@@ -6111,6 +6372,7 @@
         </w:rPr>
         <w:t>²</w:t>
       </w:r>
+      <w:proofErr w:type="gramEnd"/>
       <w:r>
         <w:rPr>
           <w:rFonts w:ascii="Arial" w:hAnsi="Arial" w:cs="Arial"/>
@@ -6119,13 +6381,26 @@
         </w:rPr>
         <w:t xml:space="preserve"> Disponível em: </w:t>
       </w:r>
+      <w:hyperlink r:id="rId13" w:history="1">
+        <w:r>
+          <w:rPr>
+            <w:rStyle w:val="Hyperlink"/>
+            <w:rFonts w:ascii="Arial" w:hAnsi="Arial" w:cs="Arial"/>
+            <w:color w:val="auto"/>
+            <w:sz w:val="20"/>
+            <w:szCs w:val="20"/>
+            <w:u w:val="none"/>
+          </w:rPr>
+          <w:t>https://veja.abril.com.br/galeria-fotos/torcida-feminina/</w:t>
+        </w:r>
+      </w:hyperlink>
       <w:r>
         <w:rPr>
           <w:rFonts w:ascii="Arial" w:hAnsi="Arial" w:cs="Arial"/>
           <w:sz w:val="20"/>
           <w:szCs w:val="20"/>
         </w:rPr>
-        <w:fldChar w:fldCharType="begin"/>
+        <w:t>. Acesso em: 22 abr. 2018</w:t>
       </w:r>
       <w:r>
         <w:rPr>
@@ -6133,26 +6408,26 @@
           <w:sz w:val="20"/>
           <w:szCs w:val="20"/>
         </w:rPr>
-        <w:instrText xml:space="preserve"> HYPERLINK "https://veja.abril.com.br/galeria-fotos/torcida-feminina/" </w:instrText>
-      </w:r>
-      <w:r>
+        <w:t>.</w:t>
+      </w:r>
+    </w:p>
+    <w:p>
+      <w:pPr>
+        <w:spacing w:line="360" w:lineRule="auto"/>
+        <w:ind w:firstLine="720"/>
         <w:rPr>
           <w:rFonts w:ascii="Arial" w:hAnsi="Arial" w:cs="Arial"/>
           <w:sz w:val="20"/>
           <w:szCs w:val="20"/>
         </w:rPr>
-        <w:fldChar w:fldCharType="separate"/>
-      </w:r>
-      <w:r>
-        <w:rPr>
-          <w:rStyle w:val="Hyperlink"/>
-          <w:rFonts w:ascii="Arial" w:hAnsi="Arial" w:cs="Arial"/>
-          <w:color w:val="auto"/>
+      </w:pPr>
+      <w:r>
+        <w:rPr>
+          <w:rFonts w:ascii="Arial" w:hAnsi="Arial" w:cs="Arial"/>
           <w:sz w:val="20"/>
           <w:szCs w:val="20"/>
-          <w:u w:val="none"/>
-        </w:rPr>
-        <w:t>https://veja.abril.com.br/galeria-fotos/torcida-feminina/</w:t>
+        </w:rPr>
+        <w:t>³</w:t>
       </w:r>
       <w:r>
         <w:rPr>
@@ -6160,7 +6435,7 @@
           <w:sz w:val="20"/>
           <w:szCs w:val="20"/>
         </w:rPr>
-        <w:fldChar w:fldCharType="end"/>
+        <w:t xml:space="preserve"> Disponível em: https://www.tecmundo.com.br/apps/64807-paquera-rosto-ideal-brasileiros-aplicativo-resposta.htm. Acesso em: 22 abr. 201</w:t>
       </w:r>
       <w:r>
         <w:rPr>
@@ -6168,7 +6443,15 @@
           <w:sz w:val="20"/>
           <w:szCs w:val="20"/>
         </w:rPr>
-        <w:t>. Acesso em: 22 abr. 2017.</w:t>
+        <w:t>8</w:t>
+      </w:r>
+      <w:r>
+        <w:rPr>
+          <w:rFonts w:ascii="Arial" w:hAnsi="Arial" w:cs="Arial"/>
+          <w:sz w:val="20"/>
+          <w:szCs w:val="20"/>
+        </w:rPr>
+        <w:t>.</w:t>
       </w:r>
     </w:p>
     <w:p>
@@ -6181,49 +6464,6 @@
           <w:szCs w:val="20"/>
         </w:rPr>
       </w:pPr>
-      <w:r>
-        <w:rPr>
-          <w:rFonts w:ascii="Arial" w:hAnsi="Arial" w:cs="Arial"/>
-          <w:sz w:val="20"/>
-          <w:szCs w:val="20"/>
-        </w:rPr>
-        <w:t>³</w:t>
-      </w:r>
-      <w:r>
-        <w:rPr>
-          <w:rFonts w:ascii="Arial" w:hAnsi="Arial" w:cs="Arial"/>
-          <w:sz w:val="20"/>
-          <w:szCs w:val="20"/>
-        </w:rPr>
-        <w:t xml:space="preserve"> Disponível em: https://www.tecmundo.com.br/apps/64807-paquera-rosto-ideal-brasileiros-aplicativo-resposta.htm. Acesso em: 22 abr. 201</w:t>
-      </w:r>
-      <w:r>
-        <w:rPr>
-          <w:rFonts w:ascii="Arial" w:hAnsi="Arial" w:cs="Arial"/>
-          <w:sz w:val="20"/>
-          <w:szCs w:val="20"/>
-        </w:rPr>
-        <w:t>8</w:t>
-      </w:r>
-      <w:r>
-        <w:rPr>
-          <w:rFonts w:ascii="Arial" w:hAnsi="Arial" w:cs="Arial"/>
-          <w:sz w:val="20"/>
-          <w:szCs w:val="20"/>
-        </w:rPr>
-        <w:t>.</w:t>
-      </w:r>
-    </w:p>
-    <w:p>
-      <w:pPr>
-        <w:spacing w:line="360" w:lineRule="auto"/>
-        <w:ind w:firstLine="720"/>
-        <w:rPr>
-          <w:rFonts w:ascii="Arial" w:hAnsi="Arial" w:cs="Arial"/>
-          <w:sz w:val="20"/>
-          <w:szCs w:val="20"/>
-        </w:rPr>
-      </w:pPr>
     </w:p>
     <w:p>
       <w:pPr>
@@ -6271,7 +6511,28 @@
           <w:rFonts w:ascii="Arial" w:hAnsi="Arial" w:cs="Arial"/>
           <w:szCs w:val="20"/>
         </w:rPr>
-        <w:t xml:space="preserve">A face humana possui inúmeras características que são utilizadas, de mandeira intuitiva, </w:t>
+        <w:t>A face humana possui inúmeras características que são utilizadas, de</w:t>
+      </w:r>
+      <w:r>
+        <w:rPr>
+          <w:rFonts w:ascii="Arial" w:hAnsi="Arial" w:cs="Arial"/>
+          <w:szCs w:val="20"/>
+        </w:rPr>
+        <w:t xml:space="preserve"> </w:t>
+      </w:r>
+      <w:r>
+        <w:rPr>
+          <w:rFonts w:ascii="Arial" w:hAnsi="Arial" w:cs="Arial"/>
+          <w:szCs w:val="20"/>
+        </w:rPr>
+        <w:t>maneira</w:t>
+      </w:r>
+      <w:r>
+        <w:rPr>
+          <w:rFonts w:ascii="Arial" w:hAnsi="Arial" w:cs="Arial"/>
+          <w:szCs w:val="20"/>
+        </w:rPr>
+        <w:t xml:space="preserve"> intuitiva, </w:t>
       </w:r>
       <w:r>
         <w:rPr>
@@ -6303,7 +6564,35 @@
           <w:rFonts w:ascii="Arial" w:hAnsi="Arial" w:cs="Arial"/>
           <w:szCs w:val="20"/>
         </w:rPr>
-        <w:t xml:space="preserve">ao escolher um método que possibilita o reconhecimento e identificação da face, deve-se entender alguns pontos, como por exemplo: Modificações no rosto (barba, bigode, etc), expressão facial (choro, risos, etc.) e até mesmo as condições do ambiente. </w:t>
+        <w:t xml:space="preserve">ao escolher um método que possibilita o reconhecimento e identificação da face, </w:t>
+      </w:r>
+      <w:r>
+        <w:rPr>
+          <w:rFonts w:ascii="Arial" w:hAnsi="Arial" w:cs="Arial"/>
+          <w:szCs w:val="20"/>
+        </w:rPr>
+        <w:t>devem-se</w:t>
+      </w:r>
+      <w:r>
+        <w:rPr>
+          <w:rFonts w:ascii="Arial" w:hAnsi="Arial" w:cs="Arial"/>
+          <w:szCs w:val="20"/>
+        </w:rPr>
+        <w:t xml:space="preserve"> entender alguns pontos, como por exemplo: Modificações no rosto (barba, bigode, </w:t>
+      </w:r>
+      <w:r>
+        <w:rPr>
+          <w:rFonts w:ascii="Arial" w:hAnsi="Arial" w:cs="Arial"/>
+          <w:szCs w:val="20"/>
+        </w:rPr>
+        <w:t>etc.</w:t>
+      </w:r>
+      <w:r>
+        <w:rPr>
+          <w:rFonts w:ascii="Arial" w:hAnsi="Arial" w:cs="Arial"/>
+          <w:szCs w:val="20"/>
+        </w:rPr>
+        <w:t xml:space="preserve">), expressão facial (choro, risos, etc.) e até mesmo as condições do ambiente. </w:t>
       </w:r>
     </w:p>
     <w:p>
@@ -6376,7 +6665,6 @@
       <w:r>
         <w:rPr>
           <w:noProof/>
-          <w:lang w:val="en-US" w:eastAsia="en-US"/>
         </w:rPr>
         <w:drawing>
           <wp:inline distT="0" distB="0" distL="0" distR="0">
@@ -6396,7 +6684,7 @@
                     </pic:cNvPicPr>
                   </pic:nvPicPr>
                   <pic:blipFill>
-                    <a:blip r:embed="rId13">
+                    <a:blip r:embed="rId14">
                       <a:extLst>
                         <a:ext uri="{28A0092B-C50C-407E-A947-70E740481C1C}">
                           <a14:useLocalDpi xmlns:a14="http://schemas.microsoft.com/office/drawing/2010/main" val="0"/>
@@ -6513,7 +6801,7 @@
     </w:p>
     <w:p>
       <w:pPr>
-        <w:pStyle w:val="ListParagraph"/>
+        <w:pStyle w:val="PargrafodaLista"/>
         <w:numPr>
           <w:ilvl w:val="0"/>
           <w:numId w:val="0"/>
@@ -6524,7 +6812,7 @@
     </w:p>
     <w:p>
       <w:pPr>
-        <w:pStyle w:val="ListParagraph"/>
+        <w:pStyle w:val="PargrafodaLista"/>
         <w:numPr>
           <w:ilvl w:val="0"/>
           <w:numId w:val="0"/>
@@ -6546,18 +6834,42 @@
         <w:rPr>
           <w:rFonts w:ascii="Arial" w:hAnsi="Arial" w:cs="Arial"/>
         </w:rPr>
-        <w:t>Algumas características podem ser impedidas de reconhecer, e os pontos nodais rosto podem ser prejudicados pelo barba ocultar alguns pontos</w:t>
-      </w:r>
-      <w:r>
-        <w:rPr>
-          <w:rFonts w:ascii="Arial" w:hAnsi="Arial" w:cs="Arial"/>
-        </w:rPr>
-        <w:t>, porém com algumas ferramentas de processamento de imagens, é possível simular o rosto sem esses itens e possívelmente uma melhora no reconhecimento será apresentada.</w:t>
-      </w:r>
-    </w:p>
-    <w:p>
-      <w:pPr>
-        <w:pStyle w:val="BodyText"/>
+        <w:t xml:space="preserve">Algumas características podem ser impedidas de reconhecer, e os pontos nodais rosto podem ser prejudicados </w:t>
+      </w:r>
+      <w:r>
+        <w:rPr>
+          <w:rFonts w:ascii="Arial" w:hAnsi="Arial" w:cs="Arial"/>
+        </w:rPr>
+        <w:t>pela barba</w:t>
+      </w:r>
+      <w:r>
+        <w:rPr>
+          <w:rFonts w:ascii="Arial" w:hAnsi="Arial" w:cs="Arial"/>
+        </w:rPr>
+        <w:t xml:space="preserve"> ocultar alguns pontos</w:t>
+      </w:r>
+      <w:r>
+        <w:rPr>
+          <w:rFonts w:ascii="Arial" w:hAnsi="Arial" w:cs="Arial"/>
+        </w:rPr>
+        <w:t xml:space="preserve">, porém com algumas ferramentas de processamento de imagens, é possível simular o rosto sem esses itens e </w:t>
+      </w:r>
+      <w:r>
+        <w:rPr>
+          <w:rFonts w:ascii="Arial" w:hAnsi="Arial" w:cs="Arial"/>
+        </w:rPr>
+        <w:t>possivelmente</w:t>
+      </w:r>
+      <w:r>
+        <w:rPr>
+          <w:rFonts w:ascii="Arial" w:hAnsi="Arial" w:cs="Arial"/>
+        </w:rPr>
+        <w:t xml:space="preserve"> uma melhora no reconhecimento será apresentada.</w:t>
+      </w:r>
+    </w:p>
+    <w:p>
+      <w:pPr>
+        <w:pStyle w:val="Corpodetexto"/>
         <w:jc w:val="both"/>
         <w:rPr>
           <w:rFonts w:cs="Arial"/>
@@ -6574,7 +6886,7 @@
     </w:p>
     <w:p>
       <w:pPr>
-        <w:pStyle w:val="BodyText"/>
+        <w:pStyle w:val="Corpodetexto"/>
         <w:jc w:val="both"/>
         <w:rPr>
           <w:rFonts w:cs="Arial"/>
@@ -6598,7 +6910,7 @@
     </w:p>
     <w:p>
       <w:pPr>
-        <w:pStyle w:val="BodyText"/>
+        <w:pStyle w:val="Corpodetexto"/>
         <w:spacing w:line="360" w:lineRule="auto"/>
         <w:jc w:val="both"/>
         <w:rPr>
@@ -6624,7 +6936,7 @@
     </w:p>
     <w:p>
       <w:pPr>
-        <w:pStyle w:val="BodyText"/>
+        <w:pStyle w:val="Corpodetexto"/>
         <w:spacing w:line="360" w:lineRule="auto"/>
         <w:ind w:firstLine="720"/>
         <w:jc w:val="both"/>
@@ -6641,7 +6953,7 @@
     </w:p>
     <w:p>
       <w:pPr>
-        <w:pStyle w:val="BodyText"/>
+        <w:pStyle w:val="Corpodetexto"/>
         <w:spacing w:line="360" w:lineRule="auto"/>
         <w:jc w:val="both"/>
         <w:rPr>
@@ -6661,37 +6973,51 @@
           <w:rFonts w:cs="Arial"/>
           <w:bCs/>
         </w:rPr>
-        <w:t xml:space="preserve">Atualmente é possível utilizar vários algoritmos para que seja possível reconhecer e/ou identificar faces, e os métodos utilizados pode-se aplicar em diversos fatores, entre eles o treinamento de redes com dados salvos e pré-treinados ou então buscar características simples como olhos, sobrancelhas, labíos, etc. </w:t>
-      </w:r>
-    </w:p>
-    <w:p>
-      <w:pPr>
-        <w:pStyle w:val="BodyText"/>
-        <w:spacing w:line="360" w:lineRule="auto"/>
-        <w:jc w:val="both"/>
+        <w:t xml:space="preserve">Atualmente é possível utilizar vários algoritmos para que seja possível reconhecer e/ou identificar faces, e os métodos utilizados pode-se aplicar em diversos fatores, entre eles o treinamento de redes com dados salvos e pré-treinados ou então buscar características simples como olhos, sobrancelhas, </w:t>
+      </w:r>
+      <w:r>
         <w:rPr>
           <w:rFonts w:cs="Arial"/>
           <w:bCs/>
         </w:rPr>
-      </w:pPr>
+        <w:t>lábios</w:t>
+      </w:r>
       <w:r>
         <w:rPr>
           <w:rFonts w:cs="Arial"/>
           <w:bCs/>
         </w:rPr>
-        <w:tab/>
-      </w:r>
-      <w:r>
+        <w:t xml:space="preserve">, etc. </w:t>
+      </w:r>
+    </w:p>
+    <w:p>
+      <w:pPr>
+        <w:pStyle w:val="Corpodetexto"/>
+        <w:spacing w:line="360" w:lineRule="auto"/>
+        <w:jc w:val="both"/>
         <w:rPr>
           <w:rFonts w:cs="Arial"/>
           <w:bCs/>
         </w:rPr>
+      </w:pPr>
+      <w:r>
+        <w:rPr>
+          <w:rFonts w:cs="Arial"/>
+          <w:bCs/>
+        </w:rPr>
+        <w:tab/>
+      </w:r>
+      <w:r>
+        <w:rPr>
+          <w:rFonts w:cs="Arial"/>
+          <w:bCs/>
+        </w:rPr>
         <w:t>Para fazer isso, é necessário delimitar algumas áreas desejadas para aplicar o procedimento de identificação e as dificuldades citadas nos itens anteriores dificultam os reconhecimentos devido a esses fatores. Porém, hoje em dia temos diversos algoritmos utilizados para detecção de faces, como por exemplo:</w:t>
       </w:r>
     </w:p>
     <w:p>
       <w:pPr>
-        <w:pStyle w:val="BodyText"/>
+        <w:pStyle w:val="Corpodetexto"/>
         <w:numPr>
           <w:ilvl w:val="0"/>
           <w:numId w:val="50"/>
@@ -6713,7 +7039,7 @@
     </w:p>
     <w:p>
       <w:pPr>
-        <w:pStyle w:val="BodyText"/>
+        <w:pStyle w:val="Corpodetexto"/>
         <w:numPr>
           <w:ilvl w:val="0"/>
           <w:numId w:val="50"/>
@@ -6735,7 +7061,7 @@
     </w:p>
     <w:p>
       <w:pPr>
-        <w:pStyle w:val="BodyText"/>
+        <w:pStyle w:val="Corpodetexto"/>
         <w:numPr>
           <w:ilvl w:val="0"/>
           <w:numId w:val="50"/>
@@ -6795,6 +7121,7 @@
       <w:pPr>
         <w:spacing w:line="360" w:lineRule="auto"/>
         <w:ind w:firstLine="720"/>
+        <w:jc w:val="both"/>
         <w:rPr>
           <w:rFonts w:ascii="Arial" w:hAnsi="Arial" w:cs="Arial"/>
         </w:rPr>
@@ -6810,6 +7137,7 @@
       <w:pPr>
         <w:spacing w:line="360" w:lineRule="auto"/>
         <w:ind w:firstLine="720"/>
+        <w:jc w:val="both"/>
         <w:rPr>
           <w:rFonts w:ascii="Arial" w:hAnsi="Arial" w:cs="Arial"/>
         </w:rPr>
@@ -6884,15 +7212,40 @@
       <w:pPr>
         <w:spacing w:line="360" w:lineRule="auto"/>
         <w:ind w:firstLine="720"/>
-        <w:rPr>
-          <w:rFonts w:ascii="Arial" w:hAnsi="Arial" w:cs="Arial"/>
-        </w:rPr>
-      </w:pPr>
-      <w:r>
-        <w:rPr>
-          <w:rFonts w:ascii="Arial" w:hAnsi="Arial" w:cs="Arial"/>
-        </w:rPr>
-        <w:t xml:space="preserve">Os cálculos utilizando integral de imagem onde é possivel determinar os padrões através de soma de áreas, que é aplicado a soma dos valores dos pixels de uma sub-região. Além disso, de acordo com Tulio Santos (2011), </w:t>
+        <w:jc w:val="both"/>
+        <w:rPr>
+          <w:rFonts w:ascii="Arial" w:hAnsi="Arial" w:cs="Arial"/>
+        </w:rPr>
+      </w:pPr>
+      <w:r>
+        <w:rPr>
+          <w:rFonts w:ascii="Arial" w:hAnsi="Arial" w:cs="Arial"/>
+        </w:rPr>
+        <w:t xml:space="preserve">Os cálculos utilizando integral de imagem onde é </w:t>
+      </w:r>
+      <w:r>
+        <w:rPr>
+          <w:rFonts w:ascii="Arial" w:hAnsi="Arial" w:cs="Arial"/>
+        </w:rPr>
+        <w:t>possível</w:t>
+      </w:r>
+      <w:r>
+        <w:rPr>
+          <w:rFonts w:ascii="Arial" w:hAnsi="Arial" w:cs="Arial"/>
+        </w:rPr>
+        <w:t xml:space="preserve"> determinar os padrões através de soma de áreas, que é aplicado </w:t>
+      </w:r>
+      <w:r>
+        <w:rPr>
+          <w:rFonts w:ascii="Arial" w:hAnsi="Arial" w:cs="Arial"/>
+        </w:rPr>
+        <w:t>à</w:t>
+      </w:r>
+      <w:r>
+        <w:rPr>
+          <w:rFonts w:ascii="Arial" w:hAnsi="Arial" w:cs="Arial"/>
+        </w:rPr>
+        <w:t xml:space="preserve"> soma dos valores dos pixels de uma sub-região. Além disso, de acordo com Tulio Santos (2011), </w:t>
       </w:r>
       <w:r>
         <w:rPr>
@@ -6904,7 +7257,19 @@
         <w:rPr>
           <w:rFonts w:ascii="Arial" w:hAnsi="Arial" w:cs="Arial"/>
         </w:rPr>
-        <w:t>, essas features retângulares tem quatro tipos de configurações possíveis como demonstrado na figura</w:t>
+        <w:t xml:space="preserve">, essas features </w:t>
+      </w:r>
+      <w:r>
+        <w:rPr>
+          <w:rFonts w:ascii="Arial" w:hAnsi="Arial" w:cs="Arial"/>
+        </w:rPr>
+        <w:t>retangulares</w:t>
+      </w:r>
+      <w:r>
+        <w:rPr>
+          <w:rFonts w:ascii="Arial" w:hAnsi="Arial" w:cs="Arial"/>
+        </w:rPr>
+        <w:t xml:space="preserve"> tem quatro tipos de configurações possíveis como demonstrado na figura</w:t>
       </w:r>
       <w:r>
         <w:rPr>
@@ -6954,7 +7319,6 @@
         <w:rPr>
           <w:rFonts w:ascii="Arial" w:hAnsi="Arial" w:cs="Arial"/>
           <w:noProof/>
-          <w:lang w:val="en-US" w:eastAsia="en-US"/>
         </w:rPr>
         <w:drawing>
           <wp:inline distT="0" distB="0" distL="0" distR="0" wp14:anchorId="5D6B6AC7" wp14:editId="7CEC46EE">
@@ -6974,7 +7338,7 @@
                     </pic:cNvPicPr>
                   </pic:nvPicPr>
                   <pic:blipFill>
-                    <a:blip r:embed="rId14">
+                    <a:blip r:embed="rId15">
                       <a:extLst>
                         <a:ext uri="{28A0092B-C50C-407E-A947-70E740481C1C}">
                           <a14:useLocalDpi xmlns:a14="http://schemas.microsoft.com/office/drawing/2010/main" val="0"/>
@@ -7071,7 +7435,19 @@
         <w:rPr>
           <w:rFonts w:ascii="Arial" w:hAnsi="Arial" w:cs="Arial"/>
         </w:rPr>
-        <w:t>A equação abaixo determina como é calculado a integral dado uma coordenada:</w:t>
+        <w:t>A equação</w:t>
+      </w:r>
+      <w:r>
+        <w:rPr>
+          <w:rFonts w:ascii="Arial" w:hAnsi="Arial" w:cs="Arial"/>
+        </w:rPr>
+        <w:t xml:space="preserve"> 1</w:t>
+      </w:r>
+      <w:r>
+        <w:rPr>
+          <w:rFonts w:ascii="Arial" w:hAnsi="Arial" w:cs="Arial"/>
+        </w:rPr>
+        <w:t xml:space="preserve"> abaixo determina como é calculado a integral dado uma coordenada:</w:t>
       </w:r>
     </w:p>
     <w:p>
@@ -7500,7 +7876,6 @@
         <w:rPr>
           <w:rFonts w:ascii="Arial" w:hAnsi="Arial" w:cs="Arial"/>
           <w:noProof/>
-          <w:lang w:val="en-US" w:eastAsia="en-US"/>
         </w:rPr>
         <w:drawing>
           <wp:inline distT="0" distB="0" distL="0" distR="0">
@@ -7520,7 +7895,7 @@
                     </pic:cNvPicPr>
                   </pic:nvPicPr>
                   <pic:blipFill>
-                    <a:blip r:embed="rId15">
+                    <a:blip r:embed="rId16">
                       <a:extLst>
                         <a:ext uri="{28A0092B-C50C-407E-A947-70E740481C1C}">
                           <a14:useLocalDpi xmlns:a14="http://schemas.microsoft.com/office/drawing/2010/main" val="0"/>
@@ -7564,7 +7939,6 @@
         <w:rPr>
           <w:rFonts w:ascii="Arial" w:hAnsi="Arial" w:cs="Arial"/>
           <w:noProof/>
-          <w:lang w:val="en-US" w:eastAsia="en-US"/>
         </w:rPr>
         <w:drawing>
           <wp:inline distT="0" distB="0" distL="0" distR="0">
@@ -7584,7 +7958,7 @@
                     </pic:cNvPicPr>
                   </pic:nvPicPr>
                   <pic:blipFill>
-                    <a:blip r:embed="rId16">
+                    <a:blip r:embed="rId17">
                       <a:extLst>
                         <a:ext uri="{28A0092B-C50C-407E-A947-70E740481C1C}">
                           <a14:useLocalDpi xmlns:a14="http://schemas.microsoft.com/office/drawing/2010/main" val="0"/>
@@ -7677,7 +8051,6 @@
         <w:rPr>
           <w:rFonts w:ascii="Arial" w:hAnsi="Arial" w:cs="Arial"/>
           <w:noProof/>
-          <w:lang w:val="en-US" w:eastAsia="en-US"/>
         </w:rPr>
         <w:drawing>
           <wp:inline distT="0" distB="0" distL="0" distR="0">
@@ -7697,7 +8070,7 @@
                     </pic:cNvPicPr>
                   </pic:nvPicPr>
                   <pic:blipFill>
-                    <a:blip r:embed="rId17">
+                    <a:blip r:embed="rId18">
                       <a:extLst>
                         <a:ext uri="{28A0092B-C50C-407E-A947-70E740481C1C}">
                           <a14:useLocalDpi xmlns:a14="http://schemas.microsoft.com/office/drawing/2010/main" val="0"/>
@@ -7735,11 +8108,13 @@
         <w:jc w:val="center"/>
         <w:rPr>
           <w:rFonts w:ascii="Arial" w:hAnsi="Arial" w:cs="Arial"/>
-        </w:rPr>
-      </w:pPr>
-      <w:r>
-        <w:rPr>
-          <w:rFonts w:ascii="Arial" w:hAnsi="Arial" w:cs="Arial"/>
+          <w:sz w:val="20"/>
+        </w:rPr>
+      </w:pPr>
+      <w:r>
+        <w:rPr>
+          <w:rFonts w:ascii="Arial" w:hAnsi="Arial" w:cs="Arial"/>
+          <w:sz w:val="20"/>
         </w:rPr>
         <w:t>Fonte: Tulio Santos, 2011.</w:t>
       </w:r>
@@ -7851,7 +8226,6 @@
         <w:rPr>
           <w:rFonts w:ascii="Arial" w:hAnsi="Arial" w:cs="Arial"/>
           <w:noProof/>
-          <w:lang w:val="en-US" w:eastAsia="en-US"/>
         </w:rPr>
         <w:drawing>
           <wp:inline distT="0" distB="0" distL="0" distR="0">
@@ -7871,7 +8245,7 @@
                     </pic:cNvPicPr>
                   </pic:nvPicPr>
                   <pic:blipFill>
-                    <a:blip r:embed="rId18">
+                    <a:blip r:embed="rId19">
                       <a:extLst>
                         <a:ext uri="{28A0092B-C50C-407E-A947-70E740481C1C}">
                           <a14:useLocalDpi xmlns:a14="http://schemas.microsoft.com/office/drawing/2010/main" val="0"/>
@@ -7919,7 +8293,7 @@
           <w:sz w:val="20"/>
           <w:szCs w:val="20"/>
         </w:rPr>
-        <w:t xml:space="preserve">Fonte: </w:t>
+        <w:t>Fonte:</w:t>
       </w:r>
       <w:r>
         <w:rPr>
@@ -7927,7 +8301,23 @@
           <w:sz w:val="20"/>
           <w:szCs w:val="20"/>
         </w:rPr>
-        <w:t>[1]</w:t>
+        <w:t xml:space="preserve"> Adaptado pelo autor de</w:t>
+      </w:r>
+      <w:r>
+        <w:rPr>
+          <w:rFonts w:ascii="Arial" w:hAnsi="Arial" w:cs="Arial"/>
+          <w:sz w:val="20"/>
+          <w:szCs w:val="20"/>
+        </w:rPr>
+        <w:t xml:space="preserve"> </w:t>
+      </w:r>
+      <w:r>
+        <w:rPr>
+          <w:rFonts w:ascii="Arial" w:hAnsi="Arial" w:cs="Arial"/>
+          <w:sz w:val="20"/>
+          <w:szCs w:val="20"/>
+        </w:rPr>
+        <w:t>ALLI, A. 2012.</w:t>
       </w:r>
     </w:p>
     <w:p>
@@ -7961,16 +8351,35 @@
           <w:rFonts w:ascii="Arial" w:hAnsi="Arial" w:cs="Arial"/>
           <w:szCs w:val="20"/>
         </w:rPr>
-        <w:t>a forma de obtenção do código LBP, onde é feito uma subtração do centro com os outros itens da matriz. Caso o valor subtraído for menor que zero, é atribuido o valor zero e caso contrário o valor 1 é a</w:t>
-      </w:r>
-      <w:bookmarkStart w:id="0" w:name="_GoBack"/>
-      <w:bookmarkEnd w:id="0"/>
-      <w:r>
-        <w:rPr>
-          <w:rFonts w:ascii="Arial" w:hAnsi="Arial" w:cs="Arial"/>
-          <w:szCs w:val="20"/>
-        </w:rPr>
-        <w:t>dicionado na matriz. O preenchimento do centro não ocorre, pois é a base do sistema.</w:t>
+        <w:t xml:space="preserve">a forma de obtenção do código LBP, onde é feito uma subtração do centro com os outros itens da matriz. Caso o valor subtraído for menor que zero, é </w:t>
+      </w:r>
+      <w:r>
+        <w:rPr>
+          <w:rFonts w:ascii="Arial" w:hAnsi="Arial" w:cs="Arial"/>
+          <w:szCs w:val="20"/>
+        </w:rPr>
+        <w:t>atribuído</w:t>
+      </w:r>
+      <w:r>
+        <w:rPr>
+          <w:rFonts w:ascii="Arial" w:hAnsi="Arial" w:cs="Arial"/>
+          <w:szCs w:val="20"/>
+        </w:rPr>
+        <w:t xml:space="preserve"> o valor zero e caso contrário o valor </w:t>
+      </w:r>
+      <w:r>
+        <w:rPr>
+          <w:rFonts w:ascii="Arial" w:hAnsi="Arial" w:cs="Arial"/>
+          <w:szCs w:val="20"/>
+        </w:rPr>
+        <w:t>um</w:t>
+      </w:r>
+      <w:r>
+        <w:rPr>
+          <w:rFonts w:ascii="Arial" w:hAnsi="Arial" w:cs="Arial"/>
+          <w:szCs w:val="20"/>
+        </w:rPr>
+        <w:t xml:space="preserve"> é adicionado na matriz. O preenchimento do centro não ocorre, pois é a base do sistema.</w:t>
       </w:r>
     </w:p>
     <w:p>
@@ -7988,7 +8397,35 @@
           <w:rFonts w:ascii="Arial" w:hAnsi="Arial" w:cs="Arial"/>
           <w:szCs w:val="20"/>
         </w:rPr>
-        <w:t>Após isso, o operador LBP foi estendido para utilizar circulos de diferentes raios para definir o código LBP, conforme apresentado na figura 2.8. Os pontos que não estão no centro dos pixels são definidos por interpolação [2].</w:t>
+        <w:t xml:space="preserve">Após isso, o operador LBP foi estendido para utilizar </w:t>
+      </w:r>
+      <w:r>
+        <w:rPr>
+          <w:rFonts w:ascii="Arial" w:hAnsi="Arial" w:cs="Arial"/>
+          <w:szCs w:val="20"/>
+        </w:rPr>
+        <w:t>círculos</w:t>
+      </w:r>
+      <w:r>
+        <w:rPr>
+          <w:rFonts w:ascii="Arial" w:hAnsi="Arial" w:cs="Arial"/>
+          <w:szCs w:val="20"/>
+        </w:rPr>
+        <w:t xml:space="preserve"> de diferentes raios para definir o código LBP, conforme apresentado na figura 2.8. Os pontos que não estão no centro dos pixels sã</w:t>
+      </w:r>
+      <w:r>
+        <w:rPr>
+          <w:rFonts w:ascii="Arial" w:hAnsi="Arial" w:cs="Arial"/>
+          <w:szCs w:val="20"/>
+        </w:rPr>
+        <w:t>o definidos por interpolação</w:t>
+      </w:r>
+      <w:r>
+        <w:rPr>
+          <w:rFonts w:ascii="Arial" w:hAnsi="Arial" w:cs="Arial"/>
+          <w:szCs w:val="20"/>
+        </w:rPr>
+        <w:t>.</w:t>
       </w:r>
     </w:p>
     <w:p>
@@ -8033,7 +8470,6 @@
           <w:rFonts w:ascii="Arial" w:hAnsi="Arial" w:cs="Arial"/>
           <w:noProof/>
           <w:szCs w:val="20"/>
-          <w:lang w:val="en-US" w:eastAsia="en-US"/>
         </w:rPr>
         <w:drawing>
           <wp:inline distT="0" distB="0" distL="0" distR="0">
@@ -8053,7 +8489,7 @@
                     </pic:cNvPicPr>
                   </pic:nvPicPr>
                   <pic:blipFill>
-                    <a:blip r:embed="rId19">
+                    <a:blip r:embed="rId20">
                       <a:extLst>
                         <a:ext uri="{28A0092B-C50C-407E-A947-70E740481C1C}">
                           <a14:useLocalDpi xmlns:a14="http://schemas.microsoft.com/office/drawing/2010/main" val="0"/>
@@ -8101,27 +8537,43 @@
           <w:sz w:val="20"/>
           <w:szCs w:val="20"/>
         </w:rPr>
-        <w:t>Fonte: [1]</w:t>
-      </w:r>
-    </w:p>
-    <w:p>
-      <w:pPr>
-        <w:spacing w:line="360" w:lineRule="auto"/>
+        <w:t>Fonte: Adaptado pelo autor de</w:t>
+      </w:r>
+      <w:r>
         <w:rPr>
           <w:rFonts w:ascii="Arial" w:hAnsi="Arial" w:cs="Arial"/>
           <w:sz w:val="20"/>
           <w:szCs w:val="20"/>
         </w:rPr>
-      </w:pPr>
-    </w:p>
-    <w:p>
-      <w:pPr>
-        <w:spacing w:line="360" w:lineRule="auto"/>
+        <w:t xml:space="preserve"> </w:t>
+      </w:r>
+      <w:r>
         <w:rPr>
           <w:rFonts w:ascii="Arial" w:hAnsi="Arial" w:cs="Arial"/>
           <w:sz w:val="20"/>
           <w:szCs w:val="20"/>
         </w:rPr>
+        <w:t>ALLI, A. 2012.</w:t>
+      </w:r>
+    </w:p>
+    <w:p>
+      <w:pPr>
+        <w:spacing w:line="360" w:lineRule="auto"/>
+        <w:jc w:val="center"/>
+        <w:rPr>
+          <w:rFonts w:ascii="Arial" w:hAnsi="Arial" w:cs="Arial"/>
+          <w:sz w:val="20"/>
+          <w:szCs w:val="20"/>
+        </w:rPr>
+      </w:pPr>
+    </w:p>
+    <w:p>
+      <w:pPr>
+        <w:spacing w:line="360" w:lineRule="auto"/>
+        <w:jc w:val="both"/>
+        <w:rPr>
+          <w:rFonts w:ascii="Arial" w:hAnsi="Arial" w:cs="Arial"/>
+        </w:rPr>
       </w:pPr>
     </w:p>
     <w:p>
@@ -8133,21 +8585,17 @@
           <w:rFonts w:ascii="Arial" w:hAnsi="Arial" w:cs="Arial"/>
         </w:rPr>
       </w:pPr>
-    </w:p>
-    <w:p>
-      <w:pPr>
-        <w:spacing w:line="360" w:lineRule="auto"/>
-        <w:ind w:firstLine="720"/>
-        <w:jc w:val="both"/>
-        <w:rPr>
-          <w:rFonts w:ascii="Arial" w:hAnsi="Arial" w:cs="Arial"/>
-        </w:rPr>
-      </w:pPr>
-      <w:r>
-        <w:rPr>
-          <w:rFonts w:ascii="Arial" w:hAnsi="Arial" w:cs="Arial"/>
-        </w:rPr>
-        <w:t>Dessa forma, uma face é considerado a combinação de micro padrões que utilizando o algoritmo de LBP. Sendo assim, treinando esses classificadores com alguns algoritmos, pode-se definir um detector LBP que posteriormente, pode-se detectar faces.</w:t>
+      <w:r>
+        <w:rPr>
+          <w:rFonts w:ascii="Arial" w:hAnsi="Arial" w:cs="Arial"/>
+        </w:rPr>
+        <w:t>Dessa forma, uma face é considerada</w:t>
+      </w:r>
+      <w:r>
+        <w:rPr>
+          <w:rFonts w:ascii="Arial" w:hAnsi="Arial" w:cs="Arial"/>
+        </w:rPr>
+        <w:t xml:space="preserve"> a combinação de micro padrões que utilizando o algoritmo de LBP. Sendo assim, treinando esses classificadores com alguns algoritmos, pode-se definir um detector LBP que posteriormente, pode-se detectar faces.</w:t>
       </w:r>
     </w:p>
     <w:p>
@@ -8438,65 +8886,291 @@
         <w:rPr>
           <w:rFonts w:ascii="Arial" w:hAnsi="Arial" w:cs="Arial"/>
           <w:szCs w:val="20"/>
+        </w:rPr>
+      </w:pPr>
+      <w:r>
+        <w:rPr>
+          <w:rFonts w:ascii="Arial" w:hAnsi="Arial" w:cs="Arial"/>
+          <w:szCs w:val="20"/>
           <w:lang w:val="en-US"/>
         </w:rPr>
-      </w:pPr>
+        <w:t xml:space="preserve">ALI. A.; HUSSAIN S.; HAROON F.; HUSSAIN. S.; KHAN M. F. Face Recognition with Local Binary Patterns. In: BAHRIA UNIVESITY JOURNAL OF INFORMATION &amp; COMMUNICATION TECHNOLOGY, 5. </w:t>
+      </w:r>
       <w:r>
         <w:rPr>
           <w:rFonts w:ascii="Arial" w:hAnsi="Arial" w:cs="Arial"/>
           <w:szCs w:val="20"/>
           <w:lang w:val="en-US"/>
         </w:rPr>
-        <w:t>[1] S. DEVI S; P. K Man</w:t>
-      </w:r>
+        <w:t xml:space="preserve">2012, </w:t>
+      </w:r>
+      <w:proofErr w:type="spellStart"/>
       <w:r>
         <w:rPr>
           <w:rFonts w:ascii="Arial" w:hAnsi="Arial" w:cs="Arial"/>
           <w:szCs w:val="20"/>
           <w:lang w:val="en-US"/>
         </w:rPr>
-        <w:t xml:space="preserve">e and </w:t>
+        <w:t>Bahria</w:t>
+      </w:r>
+      <w:proofErr w:type="spellEnd"/>
+      <w:r>
+        <w:rPr>
+          <w:rFonts w:ascii="Arial" w:hAnsi="Arial" w:cs="Arial"/>
+          <w:szCs w:val="20"/>
+          <w:lang w:val="en-US"/>
+        </w:rPr>
+        <w:t xml:space="preserve"> Town, PK, Anais. </w:t>
       </w:r>
       <w:proofErr w:type="spellStart"/>
       <w:r>
         <w:rPr>
           <w:rFonts w:ascii="Arial" w:hAnsi="Arial" w:cs="Arial"/>
           <w:szCs w:val="20"/>
-          <w:lang w:val="en-US"/>
-        </w:rPr>
-        <w:t>AjayKumar</w:t>
+        </w:rPr>
+        <w:t>Bahria</w:t>
       </w:r>
       <w:proofErr w:type="spellEnd"/>
       <w:r>
         <w:rPr>
           <w:rFonts w:ascii="Arial" w:hAnsi="Arial" w:cs="Arial"/>
           <w:szCs w:val="20"/>
-          <w:lang w:val="en-US"/>
-        </w:rPr>
-        <w:t xml:space="preserve"> D “Face Detection System using OpenCV on Beagle Board”</w:t>
-      </w:r>
-    </w:p>
-    <w:p>
-      <w:pPr>
-        <w:spacing w:line="360" w:lineRule="auto"/>
-        <w:rPr>
-          <w:rFonts w:ascii="Arial" w:hAnsi="Arial" w:cs="Arial"/>
-          <w:szCs w:val="20"/>
-        </w:rPr>
-      </w:pPr>
-      <w:r>
-        <w:rPr>
-          <w:rFonts w:ascii="Arial" w:hAnsi="Arial" w:cs="Arial"/>
-          <w:szCs w:val="20"/>
-        </w:rPr>
-        <w:t xml:space="preserve">[2] </w:t>
-      </w:r>
-      <w:r>
-        <w:rPr>
-          <w:rFonts w:ascii="Arial" w:hAnsi="Arial" w:cs="Arial"/>
-          <w:szCs w:val="20"/>
-        </w:rPr>
-        <w:t>NASCIMENTO, V. Implementação de um sistema de identificação facial utilizando Linux Embarcado. 201</w:t>
+        </w:rPr>
+        <w:t xml:space="preserve"> Town, PK.</w:t>
+      </w:r>
+    </w:p>
+    <w:p>
+      <w:pPr>
+        <w:spacing w:line="360" w:lineRule="auto"/>
+        <w:rPr>
+          <w:rFonts w:ascii="Arial" w:hAnsi="Arial" w:cs="Arial"/>
+          <w:szCs w:val="20"/>
+        </w:rPr>
+      </w:pPr>
+    </w:p>
+    <w:p>
+      <w:pPr>
+        <w:spacing w:line="360" w:lineRule="auto"/>
+        <w:rPr>
+          <w:rFonts w:ascii="Arial" w:hAnsi="Arial" w:cs="Arial"/>
+          <w:szCs w:val="20"/>
+        </w:rPr>
+      </w:pPr>
+      <w:r>
+        <w:rPr>
+          <w:rFonts w:ascii="Arial" w:hAnsi="Arial" w:cs="Arial"/>
+          <w:szCs w:val="20"/>
+        </w:rPr>
+        <w:t>ALMEIDA</w:t>
+      </w:r>
+      <w:r>
+        <w:rPr>
+          <w:rFonts w:ascii="Arial" w:hAnsi="Arial" w:cs="Arial"/>
+          <w:szCs w:val="20"/>
+        </w:rPr>
+        <w:t xml:space="preserve">, </w:t>
+      </w:r>
+      <w:r>
+        <w:rPr>
+          <w:rFonts w:ascii="Arial" w:hAnsi="Arial" w:cs="Arial"/>
+          <w:szCs w:val="20"/>
+        </w:rPr>
+        <w:t>O. C</w:t>
+      </w:r>
+      <w:r>
+        <w:rPr>
+          <w:rFonts w:ascii="Arial" w:hAnsi="Arial" w:cs="Arial"/>
+          <w:szCs w:val="20"/>
+        </w:rPr>
+        <w:t xml:space="preserve">. </w:t>
+      </w:r>
+      <w:r>
+        <w:rPr>
+          <w:rFonts w:ascii="Arial" w:hAnsi="Arial" w:cs="Arial"/>
+          <w:szCs w:val="20"/>
+        </w:rPr>
+        <w:t>Técnicas de processamento de imagens para localização e reconhecimento de faces</w:t>
+      </w:r>
+      <w:r>
+        <w:rPr>
+          <w:rFonts w:ascii="Arial" w:hAnsi="Arial" w:cs="Arial"/>
+          <w:szCs w:val="20"/>
+        </w:rPr>
+        <w:t>. 20</w:t>
+      </w:r>
+      <w:r>
+        <w:rPr>
+          <w:rFonts w:ascii="Arial" w:hAnsi="Arial" w:cs="Arial"/>
+          <w:szCs w:val="20"/>
+        </w:rPr>
+        <w:t>0</w:t>
+      </w:r>
+      <w:bookmarkStart w:id="0" w:name="_GoBack"/>
+      <w:bookmarkEnd w:id="0"/>
+      <w:r>
+        <w:rPr>
+          <w:rFonts w:ascii="Arial" w:hAnsi="Arial" w:cs="Arial"/>
+          <w:szCs w:val="20"/>
+        </w:rPr>
+        <w:t>6</w:t>
+      </w:r>
+      <w:r>
+        <w:rPr>
+          <w:rFonts w:ascii="Arial" w:hAnsi="Arial" w:cs="Arial"/>
+          <w:szCs w:val="20"/>
+        </w:rPr>
+        <w:t xml:space="preserve">. </w:t>
+      </w:r>
+      <w:r>
+        <w:rPr>
+          <w:rFonts w:ascii="Arial" w:hAnsi="Arial" w:cs="Arial"/>
+          <w:szCs w:val="20"/>
+        </w:rPr>
+        <w:t>110</w:t>
+      </w:r>
+      <w:r>
+        <w:rPr>
+          <w:rFonts w:ascii="Arial" w:hAnsi="Arial" w:cs="Arial"/>
+          <w:szCs w:val="20"/>
+        </w:rPr>
+        <w:t xml:space="preserve"> f. Trabalho de Conclusão de Curso (</w:t>
+      </w:r>
+      <w:r>
+        <w:rPr>
+          <w:rFonts w:ascii="Arial" w:hAnsi="Arial" w:cs="Arial"/>
+          <w:szCs w:val="20"/>
+        </w:rPr>
+        <w:t>Mestrado</w:t>
+      </w:r>
+      <w:r>
+        <w:rPr>
+          <w:rFonts w:ascii="Arial" w:hAnsi="Arial" w:cs="Arial"/>
+          <w:szCs w:val="20"/>
+        </w:rPr>
+        <w:t xml:space="preserve"> em </w:t>
+      </w:r>
+      <w:r>
+        <w:rPr>
+          <w:rFonts w:ascii="Arial" w:hAnsi="Arial" w:cs="Arial"/>
+          <w:szCs w:val="20"/>
+        </w:rPr>
+        <w:t>Ciência da Computação e Matemática Computacional</w:t>
+      </w:r>
+      <w:r>
+        <w:rPr>
+          <w:rFonts w:ascii="Arial" w:hAnsi="Arial" w:cs="Arial"/>
+          <w:szCs w:val="20"/>
+        </w:rPr>
+        <w:t xml:space="preserve">) – </w:t>
+      </w:r>
+      <w:r>
+        <w:rPr>
+          <w:rFonts w:ascii="Arial" w:hAnsi="Arial" w:cs="Arial"/>
+          <w:szCs w:val="20"/>
+        </w:rPr>
+        <w:t>Instituto de Ciências Matemáticas e de Computação</w:t>
+      </w:r>
+      <w:r>
+        <w:rPr>
+          <w:rFonts w:ascii="Arial" w:hAnsi="Arial" w:cs="Arial"/>
+          <w:szCs w:val="20"/>
+        </w:rPr>
+        <w:t xml:space="preserve">, Universidade de São Paulo, São Carlos, SP. </w:t>
+      </w:r>
+      <w:r>
+        <w:rPr>
+          <w:rFonts w:ascii="Arial" w:hAnsi="Arial" w:cs="Arial"/>
+          <w:szCs w:val="20"/>
+        </w:rPr>
+        <w:t>2006</w:t>
+      </w:r>
+      <w:r>
+        <w:rPr>
+          <w:rFonts w:ascii="Arial" w:hAnsi="Arial" w:cs="Arial"/>
+          <w:szCs w:val="20"/>
+        </w:rPr>
+        <w:t>.</w:t>
+      </w:r>
+    </w:p>
+    <w:p>
+      <w:pPr>
+        <w:spacing w:line="360" w:lineRule="auto"/>
+        <w:rPr>
+          <w:rFonts w:ascii="Arial" w:hAnsi="Arial" w:cs="Arial"/>
+          <w:szCs w:val="20"/>
+        </w:rPr>
+      </w:pPr>
+    </w:p>
+    <w:p>
+      <w:pPr>
+        <w:spacing w:line="360" w:lineRule="auto"/>
+        <w:rPr>
+          <w:rFonts w:ascii="Arial" w:hAnsi="Arial" w:cs="Arial"/>
+          <w:szCs w:val="20"/>
+        </w:rPr>
+      </w:pPr>
+      <w:r>
+        <w:rPr>
+          <w:rFonts w:ascii="Arial" w:hAnsi="Arial" w:cs="Arial"/>
+          <w:szCs w:val="20"/>
+        </w:rPr>
+        <w:t>BRAGA, L. F. Z. Sistema de reconhecimento facia</w:t>
+      </w:r>
+      <w:r>
+        <w:rPr>
+          <w:rFonts w:ascii="Arial" w:hAnsi="Arial" w:cs="Arial"/>
+          <w:b/>
+          <w:szCs w:val="20"/>
+        </w:rPr>
+        <w:t>l</w:t>
+      </w:r>
+      <w:r>
+        <w:rPr>
+          <w:rFonts w:ascii="Arial" w:hAnsi="Arial" w:cs="Arial"/>
+          <w:szCs w:val="20"/>
+        </w:rPr>
+        <w:t>. 2013. 84 f. Trabalho de Conclusão de Curso (Graduação em Engenharia Elétrica) – Escola de Engenharia de São Carlos, Universidade de São Paulo, São Carlos, SP. 2013.</w:t>
+      </w:r>
+    </w:p>
+    <w:p>
+      <w:pPr>
+        <w:spacing w:line="360" w:lineRule="auto"/>
+        <w:rPr>
+          <w:rFonts w:ascii="Arial" w:hAnsi="Arial" w:cs="Arial"/>
+          <w:szCs w:val="20"/>
+        </w:rPr>
+      </w:pPr>
+    </w:p>
+    <w:p>
+      <w:pPr>
+        <w:spacing w:line="360" w:lineRule="auto"/>
+        <w:rPr>
+          <w:rFonts w:ascii="Arial" w:hAnsi="Arial" w:cs="Arial"/>
+          <w:szCs w:val="20"/>
+        </w:rPr>
+      </w:pPr>
+      <w:r>
+        <w:rPr>
+          <w:rFonts w:ascii="Arial" w:hAnsi="Arial" w:cs="Arial"/>
+          <w:szCs w:val="20"/>
+        </w:rPr>
+        <w:t xml:space="preserve">NASCIMENTO, V. </w:t>
+      </w:r>
+      <w:proofErr w:type="gramStart"/>
+      <w:r>
+        <w:rPr>
+          <w:rFonts w:ascii="Arial" w:hAnsi="Arial" w:cs="Arial"/>
+          <w:szCs w:val="20"/>
+        </w:rPr>
+        <w:t>Implementação</w:t>
+      </w:r>
+      <w:proofErr w:type="gramEnd"/>
+      <w:r>
+        <w:rPr>
+          <w:rFonts w:ascii="Arial" w:hAnsi="Arial" w:cs="Arial"/>
+          <w:szCs w:val="20"/>
+        </w:rPr>
+        <w:t xml:space="preserve"> de um sistema de identificação facial utilizando Linux Embarcado. 201</w:t>
       </w:r>
       <w:r>
         <w:rPr>
@@ -8563,208 +9237,67 @@
           <w:szCs w:val="20"/>
         </w:rPr>
       </w:pPr>
-      <w:r>
-        <w:rPr>
-          <w:rFonts w:ascii="Arial" w:hAnsi="Arial" w:cs="Arial"/>
-          <w:szCs w:val="20"/>
-        </w:rPr>
-        <w:t xml:space="preserve">[3] </w:t>
-      </w:r>
-      <w:r>
-        <w:rPr>
-          <w:rFonts w:ascii="Arial" w:hAnsi="Arial" w:cs="Arial"/>
-          <w:szCs w:val="20"/>
-        </w:rPr>
-        <w:t>BRAGA, L. F. Z.. Sistema de reconhecimento facia</w:t>
-      </w:r>
-      <w:r>
-        <w:rPr>
-          <w:rFonts w:ascii="Arial" w:hAnsi="Arial" w:cs="Arial"/>
-          <w:b/>
-          <w:szCs w:val="20"/>
-        </w:rPr>
-        <w:t>l</w:t>
-      </w:r>
-      <w:r>
-        <w:rPr>
-          <w:rFonts w:ascii="Arial" w:hAnsi="Arial" w:cs="Arial"/>
-          <w:szCs w:val="20"/>
-        </w:rPr>
-        <w:t>. 2013. 84 f. Trabalho de Conclusão de Curso (Graduação em Engenharia Elétrica) – Escola de Engenharia de São Carlos, Universidade de São Paulo, São Carlos, SP. 2013.</w:t>
-      </w:r>
-    </w:p>
-    <w:p>
-      <w:pPr>
-        <w:spacing w:line="360" w:lineRule="auto"/>
-        <w:rPr>
-          <w:rFonts w:ascii="Arial" w:hAnsi="Arial" w:cs="Arial"/>
-          <w:szCs w:val="20"/>
-        </w:rPr>
-      </w:pPr>
-      <w:r>
-        <w:rPr>
-          <w:rFonts w:ascii="Arial" w:hAnsi="Arial" w:cs="Arial"/>
-          <w:szCs w:val="20"/>
-        </w:rPr>
-        <w:t>[4] ALMEIDA</w:t>
-      </w:r>
-      <w:r>
-        <w:rPr>
-          <w:rFonts w:ascii="Arial" w:hAnsi="Arial" w:cs="Arial"/>
-          <w:szCs w:val="20"/>
-        </w:rPr>
-        <w:t xml:space="preserve">, </w:t>
-      </w:r>
-      <w:r>
-        <w:rPr>
-          <w:rFonts w:ascii="Arial" w:hAnsi="Arial" w:cs="Arial"/>
-          <w:szCs w:val="20"/>
-        </w:rPr>
-        <w:t>O. C</w:t>
-      </w:r>
-      <w:r>
-        <w:rPr>
-          <w:rFonts w:ascii="Arial" w:hAnsi="Arial" w:cs="Arial"/>
-          <w:szCs w:val="20"/>
-        </w:rPr>
-        <w:t xml:space="preserve">. </w:t>
-      </w:r>
-      <w:r>
-        <w:rPr>
-          <w:rFonts w:ascii="Arial" w:hAnsi="Arial" w:cs="Arial"/>
-          <w:szCs w:val="20"/>
-        </w:rPr>
-        <w:t>Técnicas de processamento de imagens para localização e reconhecimento de faces</w:t>
-      </w:r>
-      <w:r>
-        <w:rPr>
-          <w:rFonts w:ascii="Arial" w:hAnsi="Arial" w:cs="Arial"/>
-          <w:szCs w:val="20"/>
-        </w:rPr>
-        <w:t>. 20</w:t>
-      </w:r>
-      <w:r>
-        <w:rPr>
-          <w:rFonts w:ascii="Arial" w:hAnsi="Arial" w:cs="Arial"/>
-          <w:szCs w:val="20"/>
-        </w:rPr>
-        <w:t>06</w:t>
-      </w:r>
-      <w:r>
-        <w:rPr>
-          <w:rFonts w:ascii="Arial" w:hAnsi="Arial" w:cs="Arial"/>
-          <w:szCs w:val="20"/>
-        </w:rPr>
-        <w:t xml:space="preserve">. </w:t>
-      </w:r>
-      <w:r>
-        <w:rPr>
-          <w:rFonts w:ascii="Arial" w:hAnsi="Arial" w:cs="Arial"/>
-          <w:szCs w:val="20"/>
-        </w:rPr>
-        <w:t>110</w:t>
-      </w:r>
-      <w:r>
-        <w:rPr>
-          <w:rFonts w:ascii="Arial" w:hAnsi="Arial" w:cs="Arial"/>
-          <w:szCs w:val="20"/>
-        </w:rPr>
-        <w:t xml:space="preserve"> f. Trabalho de Conclusão de Curso (</w:t>
-      </w:r>
-      <w:r>
-        <w:rPr>
-          <w:rFonts w:ascii="Arial" w:hAnsi="Arial" w:cs="Arial"/>
-          <w:szCs w:val="20"/>
-        </w:rPr>
-        <w:t>Mestrado</w:t>
-      </w:r>
-      <w:r>
-        <w:rPr>
-          <w:rFonts w:ascii="Arial" w:hAnsi="Arial" w:cs="Arial"/>
-          <w:szCs w:val="20"/>
-        </w:rPr>
-        <w:t xml:space="preserve"> em </w:t>
-      </w:r>
-      <w:r>
-        <w:rPr>
-          <w:rFonts w:ascii="Arial" w:hAnsi="Arial" w:cs="Arial"/>
-          <w:szCs w:val="20"/>
-        </w:rPr>
-        <w:t>Ciência da Computação e Matemática Computacional</w:t>
-      </w:r>
-      <w:r>
-        <w:rPr>
-          <w:rFonts w:ascii="Arial" w:hAnsi="Arial" w:cs="Arial"/>
-          <w:szCs w:val="20"/>
-        </w:rPr>
-        <w:t xml:space="preserve">) – </w:t>
-      </w:r>
-      <w:r>
-        <w:rPr>
-          <w:rFonts w:ascii="Arial" w:hAnsi="Arial" w:cs="Arial"/>
-          <w:szCs w:val="20"/>
-        </w:rPr>
-        <w:t>Instituto de Ciências Matemáticas e de Computação</w:t>
-      </w:r>
-      <w:r>
-        <w:rPr>
-          <w:rFonts w:ascii="Arial" w:hAnsi="Arial" w:cs="Arial"/>
-          <w:szCs w:val="20"/>
-        </w:rPr>
-        <w:t xml:space="preserve">, Universidade de São Paulo, São Carlos, SP. </w:t>
-      </w:r>
-      <w:r>
-        <w:rPr>
-          <w:rFonts w:ascii="Arial" w:hAnsi="Arial" w:cs="Arial"/>
-          <w:szCs w:val="20"/>
-        </w:rPr>
-        <w:t>2006</w:t>
-      </w:r>
-      <w:r>
-        <w:rPr>
-          <w:rFonts w:ascii="Arial" w:hAnsi="Arial" w:cs="Arial"/>
-          <w:szCs w:val="20"/>
-        </w:rPr>
-        <w:t>.</w:t>
-      </w:r>
-    </w:p>
-    <w:p>
-      <w:pPr>
-        <w:spacing w:line="360" w:lineRule="auto"/>
-        <w:rPr>
-          <w:rFonts w:ascii="Arial" w:hAnsi="Arial" w:cs="Arial"/>
-          <w:szCs w:val="20"/>
-        </w:rPr>
-      </w:pPr>
-      <w:r>
-        <w:rPr>
-          <w:rFonts w:ascii="Arial" w:hAnsi="Arial" w:cs="Arial"/>
-          <w:szCs w:val="20"/>
-        </w:rPr>
-        <w:t xml:space="preserve">[5] </w:t>
-      </w:r>
-      <w:r>
-        <w:rPr>
-          <w:rFonts w:ascii="Arial" w:hAnsi="Arial" w:cs="Arial"/>
-          <w:szCs w:val="20"/>
-        </w:rPr>
-        <w:t>NUNES, F. T. Técnicas de biometria baseadas em padrões faciais e sua utilização na segurança pública. 2015. 65f. Trabalho de Conclusão de Curso (Pós Graduação em Tecnologias da Informação e Comunicação Aplicada a Segurança Pública e Direitos Humanos) – Univesidade Federal de Santa Catarina, Santa Catarina, SC. 2015</w:t>
-      </w:r>
-    </w:p>
-    <w:p>
-      <w:pPr>
-        <w:spacing w:line="360" w:lineRule="auto"/>
-        <w:rPr>
-          <w:rFonts w:ascii="Arial" w:hAnsi="Arial" w:cs="Arial"/>
-          <w:szCs w:val="20"/>
-        </w:rPr>
-      </w:pPr>
-      <w:r>
-        <w:rPr>
-          <w:rFonts w:ascii="Arial" w:hAnsi="Arial" w:cs="Arial"/>
-          <w:szCs w:val="20"/>
-        </w:rPr>
-        <w:t xml:space="preserve">[6] PISA, P. </w:t>
+    </w:p>
+    <w:p>
+      <w:pPr>
+        <w:spacing w:line="360" w:lineRule="auto"/>
+        <w:rPr>
+          <w:rFonts w:ascii="Arial" w:hAnsi="Arial" w:cs="Arial"/>
+          <w:szCs w:val="20"/>
+        </w:rPr>
+      </w:pPr>
+      <w:r>
+        <w:rPr>
+          <w:rFonts w:ascii="Arial" w:hAnsi="Arial" w:cs="Arial"/>
+          <w:szCs w:val="20"/>
+        </w:rPr>
+        <w:t xml:space="preserve">NUNES, F. T. Técnicas de biometria baseadas em padrões faciais e sua utilização na segurança pública. 2015. 65f. Trabalho de Conclusão de Curso (Pós Graduação em Tecnologias da Informação e Comunicação Aplicada a Segurança Pública e Direitos Humanos) – </w:t>
+      </w:r>
+      <w:r>
+        <w:rPr>
+          <w:rFonts w:ascii="Arial" w:hAnsi="Arial" w:cs="Arial"/>
+          <w:szCs w:val="20"/>
+        </w:rPr>
+        <w:t>Universidade</w:t>
+      </w:r>
+      <w:r>
+        <w:rPr>
+          <w:rFonts w:ascii="Arial" w:hAnsi="Arial" w:cs="Arial"/>
+          <w:szCs w:val="20"/>
+        </w:rPr>
+        <w:t xml:space="preserve"> Federal de Santa Catarina, Santa Catarina, SC. </w:t>
+      </w:r>
+      <w:r>
+        <w:rPr>
+          <w:rFonts w:ascii="Arial" w:hAnsi="Arial" w:cs="Arial"/>
+          <w:szCs w:val="20"/>
+        </w:rPr>
+        <w:t>2015.</w:t>
+      </w:r>
+    </w:p>
+    <w:p>
+      <w:pPr>
+        <w:spacing w:line="360" w:lineRule="auto"/>
+        <w:rPr>
+          <w:rFonts w:ascii="Arial" w:hAnsi="Arial" w:cs="Arial"/>
+          <w:szCs w:val="20"/>
+        </w:rPr>
+      </w:pPr>
+    </w:p>
+    <w:p>
+      <w:pPr>
+        <w:spacing w:line="360" w:lineRule="auto"/>
+        <w:rPr>
+          <w:rFonts w:ascii="Arial" w:hAnsi="Arial" w:cs="Arial"/>
+          <w:szCs w:val="20"/>
+        </w:rPr>
+      </w:pPr>
+      <w:r>
+        <w:rPr>
+          <w:rFonts w:ascii="Arial" w:hAnsi="Arial" w:cs="Arial"/>
+          <w:szCs w:val="20"/>
+        </w:rPr>
+        <w:t xml:space="preserve">PISA, P. </w:t>
       </w:r>
       <w:r>
         <w:rPr>
@@ -8774,22 +9307,11 @@
         <w:t>Como funciona o RECONHECIMENTO FACIAL. Disponível em: &lt; http://www.techtudo.com.br/artigos/noticia/2012/04/como-funciona-oreconhecimento-facial.html &gt;. Acesso em: 22 mar. 2018.</w:t>
       </w:r>
     </w:p>
-    <w:p>
-      <w:pPr>
-        <w:spacing w:line="360" w:lineRule="auto"/>
-        <w:rPr>
-          <w:rFonts w:ascii="Arial" w:hAnsi="Arial" w:cs="Arial"/>
-          <w:szCs w:val="20"/>
-        </w:rPr>
-      </w:pPr>
-    </w:p>
     <w:sectPr>
-      <w:headerReference w:type="even" r:id="rId20"/>
-      <w:headerReference w:type="default" r:id="rId21"/>
-      <w:footerReference w:type="even" r:id="rId22"/>
+      <w:headerReference w:type="even" r:id="rId21"/>
+      <w:headerReference w:type="default" r:id="rId22"/>
       <w:footerReference w:type="default" r:id="rId23"/>
       <w:headerReference w:type="first" r:id="rId24"/>
-      <w:footerReference w:type="first" r:id="rId25"/>
       <w:pgSz w:w="11900" w:h="16840"/>
       <w:pgMar w:top="1440" w:right="1080" w:bottom="1440" w:left="1080" w:header="709" w:footer="709" w:gutter="0"/>
       <w:cols w:space="708"/>
@@ -8822,52 +9344,32 @@
 <w:ftr xmlns:wpc="http://schemas.microsoft.com/office/word/2010/wordprocessingCanvas" xmlns:mc="http://schemas.openxmlformats.org/markup-compatibility/2006" xmlns:o="urn:schemas-microsoft-com:office:office" xmlns:r="http://schemas.openxmlformats.org/officeDocument/2006/relationships" xmlns:m="http://schemas.openxmlformats.org/officeDocument/2006/math" xmlns:v="urn:schemas-microsoft-com:vml" xmlns:wp14="http://schemas.microsoft.com/office/word/2010/wordprocessingDrawing" xmlns:wp="http://schemas.openxmlformats.org/drawingml/2006/wordprocessingDrawing" xmlns:w10="urn:schemas-microsoft-com:office:word" xmlns:w="http://schemas.openxmlformats.org/wordprocessingml/2006/main" xmlns:w14="http://schemas.microsoft.com/office/word/2010/wordml" xmlns:wpg="http://schemas.microsoft.com/office/word/2010/wordprocessingGroup" xmlns:wpi="http://schemas.microsoft.com/office/word/2010/wordprocessingInk" xmlns:wne="http://schemas.microsoft.com/office/word/2006/wordml" xmlns:wps="http://schemas.microsoft.com/office/word/2010/wordprocessingShape" mc:Ignorable="w14 wp14">
   <w:p>
     <w:pPr>
-      <w:pStyle w:val="Footer"/>
-    </w:pPr>
-  </w:p>
-</w:ftr>
-</file>
-
-<file path=word/footer2.xml><?xml version="1.0" encoding="utf-8"?>
-<w:ftr xmlns:wpc="http://schemas.microsoft.com/office/word/2010/wordprocessingCanvas" xmlns:mc="http://schemas.openxmlformats.org/markup-compatibility/2006" xmlns:o="urn:schemas-microsoft-com:office:office" xmlns:r="http://schemas.openxmlformats.org/officeDocument/2006/relationships" xmlns:m="http://schemas.openxmlformats.org/officeDocument/2006/math" xmlns:v="urn:schemas-microsoft-com:vml" xmlns:wp14="http://schemas.microsoft.com/office/word/2010/wordprocessingDrawing" xmlns:wp="http://schemas.openxmlformats.org/drawingml/2006/wordprocessingDrawing" xmlns:w10="urn:schemas-microsoft-com:office:word" xmlns:w="http://schemas.openxmlformats.org/wordprocessingml/2006/main" xmlns:w14="http://schemas.microsoft.com/office/word/2010/wordml" xmlns:wpg="http://schemas.microsoft.com/office/word/2010/wordprocessingGroup" xmlns:wpi="http://schemas.microsoft.com/office/word/2010/wordprocessingInk" xmlns:wne="http://schemas.microsoft.com/office/word/2006/wordml" xmlns:wps="http://schemas.microsoft.com/office/word/2010/wordprocessingShape" mc:Ignorable="w14 wp14">
-  <w:p>
-    <w:pPr>
-      <w:pStyle w:val="Footer"/>
+      <w:pStyle w:val="Rodap"/>
     </w:pPr>
   </w:p>
   <w:p>
     <w:pPr>
-      <w:pStyle w:val="Footer"/>
+      <w:pStyle w:val="Rodap"/>
     </w:pPr>
   </w:p>
   <w:p>
     <w:pPr>
-      <w:pStyle w:val="Footer"/>
+      <w:pStyle w:val="Rodap"/>
     </w:pPr>
   </w:p>
   <w:p>
     <w:pPr>
-      <w:pStyle w:val="Footer"/>
+      <w:pStyle w:val="Rodap"/>
     </w:pPr>
   </w:p>
   <w:p>
     <w:pPr>
-      <w:pStyle w:val="Footer"/>
+      <w:pStyle w:val="Rodap"/>
     </w:pPr>
   </w:p>
   <w:p>
     <w:pPr>
-      <w:pStyle w:val="Footer"/>
-    </w:pPr>
-  </w:p>
-</w:ftr>
-</file>
-
-<file path=word/footer3.xml><?xml version="1.0" encoding="utf-8"?>
-<w:ftr xmlns:wpc="http://schemas.microsoft.com/office/word/2010/wordprocessingCanvas" xmlns:mc="http://schemas.openxmlformats.org/markup-compatibility/2006" xmlns:o="urn:schemas-microsoft-com:office:office" xmlns:r="http://schemas.openxmlformats.org/officeDocument/2006/relationships" xmlns:m="http://schemas.openxmlformats.org/officeDocument/2006/math" xmlns:v="urn:schemas-microsoft-com:vml" xmlns:wp14="http://schemas.microsoft.com/office/word/2010/wordprocessingDrawing" xmlns:wp="http://schemas.openxmlformats.org/drawingml/2006/wordprocessingDrawing" xmlns:w10="urn:schemas-microsoft-com:office:word" xmlns:w="http://schemas.openxmlformats.org/wordprocessingml/2006/main" xmlns:w14="http://schemas.microsoft.com/office/word/2010/wordml" xmlns:wpg="http://schemas.microsoft.com/office/word/2010/wordprocessingGroup" xmlns:wpi="http://schemas.microsoft.com/office/word/2010/wordprocessingInk" xmlns:wne="http://schemas.microsoft.com/office/word/2006/wordml" xmlns:wps="http://schemas.microsoft.com/office/word/2010/wordprocessingShape" mc:Ignorable="w14 wp14">
-  <w:p>
-    <w:pPr>
-      <w:pStyle w:val="Footer"/>
+      <w:pStyle w:val="Rodap"/>
     </w:pPr>
   </w:p>
 </w:ftr>
@@ -8896,7 +9398,7 @@
 <w:hdr xmlns:wpc="http://schemas.microsoft.com/office/word/2010/wordprocessingCanvas" xmlns:mc="http://schemas.openxmlformats.org/markup-compatibility/2006" xmlns:o="urn:schemas-microsoft-com:office:office" xmlns:r="http://schemas.openxmlformats.org/officeDocument/2006/relationships" xmlns:m="http://schemas.openxmlformats.org/officeDocument/2006/math" xmlns:v="urn:schemas-microsoft-com:vml" xmlns:wp14="http://schemas.microsoft.com/office/word/2010/wordprocessingDrawing" xmlns:wp="http://schemas.openxmlformats.org/drawingml/2006/wordprocessingDrawing" xmlns:w10="urn:schemas-microsoft-com:office:word" xmlns:w="http://schemas.openxmlformats.org/wordprocessingml/2006/main" xmlns:w14="http://schemas.microsoft.com/office/word/2010/wordml" xmlns:wpg="http://schemas.microsoft.com/office/word/2010/wordprocessingGroup" xmlns:wpi="http://schemas.microsoft.com/office/word/2010/wordprocessingInk" xmlns:wne="http://schemas.microsoft.com/office/word/2006/wordml" xmlns:wps="http://schemas.microsoft.com/office/word/2010/wordprocessingShape" mc:Ignorable="w14 wp14">
   <w:p>
     <w:pPr>
-      <w:pStyle w:val="Header"/>
+      <w:pStyle w:val="Cabealho"/>
     </w:pPr>
     <w:r>
       <w:rPr>
@@ -8937,12 +9439,11 @@
 <w:hdr xmlns:wpc="http://schemas.microsoft.com/office/word/2010/wordprocessingCanvas" xmlns:mc="http://schemas.openxmlformats.org/markup-compatibility/2006" xmlns:o="urn:schemas-microsoft-com:office:office" xmlns:r="http://schemas.openxmlformats.org/officeDocument/2006/relationships" xmlns:m="http://schemas.openxmlformats.org/officeDocument/2006/math" xmlns:v="urn:schemas-microsoft-com:vml" xmlns:wp14="http://schemas.microsoft.com/office/word/2010/wordprocessingDrawing" xmlns:wp="http://schemas.openxmlformats.org/drawingml/2006/wordprocessingDrawing" xmlns:w10="urn:schemas-microsoft-com:office:word" xmlns:w="http://schemas.openxmlformats.org/wordprocessingml/2006/main" xmlns:w14="http://schemas.microsoft.com/office/word/2010/wordml" xmlns:wpg="http://schemas.microsoft.com/office/word/2010/wordprocessingGroup" xmlns:wpi="http://schemas.microsoft.com/office/word/2010/wordprocessingInk" xmlns:wne="http://schemas.microsoft.com/office/word/2006/wordml" xmlns:wps="http://schemas.microsoft.com/office/word/2010/wordprocessingShape" mc:Ignorable="w14 wp14">
   <w:p>
     <w:pPr>
-      <w:pStyle w:val="Header"/>
+      <w:pStyle w:val="Cabealho"/>
     </w:pPr>
     <w:r>
       <w:rPr>
         <w:noProof/>
-        <w:lang w:val="en-US" w:eastAsia="en-US"/>
       </w:rPr>
       <w:drawing>
         <wp:anchor distT="0" distB="0" distL="114300" distR="114300" simplePos="0" relativeHeight="251661312" behindDoc="1" locked="0" layoutInCell="1" allowOverlap="1">
@@ -9007,7 +9508,7 @@
 <w:hdr xmlns:wpc="http://schemas.microsoft.com/office/word/2010/wordprocessingCanvas" xmlns:mc="http://schemas.openxmlformats.org/markup-compatibility/2006" xmlns:o="urn:schemas-microsoft-com:office:office" xmlns:r="http://schemas.openxmlformats.org/officeDocument/2006/relationships" xmlns:m="http://schemas.openxmlformats.org/officeDocument/2006/math" xmlns:v="urn:schemas-microsoft-com:vml" xmlns:wp14="http://schemas.microsoft.com/office/word/2010/wordprocessingDrawing" xmlns:wp="http://schemas.openxmlformats.org/drawingml/2006/wordprocessingDrawing" xmlns:w10="urn:schemas-microsoft-com:office:word" xmlns:w="http://schemas.openxmlformats.org/wordprocessingml/2006/main" xmlns:w14="http://schemas.microsoft.com/office/word/2010/wordml" xmlns:wpg="http://schemas.microsoft.com/office/word/2010/wordprocessingGroup" xmlns:wpi="http://schemas.microsoft.com/office/word/2010/wordprocessingInk" xmlns:wne="http://schemas.microsoft.com/office/word/2006/wordml" xmlns:wps="http://schemas.microsoft.com/office/word/2010/wordprocessingShape" mc:Ignorable="w14 wp14">
   <w:p>
     <w:pPr>
-      <w:pStyle w:val="Header"/>
+      <w:pStyle w:val="Cabealho"/>
     </w:pPr>
     <w:r>
       <w:rPr>
@@ -12121,7 +12622,7 @@
     <w:lvl w:ilvl="0" w:tplc="0284BA76">
       <w:start w:val="21"/>
       <w:numFmt w:val="upperRoman"/>
-      <w:pStyle w:val="ListParagraph"/>
+      <w:pStyle w:val="PargrafodaLista"/>
       <w:lvlText w:val="%1."/>
       <w:lvlJc w:val="left"/>
       <w:pPr>
@@ -14473,11 +14974,11 @@
       <w:lang w:val="pt-BR" w:eastAsia="pt-BR"/>
     </w:rPr>
   </w:style>
-  <w:style w:type="paragraph" w:styleId="Heading1">
+  <w:style w:type="paragraph" w:styleId="Ttulo1">
     <w:name w:val="heading 1"/>
     <w:basedOn w:val="Normal"/>
     <w:next w:val="Normal"/>
-    <w:link w:val="Heading1Char"/>
+    <w:link w:val="Ttulo1Char"/>
     <w:qFormat/>
     <w:rsid w:val="004A3B90"/>
     <w:pPr>
@@ -14490,11 +14991,11 @@
       <w:szCs w:val="20"/>
     </w:rPr>
   </w:style>
-  <w:style w:type="paragraph" w:styleId="Heading2">
+  <w:style w:type="paragraph" w:styleId="Ttulo2">
     <w:name w:val="heading 2"/>
     <w:basedOn w:val="Normal"/>
     <w:next w:val="Normal"/>
-    <w:link w:val="Heading2Char"/>
+    <w:link w:val="Ttulo2Char"/>
     <w:qFormat/>
     <w:rsid w:val="004A3B90"/>
     <w:pPr>
@@ -14506,11 +15007,11 @@
       <w:szCs w:val="20"/>
     </w:rPr>
   </w:style>
-  <w:style w:type="paragraph" w:styleId="Heading3">
+  <w:style w:type="paragraph" w:styleId="Ttulo3">
     <w:name w:val="heading 3"/>
     <w:basedOn w:val="Normal"/>
     <w:next w:val="Normal"/>
-    <w:link w:val="Heading3Char"/>
+    <w:link w:val="Ttulo3Char"/>
     <w:qFormat/>
     <w:rsid w:val="004A3B90"/>
     <w:pPr>
@@ -14526,11 +15027,11 @@
       <w:szCs w:val="26"/>
     </w:rPr>
   </w:style>
-  <w:style w:type="paragraph" w:styleId="Heading4">
+  <w:style w:type="paragraph" w:styleId="Ttulo4">
     <w:name w:val="heading 4"/>
     <w:basedOn w:val="Normal"/>
     <w:next w:val="Normal"/>
-    <w:link w:val="Heading4Char"/>
+    <w:link w:val="Ttulo4Char"/>
     <w:qFormat/>
     <w:rsid w:val="004A3B90"/>
     <w:pPr>
@@ -14545,11 +15046,11 @@
       <w:szCs w:val="28"/>
     </w:rPr>
   </w:style>
-  <w:style w:type="paragraph" w:styleId="Heading5">
+  <w:style w:type="paragraph" w:styleId="Ttulo5">
     <w:name w:val="heading 5"/>
     <w:basedOn w:val="Normal"/>
     <w:next w:val="Normal"/>
-    <w:link w:val="Heading5Char"/>
+    <w:link w:val="Ttulo5Char"/>
     <w:qFormat/>
     <w:rsid w:val="004A3B90"/>
     <w:pPr>
@@ -14566,11 +15067,11 @@
       <w:szCs w:val="26"/>
     </w:rPr>
   </w:style>
-  <w:style w:type="paragraph" w:styleId="Heading7">
+  <w:style w:type="paragraph" w:styleId="Ttulo7">
     <w:name w:val="heading 7"/>
     <w:basedOn w:val="Normal"/>
     <w:next w:val="Normal"/>
-    <w:link w:val="Heading7Char"/>
+    <w:link w:val="Ttulo7Char"/>
     <w:qFormat/>
     <w:rsid w:val="004A3B90"/>
     <w:pPr>
@@ -14578,11 +15079,11 @@
       <w:outlineLvl w:val="6"/>
     </w:pPr>
   </w:style>
-  <w:style w:type="paragraph" w:styleId="Heading8">
+  <w:style w:type="paragraph" w:styleId="Ttulo8">
     <w:name w:val="heading 8"/>
     <w:basedOn w:val="Normal"/>
     <w:next w:val="Normal"/>
-    <w:link w:val="Heading8Char"/>
+    <w:link w:val="Ttulo8Char"/>
     <w:qFormat/>
     <w:rsid w:val="004A3B90"/>
     <w:pPr>
@@ -14594,11 +15095,11 @@
       <w:iCs/>
     </w:rPr>
   </w:style>
-  <w:style w:type="paragraph" w:styleId="Heading9">
+  <w:style w:type="paragraph" w:styleId="Ttulo9">
     <w:name w:val="heading 9"/>
     <w:basedOn w:val="Normal"/>
     <w:next w:val="Normal"/>
-    <w:link w:val="Heading9Char"/>
+    <w:link w:val="Ttulo9Char"/>
     <w:qFormat/>
     <w:rsid w:val="004A3B90"/>
     <w:pPr>
@@ -14611,13 +15112,13 @@
       <w:szCs w:val="22"/>
     </w:rPr>
   </w:style>
-  <w:style w:type="character" w:default="1" w:styleId="DefaultParagraphFont">
+  <w:style w:type="character" w:default="1" w:styleId="Fontepargpadro">
     <w:name w:val="Default Paragraph Font"/>
     <w:uiPriority w:val="1"/>
     <w:semiHidden/>
     <w:unhideWhenUsed/>
   </w:style>
-  <w:style w:type="table" w:default="1" w:styleId="TableNormal">
+  <w:style w:type="table" w:default="1" w:styleId="Tabelanormal">
     <w:name w:val="Normal Table"/>
     <w:uiPriority w:val="99"/>
     <w:semiHidden/>
@@ -14632,16 +15133,16 @@
       </w:tblCellMar>
     </w:tblPr>
   </w:style>
-  <w:style w:type="numbering" w:default="1" w:styleId="NoList">
+  <w:style w:type="numbering" w:default="1" w:styleId="Semlista">
     <w:name w:val="No List"/>
     <w:uiPriority w:val="99"/>
     <w:semiHidden/>
     <w:unhideWhenUsed/>
   </w:style>
-  <w:style w:type="paragraph" w:styleId="Header">
+  <w:style w:type="paragraph" w:styleId="Cabealho">
     <w:name w:val="header"/>
     <w:basedOn w:val="Normal"/>
-    <w:link w:val="HeaderChar"/>
+    <w:link w:val="CabealhoChar"/>
     <w:unhideWhenUsed/>
     <w:rsid w:val="00190A3D"/>
     <w:pPr>
@@ -14651,16 +15152,16 @@
       </w:tabs>
     </w:pPr>
   </w:style>
-  <w:style w:type="character" w:customStyle="1" w:styleId="HeaderChar">
-    <w:name w:val="Header Char"/>
-    <w:basedOn w:val="DefaultParagraphFont"/>
-    <w:link w:val="Header"/>
+  <w:style w:type="character" w:customStyle="1" w:styleId="CabealhoChar">
+    <w:name w:val="Cabeçalho Char"/>
+    <w:basedOn w:val="Fontepargpadro"/>
+    <w:link w:val="Cabealho"/>
     <w:rsid w:val="00190A3D"/>
   </w:style>
-  <w:style w:type="paragraph" w:styleId="Footer">
+  <w:style w:type="paragraph" w:styleId="Rodap">
     <w:name w:val="footer"/>
     <w:basedOn w:val="Normal"/>
-    <w:link w:val="FooterChar"/>
+    <w:link w:val="RodapChar"/>
     <w:uiPriority w:val="99"/>
     <w:unhideWhenUsed/>
     <w:rsid w:val="00190A3D"/>
@@ -14671,10 +15172,10 @@
       </w:tabs>
     </w:pPr>
   </w:style>
-  <w:style w:type="character" w:customStyle="1" w:styleId="FooterChar">
-    <w:name w:val="Footer Char"/>
-    <w:basedOn w:val="DefaultParagraphFont"/>
-    <w:link w:val="Footer"/>
+  <w:style w:type="character" w:customStyle="1" w:styleId="RodapChar">
+    <w:name w:val="Rodapé Char"/>
+    <w:basedOn w:val="Fontepargpadro"/>
+    <w:link w:val="Rodap"/>
     <w:uiPriority w:val="99"/>
     <w:rsid w:val="00190A3D"/>
   </w:style>
@@ -14693,10 +15194,10 @@
       <w:szCs w:val="20"/>
     </w:rPr>
   </w:style>
-  <w:style w:type="paragraph" w:styleId="BalloonText">
+  <w:style w:type="paragraph" w:styleId="Textodebalo">
     <w:name w:val="Balloon Text"/>
     <w:basedOn w:val="Normal"/>
-    <w:link w:val="BalloonTextChar"/>
+    <w:link w:val="TextodebaloChar"/>
     <w:semiHidden/>
     <w:unhideWhenUsed/>
     <w:rsid w:val="003662B8"/>
@@ -14706,10 +15207,10 @@
       <w:szCs w:val="18"/>
     </w:rPr>
   </w:style>
-  <w:style w:type="character" w:customStyle="1" w:styleId="BalloonTextChar">
-    <w:name w:val="Balloon Text Char"/>
-    <w:basedOn w:val="DefaultParagraphFont"/>
-    <w:link w:val="BalloonText"/>
+  <w:style w:type="character" w:customStyle="1" w:styleId="TextodebaloChar">
+    <w:name w:val="Texto de balão Char"/>
+    <w:basedOn w:val="Fontepargpadro"/>
+    <w:link w:val="Textodebalo"/>
     <w:uiPriority w:val="99"/>
     <w:semiHidden/>
     <w:rsid w:val="003662B8"/>
@@ -14719,10 +15220,10 @@
       <w:szCs w:val="18"/>
     </w:rPr>
   </w:style>
-  <w:style w:type="character" w:customStyle="1" w:styleId="Heading1Char">
-    <w:name w:val="Heading 1 Char"/>
-    <w:basedOn w:val="DefaultParagraphFont"/>
-    <w:link w:val="Heading1"/>
+  <w:style w:type="character" w:customStyle="1" w:styleId="Ttulo1Char">
+    <w:name w:val="Título 1 Char"/>
+    <w:basedOn w:val="Fontepargpadro"/>
+    <w:link w:val="Ttulo1"/>
     <w:rsid w:val="004A3B90"/>
     <w:rPr>
       <w:rFonts w:ascii="Times New Roman" w:eastAsia="Times New Roman" w:hAnsi="Times New Roman" w:cs="Times New Roman"/>
@@ -14732,10 +15233,10 @@
       <w:lang w:val="pt-BR" w:eastAsia="pt-BR"/>
     </w:rPr>
   </w:style>
-  <w:style w:type="character" w:customStyle="1" w:styleId="Heading2Char">
-    <w:name w:val="Heading 2 Char"/>
-    <w:basedOn w:val="DefaultParagraphFont"/>
-    <w:link w:val="Heading2"/>
+  <w:style w:type="character" w:customStyle="1" w:styleId="Ttulo2Char">
+    <w:name w:val="Título 2 Char"/>
+    <w:basedOn w:val="Fontepargpadro"/>
+    <w:link w:val="Ttulo2"/>
     <w:rsid w:val="004A3B90"/>
     <w:rPr>
       <w:rFonts w:ascii="Arial Narrow" w:eastAsia="Times New Roman" w:hAnsi="Arial Narrow" w:cs="Times New Roman"/>
@@ -14743,10 +15244,10 @@
       <w:lang w:val="pt-BR" w:eastAsia="pt-BR"/>
     </w:rPr>
   </w:style>
-  <w:style w:type="character" w:customStyle="1" w:styleId="Heading3Char">
-    <w:name w:val="Heading 3 Char"/>
-    <w:basedOn w:val="DefaultParagraphFont"/>
-    <w:link w:val="Heading3"/>
+  <w:style w:type="character" w:customStyle="1" w:styleId="Ttulo3Char">
+    <w:name w:val="Título 3 Char"/>
+    <w:basedOn w:val="Fontepargpadro"/>
+    <w:link w:val="Ttulo3"/>
     <w:rsid w:val="004A3B90"/>
     <w:rPr>
       <w:rFonts w:ascii="Arial" w:eastAsia="Times New Roman" w:hAnsi="Arial" w:cs="Arial"/>
@@ -14757,10 +15258,10 @@
       <w:lang w:val="pt-BR" w:eastAsia="pt-BR"/>
     </w:rPr>
   </w:style>
-  <w:style w:type="character" w:customStyle="1" w:styleId="Heading4Char">
-    <w:name w:val="Heading 4 Char"/>
-    <w:basedOn w:val="DefaultParagraphFont"/>
-    <w:link w:val="Heading4"/>
+  <w:style w:type="character" w:customStyle="1" w:styleId="Ttulo4Char">
+    <w:name w:val="Título 4 Char"/>
+    <w:basedOn w:val="Fontepargpadro"/>
+    <w:link w:val="Ttulo4"/>
     <w:rsid w:val="004A3B90"/>
     <w:rPr>
       <w:rFonts w:ascii="Times New Roman" w:eastAsia="Times New Roman" w:hAnsi="Times New Roman" w:cs="Times New Roman"/>
@@ -14771,10 +15272,10 @@
       <w:lang w:val="pt-BR" w:eastAsia="pt-BR"/>
     </w:rPr>
   </w:style>
-  <w:style w:type="character" w:customStyle="1" w:styleId="Heading5Char">
-    <w:name w:val="Heading 5 Char"/>
-    <w:basedOn w:val="DefaultParagraphFont"/>
-    <w:link w:val="Heading5"/>
+  <w:style w:type="character" w:customStyle="1" w:styleId="Ttulo5Char">
+    <w:name w:val="Título 5 Char"/>
+    <w:basedOn w:val="Fontepargpadro"/>
+    <w:link w:val="Ttulo5"/>
     <w:rsid w:val="004A3B90"/>
     <w:rPr>
       <w:rFonts w:ascii="Arial" w:eastAsia="Times New Roman" w:hAnsi="Arial" w:cs="Times New Roman"/>
@@ -14787,20 +15288,20 @@
       <w:lang w:val="pt-BR" w:eastAsia="pt-BR"/>
     </w:rPr>
   </w:style>
-  <w:style w:type="character" w:customStyle="1" w:styleId="Heading7Char">
-    <w:name w:val="Heading 7 Char"/>
-    <w:basedOn w:val="DefaultParagraphFont"/>
-    <w:link w:val="Heading7"/>
+  <w:style w:type="character" w:customStyle="1" w:styleId="Ttulo7Char">
+    <w:name w:val="Título 7 Char"/>
+    <w:basedOn w:val="Fontepargpadro"/>
+    <w:link w:val="Ttulo7"/>
     <w:rsid w:val="004A3B90"/>
     <w:rPr>
       <w:rFonts w:ascii="Times New Roman" w:eastAsia="Times New Roman" w:hAnsi="Times New Roman" w:cs="Times New Roman"/>
       <w:lang w:val="pt-BR" w:eastAsia="pt-BR"/>
     </w:rPr>
   </w:style>
-  <w:style w:type="character" w:customStyle="1" w:styleId="Heading8Char">
-    <w:name w:val="Heading 8 Char"/>
-    <w:basedOn w:val="DefaultParagraphFont"/>
-    <w:link w:val="Heading8"/>
+  <w:style w:type="character" w:customStyle="1" w:styleId="Ttulo8Char">
+    <w:name w:val="Título 8 Char"/>
+    <w:basedOn w:val="Fontepargpadro"/>
+    <w:link w:val="Ttulo8"/>
     <w:rsid w:val="004A3B90"/>
     <w:rPr>
       <w:rFonts w:ascii="Times New Roman" w:eastAsia="Times New Roman" w:hAnsi="Times New Roman" w:cs="Times New Roman"/>
@@ -14809,10 +15310,10 @@
       <w:lang w:val="pt-BR" w:eastAsia="pt-BR"/>
     </w:rPr>
   </w:style>
-  <w:style w:type="character" w:customStyle="1" w:styleId="Heading9Char">
-    <w:name w:val="Heading 9 Char"/>
-    <w:basedOn w:val="DefaultParagraphFont"/>
-    <w:link w:val="Heading9"/>
+  <w:style w:type="character" w:customStyle="1" w:styleId="Ttulo9Char">
+    <w:name w:val="Título 9 Char"/>
+    <w:basedOn w:val="Fontepargpadro"/>
+    <w:link w:val="Ttulo9"/>
     <w:rsid w:val="004A3B90"/>
     <w:rPr>
       <w:rFonts w:ascii="Arial" w:eastAsia="Times New Roman" w:hAnsi="Arial" w:cs="Arial"/>
@@ -14829,10 +15330,10 @@
       <w:u w:val="single"/>
     </w:rPr>
   </w:style>
-  <w:style w:type="paragraph" w:styleId="Title">
+  <w:style w:type="paragraph" w:styleId="Ttulo">
     <w:name w:val="Title"/>
     <w:basedOn w:val="Normal"/>
-    <w:link w:val="TitleChar"/>
+    <w:link w:val="TtuloChar"/>
     <w:qFormat/>
     <w:rsid w:val="004A3B90"/>
     <w:pPr>
@@ -14845,10 +15346,10 @@
       <w:szCs w:val="20"/>
     </w:rPr>
   </w:style>
-  <w:style w:type="character" w:customStyle="1" w:styleId="TitleChar">
-    <w:name w:val="Title Char"/>
-    <w:basedOn w:val="DefaultParagraphFont"/>
-    <w:link w:val="Title"/>
+  <w:style w:type="character" w:customStyle="1" w:styleId="TtuloChar">
+    <w:name w:val="Título Char"/>
+    <w:basedOn w:val="Fontepargpadro"/>
+    <w:link w:val="Ttulo"/>
     <w:rsid w:val="004A3B90"/>
     <w:rPr>
       <w:rFonts w:ascii="Arial Narrow" w:eastAsia="Times New Roman" w:hAnsi="Arial Narrow" w:cs="Times New Roman"/>
@@ -14858,10 +15359,10 @@
       <w:lang w:val="pt-BR" w:eastAsia="pt-BR"/>
     </w:rPr>
   </w:style>
-  <w:style w:type="paragraph" w:styleId="BodyTextIndent2">
+  <w:style w:type="paragraph" w:styleId="Recuodecorpodetexto2">
     <w:name w:val="Body Text Indent 2"/>
     <w:basedOn w:val="Normal"/>
-    <w:link w:val="BodyTextIndent2Char"/>
+    <w:link w:val="Recuodecorpodetexto2Char"/>
     <w:rsid w:val="004A3B90"/>
     <w:pPr>
       <w:ind w:firstLine="705"/>
@@ -14871,10 +15372,10 @@
       <w:szCs w:val="20"/>
     </w:rPr>
   </w:style>
-  <w:style w:type="character" w:customStyle="1" w:styleId="BodyTextIndent2Char">
-    <w:name w:val="Body Text Indent 2 Char"/>
-    <w:basedOn w:val="DefaultParagraphFont"/>
-    <w:link w:val="BodyTextIndent2"/>
+  <w:style w:type="character" w:customStyle="1" w:styleId="Recuodecorpodetexto2Char">
+    <w:name w:val="Recuo de corpo de texto 2 Char"/>
+    <w:basedOn w:val="Fontepargpadro"/>
+    <w:link w:val="Recuodecorpodetexto2"/>
     <w:rsid w:val="004A3B90"/>
     <w:rPr>
       <w:rFonts w:ascii="Times New Roman" w:eastAsia="Times New Roman" w:hAnsi="Times New Roman" w:cs="Times New Roman"/>
@@ -14883,10 +15384,10 @@
       <w:lang w:val="pt-BR" w:eastAsia="pt-BR"/>
     </w:rPr>
   </w:style>
-  <w:style w:type="paragraph" w:styleId="BodyTextIndent">
+  <w:style w:type="paragraph" w:styleId="Recuodecorpodetexto">
     <w:name w:val="Body Text Indent"/>
     <w:basedOn w:val="Normal"/>
-    <w:link w:val="BodyTextIndentChar"/>
+    <w:link w:val="RecuodecorpodetextoChar"/>
     <w:rsid w:val="004A3B90"/>
     <w:pPr>
       <w:spacing w:after="120"/>
@@ -14897,10 +15398,10 @@
       <w:szCs w:val="20"/>
     </w:rPr>
   </w:style>
-  <w:style w:type="character" w:customStyle="1" w:styleId="BodyTextIndentChar">
-    <w:name w:val="Body Text Indent Char"/>
-    <w:basedOn w:val="DefaultParagraphFont"/>
-    <w:link w:val="BodyTextIndent"/>
+  <w:style w:type="character" w:customStyle="1" w:styleId="RecuodecorpodetextoChar">
+    <w:name w:val="Recuo de corpo de texto Char"/>
+    <w:basedOn w:val="Fontepargpadro"/>
+    <w:link w:val="Recuodecorpodetexto"/>
     <w:rsid w:val="004A3B90"/>
     <w:rPr>
       <w:rFonts w:ascii="Arial" w:eastAsia="Times New Roman" w:hAnsi="Arial" w:cs="Times New Roman"/>
@@ -14908,10 +15409,10 @@
       <w:lang w:val="pt-BR" w:eastAsia="pt-BR"/>
     </w:rPr>
   </w:style>
-  <w:style w:type="paragraph" w:styleId="HTMLPreformatted">
+  <w:style w:type="paragraph" w:styleId="Pr-formataoHTML">
     <w:name w:val="HTML Preformatted"/>
     <w:basedOn w:val="Normal"/>
-    <w:link w:val="HTMLPreformattedChar"/>
+    <w:link w:val="Pr-formataoHTMLChar"/>
     <w:uiPriority w:val="99"/>
     <w:rsid w:val="004A3B90"/>
     <w:pPr>
@@ -14941,10 +15442,10 @@
       <w:szCs w:val="20"/>
     </w:rPr>
   </w:style>
-  <w:style w:type="character" w:customStyle="1" w:styleId="HTMLPreformattedChar">
-    <w:name w:val="HTML Preformatted Char"/>
-    <w:basedOn w:val="DefaultParagraphFont"/>
-    <w:link w:val="HTMLPreformatted"/>
+  <w:style w:type="character" w:customStyle="1" w:styleId="Pr-formataoHTMLChar">
+    <w:name w:val="Pré-formatação HTML Char"/>
+    <w:basedOn w:val="Fontepargpadro"/>
+    <w:link w:val="Pr-formataoHTML"/>
     <w:uiPriority w:val="99"/>
     <w:rsid w:val="004A3B90"/>
     <w:rPr>
@@ -14955,10 +15456,10 @@
       <w:lang w:val="pt-BR" w:eastAsia="pt-BR"/>
     </w:rPr>
   </w:style>
-  <w:style w:type="paragraph" w:styleId="BodyText2">
+  <w:style w:type="paragraph" w:styleId="Corpodetexto2">
     <w:name w:val="Body Text 2"/>
     <w:basedOn w:val="Normal"/>
-    <w:link w:val="BodyText2Char"/>
+    <w:link w:val="Corpodetexto2Char"/>
     <w:rsid w:val="004A3B90"/>
     <w:pPr>
       <w:spacing w:after="120" w:line="480" w:lineRule="auto"/>
@@ -14968,10 +15469,10 @@
       <w:szCs w:val="20"/>
     </w:rPr>
   </w:style>
-  <w:style w:type="character" w:customStyle="1" w:styleId="BodyText2Char">
-    <w:name w:val="Body Text 2 Char"/>
-    <w:basedOn w:val="DefaultParagraphFont"/>
-    <w:link w:val="BodyText2"/>
+  <w:style w:type="character" w:customStyle="1" w:styleId="Corpodetexto2Char">
+    <w:name w:val="Corpo de texto 2 Char"/>
+    <w:basedOn w:val="Fontepargpadro"/>
+    <w:link w:val="Corpodetexto2"/>
     <w:rsid w:val="004A3B90"/>
     <w:rPr>
       <w:rFonts w:ascii="Arial" w:eastAsia="Times New Roman" w:hAnsi="Arial" w:cs="Times New Roman"/>
@@ -14979,10 +15480,10 @@
       <w:lang w:val="pt-BR" w:eastAsia="pt-BR"/>
     </w:rPr>
   </w:style>
-  <w:style w:type="paragraph" w:styleId="BodyText">
+  <w:style w:type="paragraph" w:styleId="Corpodetexto">
     <w:name w:val="Body Text"/>
     <w:basedOn w:val="Normal"/>
-    <w:link w:val="BodyTextChar"/>
+    <w:link w:val="CorpodetextoChar"/>
     <w:rsid w:val="004A3B90"/>
     <w:pPr>
       <w:spacing w:after="120"/>
@@ -14992,10 +15493,10 @@
       <w:szCs w:val="20"/>
     </w:rPr>
   </w:style>
-  <w:style w:type="character" w:customStyle="1" w:styleId="BodyTextChar">
-    <w:name w:val="Body Text Char"/>
-    <w:basedOn w:val="DefaultParagraphFont"/>
-    <w:link w:val="BodyText"/>
+  <w:style w:type="character" w:customStyle="1" w:styleId="CorpodetextoChar">
+    <w:name w:val="Corpo de texto Char"/>
+    <w:basedOn w:val="Fontepargpadro"/>
+    <w:link w:val="Corpodetexto"/>
     <w:rsid w:val="004A3B90"/>
     <w:rPr>
       <w:rFonts w:ascii="Arial" w:eastAsia="Times New Roman" w:hAnsi="Arial" w:cs="Times New Roman"/>
@@ -15003,12 +15504,12 @@
       <w:lang w:val="pt-BR" w:eastAsia="pt-BR"/>
     </w:rPr>
   </w:style>
-  <w:style w:type="character" w:styleId="PageNumber">
+  <w:style w:type="character" w:styleId="Nmerodepgina">
     <w:name w:val="page number"/>
-    <w:basedOn w:val="DefaultParagraphFont"/>
+    <w:basedOn w:val="Fontepargpadro"/>
     <w:rsid w:val="004A3B90"/>
   </w:style>
-  <w:style w:type="character" w:styleId="FollowedHyperlink">
+  <w:style w:type="character" w:styleId="HiperlinkVisitado">
     <w:name w:val="FollowedHyperlink"/>
     <w:rsid w:val="004A3B90"/>
     <w:rPr>
@@ -15016,10 +15517,10 @@
       <w:u w:val="single"/>
     </w:rPr>
   </w:style>
-  <w:style w:type="paragraph" w:styleId="BodyText3">
+  <w:style w:type="paragraph" w:styleId="Corpodetexto3">
     <w:name w:val="Body Text 3"/>
     <w:basedOn w:val="Normal"/>
-    <w:link w:val="BodyText3Char"/>
+    <w:link w:val="Corpodetexto3Char"/>
     <w:rsid w:val="004A3B90"/>
     <w:pPr>
       <w:spacing w:after="120"/>
@@ -15030,10 +15531,10 @@
       <w:szCs w:val="16"/>
     </w:rPr>
   </w:style>
-  <w:style w:type="character" w:customStyle="1" w:styleId="BodyText3Char">
-    <w:name w:val="Body Text 3 Char"/>
-    <w:basedOn w:val="DefaultParagraphFont"/>
-    <w:link w:val="BodyText3"/>
+  <w:style w:type="character" w:customStyle="1" w:styleId="Corpodetexto3Char">
+    <w:name w:val="Corpo de texto 3 Char"/>
+    <w:basedOn w:val="Fontepargpadro"/>
+    <w:link w:val="Corpodetexto3"/>
     <w:rsid w:val="004A3B90"/>
     <w:rPr>
       <w:rFonts w:ascii="Arial" w:eastAsia="Times New Roman" w:hAnsi="Arial" w:cs="Times New Roman"/>
@@ -15042,10 +15543,10 @@
       <w:lang w:val="pt-BR" w:eastAsia="pt-BR"/>
     </w:rPr>
   </w:style>
-  <w:style w:type="paragraph" w:styleId="BodyTextIndent3">
+  <w:style w:type="paragraph" w:styleId="Recuodecorpodetexto3">
     <w:name w:val="Body Text Indent 3"/>
     <w:basedOn w:val="Normal"/>
-    <w:link w:val="BodyTextIndent3Char"/>
+    <w:link w:val="Recuodecorpodetexto3Char"/>
     <w:rsid w:val="004A3B90"/>
     <w:pPr>
       <w:spacing w:after="120"/>
@@ -15057,10 +15558,10 @@
       <w:szCs w:val="16"/>
     </w:rPr>
   </w:style>
-  <w:style w:type="character" w:customStyle="1" w:styleId="BodyTextIndent3Char">
-    <w:name w:val="Body Text Indent 3 Char"/>
-    <w:basedOn w:val="DefaultParagraphFont"/>
-    <w:link w:val="BodyTextIndent3"/>
+  <w:style w:type="character" w:customStyle="1" w:styleId="Recuodecorpodetexto3Char">
+    <w:name w:val="Recuo de corpo de texto 3 Char"/>
+    <w:basedOn w:val="Fontepargpadro"/>
+    <w:link w:val="Recuodecorpodetexto3"/>
     <w:rsid w:val="004A3B90"/>
     <w:rPr>
       <w:rFonts w:ascii="Arial" w:eastAsia="Times New Roman" w:hAnsi="Arial" w:cs="Times New Roman"/>
@@ -15081,11 +15582,11 @@
       <w:jc w:val="both"/>
     </w:pPr>
   </w:style>
-  <w:style w:type="paragraph" w:styleId="ListParagraph">
+  <w:style w:type="paragraph" w:styleId="PargrafodaLista">
     <w:name w:val="List Paragraph"/>
     <w:aliases w:val="Lista1"/>
     <w:basedOn w:val="Normal"/>
-    <w:link w:val="ListParagraphChar"/>
+    <w:link w:val="PargrafodaListaChar"/>
     <w:uiPriority w:val="34"/>
     <w:qFormat/>
     <w:rsid w:val="004A3B90"/>
@@ -15101,7 +15602,7 @@
       <w:spacing w:val="-8"/>
     </w:rPr>
   </w:style>
-  <w:style w:type="paragraph" w:styleId="Index1">
+  <w:style w:type="paragraph" w:styleId="Remissivo1">
     <w:name w:val="index 1"/>
     <w:basedOn w:val="Normal"/>
     <w:next w:val="Normal"/>
@@ -15115,7 +15616,7 @@
       <w:szCs w:val="20"/>
     </w:rPr>
   </w:style>
-  <w:style w:type="paragraph" w:styleId="Index2">
+  <w:style w:type="paragraph" w:styleId="Remissivo2">
     <w:name w:val="index 2"/>
     <w:basedOn w:val="Normal"/>
     <w:next w:val="Normal"/>
@@ -15129,7 +15630,7 @@
       <w:szCs w:val="20"/>
     </w:rPr>
   </w:style>
-  <w:style w:type="paragraph" w:styleId="Index3">
+  <w:style w:type="paragraph" w:styleId="Remissivo3">
     <w:name w:val="index 3"/>
     <w:basedOn w:val="Normal"/>
     <w:next w:val="Normal"/>
@@ -15143,7 +15644,7 @@
       <w:szCs w:val="20"/>
     </w:rPr>
   </w:style>
-  <w:style w:type="paragraph" w:styleId="Index4">
+  <w:style w:type="paragraph" w:styleId="Remissivo4">
     <w:name w:val="index 4"/>
     <w:basedOn w:val="Normal"/>
     <w:next w:val="Normal"/>
@@ -15157,7 +15658,7 @@
       <w:szCs w:val="20"/>
     </w:rPr>
   </w:style>
-  <w:style w:type="paragraph" w:styleId="Index5">
+  <w:style w:type="paragraph" w:styleId="Remissivo5">
     <w:name w:val="index 5"/>
     <w:basedOn w:val="Normal"/>
     <w:next w:val="Normal"/>
@@ -15171,7 +15672,7 @@
       <w:szCs w:val="20"/>
     </w:rPr>
   </w:style>
-  <w:style w:type="paragraph" w:styleId="Index6">
+  <w:style w:type="paragraph" w:styleId="Remissivo6">
     <w:name w:val="index 6"/>
     <w:basedOn w:val="Normal"/>
     <w:next w:val="Normal"/>
@@ -15185,7 +15686,7 @@
       <w:szCs w:val="20"/>
     </w:rPr>
   </w:style>
-  <w:style w:type="paragraph" w:styleId="Index7">
+  <w:style w:type="paragraph" w:styleId="Remissivo7">
     <w:name w:val="index 7"/>
     <w:basedOn w:val="Normal"/>
     <w:next w:val="Normal"/>
@@ -15199,7 +15700,7 @@
       <w:szCs w:val="20"/>
     </w:rPr>
   </w:style>
-  <w:style w:type="paragraph" w:styleId="Index8">
+  <w:style w:type="paragraph" w:styleId="Remissivo8">
     <w:name w:val="index 8"/>
     <w:basedOn w:val="Normal"/>
     <w:next w:val="Normal"/>
@@ -15213,7 +15714,7 @@
       <w:szCs w:val="20"/>
     </w:rPr>
   </w:style>
-  <w:style w:type="paragraph" w:styleId="Index9">
+  <w:style w:type="paragraph" w:styleId="Remissivo9">
     <w:name w:val="index 9"/>
     <w:basedOn w:val="Normal"/>
     <w:next w:val="Normal"/>
@@ -15227,10 +15728,10 @@
       <w:szCs w:val="20"/>
     </w:rPr>
   </w:style>
-  <w:style w:type="paragraph" w:styleId="IndexHeading">
+  <w:style w:type="paragraph" w:styleId="Ttulodendiceremissivo">
     <w:name w:val="index heading"/>
     <w:basedOn w:val="Normal"/>
-    <w:next w:val="Index1"/>
+    <w:next w:val="Remissivo1"/>
     <w:rsid w:val="004A3B90"/>
     <w:pPr>
       <w:spacing w:before="120" w:after="120"/>
@@ -15241,7 +15742,7 @@
       <w:szCs w:val="20"/>
     </w:rPr>
   </w:style>
-  <w:style w:type="paragraph" w:styleId="TOC1">
+  <w:style w:type="paragraph" w:styleId="Sumrio1">
     <w:name w:val="toc 1"/>
     <w:basedOn w:val="Normal"/>
     <w:next w:val="Normal"/>
@@ -15259,7 +15760,7 @@
       <w:u w:val="single"/>
     </w:rPr>
   </w:style>
-  <w:style w:type="paragraph" w:styleId="TOC2">
+  <w:style w:type="paragraph" w:styleId="Sumrio2">
     <w:name w:val="toc 2"/>
     <w:basedOn w:val="Normal"/>
     <w:next w:val="Normal"/>
@@ -15278,7 +15779,7 @@
       <w:szCs w:val="22"/>
     </w:rPr>
   </w:style>
-  <w:style w:type="paragraph" w:styleId="TOC3">
+  <w:style w:type="paragraph" w:styleId="Sumrio3">
     <w:name w:val="toc 3"/>
     <w:basedOn w:val="Normal"/>
     <w:next w:val="Normal"/>
@@ -15290,7 +15791,7 @@
       <w:szCs w:val="22"/>
     </w:rPr>
   </w:style>
-  <w:style w:type="paragraph" w:styleId="TOC4">
+  <w:style w:type="paragraph" w:styleId="Sumrio4">
     <w:name w:val="toc 4"/>
     <w:basedOn w:val="Normal"/>
     <w:next w:val="Normal"/>
@@ -15301,7 +15802,7 @@
       <w:szCs w:val="22"/>
     </w:rPr>
   </w:style>
-  <w:style w:type="paragraph" w:styleId="TOC5">
+  <w:style w:type="paragraph" w:styleId="Sumrio5">
     <w:name w:val="toc 5"/>
     <w:basedOn w:val="Normal"/>
     <w:next w:val="Normal"/>
@@ -15312,7 +15813,7 @@
       <w:szCs w:val="22"/>
     </w:rPr>
   </w:style>
-  <w:style w:type="paragraph" w:styleId="TOC6">
+  <w:style w:type="paragraph" w:styleId="Sumrio6">
     <w:name w:val="toc 6"/>
     <w:basedOn w:val="Normal"/>
     <w:next w:val="Normal"/>
@@ -15323,7 +15824,7 @@
       <w:szCs w:val="22"/>
     </w:rPr>
   </w:style>
-  <w:style w:type="paragraph" w:styleId="TOC7">
+  <w:style w:type="paragraph" w:styleId="Sumrio7">
     <w:name w:val="toc 7"/>
     <w:basedOn w:val="Normal"/>
     <w:next w:val="Normal"/>
@@ -15334,7 +15835,7 @@
       <w:szCs w:val="22"/>
     </w:rPr>
   </w:style>
-  <w:style w:type="paragraph" w:styleId="TOC8">
+  <w:style w:type="paragraph" w:styleId="Sumrio8">
     <w:name w:val="toc 8"/>
     <w:basedOn w:val="Normal"/>
     <w:next w:val="Normal"/>
@@ -15345,7 +15846,7 @@
       <w:szCs w:val="22"/>
     </w:rPr>
   </w:style>
-  <w:style w:type="paragraph" w:styleId="TOC9">
+  <w:style w:type="paragraph" w:styleId="Sumrio9">
     <w:name w:val="toc 9"/>
     <w:basedOn w:val="Normal"/>
     <w:next w:val="Normal"/>
@@ -15358,7 +15859,7 @@
   </w:style>
   <w:style w:type="paragraph" w:customStyle="1" w:styleId="Lista2">
     <w:name w:val="Lista2"/>
-    <w:basedOn w:val="ListParagraph"/>
+    <w:basedOn w:val="PargrafodaLista"/>
     <w:link w:val="Lista2Char"/>
     <w:qFormat/>
     <w:rsid w:val="004A3B90"/>
@@ -15373,11 +15874,11 @@
       <w:ind w:left="993" w:hanging="284"/>
     </w:pPr>
   </w:style>
-  <w:style w:type="character" w:customStyle="1" w:styleId="ListParagraphChar">
-    <w:name w:val="List Paragraph Char"/>
+  <w:style w:type="character" w:customStyle="1" w:styleId="PargrafodaListaChar">
+    <w:name w:val="Parágrafo da Lista Char"/>
     <w:aliases w:val="Lista1 Char"/>
-    <w:basedOn w:val="DefaultParagraphFont"/>
-    <w:link w:val="ListParagraph"/>
+    <w:basedOn w:val="Fontepargpadro"/>
+    <w:link w:val="PargrafodaLista"/>
     <w:uiPriority w:val="34"/>
     <w:rsid w:val="004A3B90"/>
     <w:rPr>
@@ -15388,7 +15889,7 @@
   </w:style>
   <w:style w:type="character" w:customStyle="1" w:styleId="Lista2Char">
     <w:name w:val="Lista2 Char"/>
-    <w:basedOn w:val="ListParagraphChar"/>
+    <w:basedOn w:val="PargrafodaListaChar"/>
     <w:link w:val="Lista2"/>
     <w:rsid w:val="004A3B90"/>
     <w:rPr>
@@ -15397,9 +15898,9 @@
       <w:lang w:val="pt-BR" w:eastAsia="pt-BR"/>
     </w:rPr>
   </w:style>
-  <w:style w:type="character" w:styleId="CommentReference">
+  <w:style w:type="character" w:styleId="Refdecomentrio">
     <w:name w:val="annotation reference"/>
-    <w:basedOn w:val="DefaultParagraphFont"/>
+    <w:basedOn w:val="Fontepargpadro"/>
     <w:semiHidden/>
     <w:unhideWhenUsed/>
     <w:rsid w:val="004A3B90"/>
@@ -15408,10 +15909,10 @@
       <w:szCs w:val="16"/>
     </w:rPr>
   </w:style>
-  <w:style w:type="paragraph" w:styleId="CommentText">
+  <w:style w:type="paragraph" w:styleId="Textodecomentrio">
     <w:name w:val="annotation text"/>
     <w:basedOn w:val="Normal"/>
-    <w:link w:val="CommentTextChar"/>
+    <w:link w:val="TextodecomentrioChar"/>
     <w:semiHidden/>
     <w:unhideWhenUsed/>
     <w:rsid w:val="004A3B90"/>
@@ -15421,10 +15922,10 @@
       <w:szCs w:val="20"/>
     </w:rPr>
   </w:style>
-  <w:style w:type="character" w:customStyle="1" w:styleId="CommentTextChar">
-    <w:name w:val="Comment Text Char"/>
-    <w:basedOn w:val="DefaultParagraphFont"/>
-    <w:link w:val="CommentText"/>
+  <w:style w:type="character" w:customStyle="1" w:styleId="TextodecomentrioChar">
+    <w:name w:val="Texto de comentário Char"/>
+    <w:basedOn w:val="Fontepargpadro"/>
+    <w:link w:val="Textodecomentrio"/>
     <w:semiHidden/>
     <w:rsid w:val="004A3B90"/>
     <w:rPr>
@@ -15434,11 +15935,11 @@
       <w:lang w:val="pt-BR" w:eastAsia="pt-BR"/>
     </w:rPr>
   </w:style>
-  <w:style w:type="paragraph" w:styleId="CommentSubject">
+  <w:style w:type="paragraph" w:styleId="Assuntodocomentrio">
     <w:name w:val="annotation subject"/>
-    <w:basedOn w:val="CommentText"/>
-    <w:next w:val="CommentText"/>
-    <w:link w:val="CommentSubjectChar"/>
+    <w:basedOn w:val="Textodecomentrio"/>
+    <w:next w:val="Textodecomentrio"/>
+    <w:link w:val="AssuntodocomentrioChar"/>
     <w:semiHidden/>
     <w:unhideWhenUsed/>
     <w:rsid w:val="004A3B90"/>
@@ -15447,10 +15948,10 @@
       <w:bCs/>
     </w:rPr>
   </w:style>
-  <w:style w:type="character" w:customStyle="1" w:styleId="CommentSubjectChar">
-    <w:name w:val="Comment Subject Char"/>
-    <w:basedOn w:val="CommentTextChar"/>
-    <w:link w:val="CommentSubject"/>
+  <w:style w:type="character" w:customStyle="1" w:styleId="AssuntodocomentrioChar">
+    <w:name w:val="Assunto do comentário Char"/>
+    <w:basedOn w:val="TextodecomentrioChar"/>
+    <w:link w:val="Assuntodocomentrio"/>
     <w:semiHidden/>
     <w:rsid w:val="004A3B90"/>
     <w:rPr>
@@ -15464,7 +15965,7 @@
   </w:style>
   <w:style w:type="character" w:customStyle="1" w:styleId="UnresolvedMention1">
     <w:name w:val="Unresolved Mention1"/>
-    <w:basedOn w:val="DefaultParagraphFont"/>
+    <w:basedOn w:val="Fontepargpadro"/>
     <w:uiPriority w:val="99"/>
     <w:semiHidden/>
     <w:unhideWhenUsed/>
@@ -15476,7 +15977,7 @@
   </w:style>
   <w:style w:type="character" w:customStyle="1" w:styleId="UnresolvedMention">
     <w:name w:val="Unresolved Mention"/>
-    <w:basedOn w:val="DefaultParagraphFont"/>
+    <w:basedOn w:val="Fontepargpadro"/>
     <w:uiPriority w:val="99"/>
     <w:semiHidden/>
     <w:unhideWhenUsed/>
@@ -15486,14 +15987,25 @@
       <w:shd w:val="clear" w:color="auto" w:fill="E6E6E6"/>
     </w:rPr>
   </w:style>
-  <w:style w:type="character" w:styleId="PlaceholderText">
+  <w:style w:type="character" w:styleId="TextodoEspaoReservado">
     <w:name w:val="Placeholder Text"/>
-    <w:basedOn w:val="DefaultParagraphFont"/>
+    <w:basedOn w:val="Fontepargpadro"/>
     <w:uiPriority w:val="99"/>
     <w:semiHidden/>
     <w:rsid w:val="0056162C"/>
     <w:rPr>
       <w:color w:val="808080"/>
+    </w:rPr>
+  </w:style>
+  <w:style w:type="paragraph" w:styleId="Reviso">
+    <w:name w:val="Revision"/>
+    <w:hidden/>
+    <w:uiPriority w:val="99"/>
+    <w:semiHidden/>
+    <w:rsid w:val="00325C05"/>
+    <w:rPr>
+      <w:rFonts w:ascii="Times New Roman" w:eastAsia="Times New Roman" w:hAnsi="Times New Roman" w:cs="Times New Roman"/>
+      <w:lang w:val="pt-BR" w:eastAsia="pt-BR"/>
     </w:rPr>
   </w:style>
 </w:styles>
@@ -15505,43 +16017,63 @@
     <w:rPrDefault>
       <w:rPr>
         <w:rFonts w:asciiTheme="minorHAnsi" w:eastAsiaTheme="minorEastAsia" w:hAnsiTheme="minorHAnsi" w:cstheme="minorBidi"/>
-        <w:sz w:val="22"/>
-        <w:szCs w:val="22"/>
+        <w:sz w:val="24"/>
+        <w:szCs w:val="24"/>
         <w:lang w:val="en-US" w:eastAsia="en-US" w:bidi="ar-SA"/>
       </w:rPr>
     </w:rPrDefault>
-    <w:pPrDefault>
-      <w:pPr>
-        <w:spacing w:after="200" w:line="276" w:lineRule="auto"/>
-      </w:pPr>
-    </w:pPrDefault>
+    <w:pPrDefault/>
   </w:docDefaults>
   <w:latentStyles w:defLockedState="0" w:defUIPriority="99" w:defSemiHidden="1" w:defUnhideWhenUsed="1" w:defQFormat="0" w:count="267">
     <w:lsdException w:name="Normal" w:semiHidden="0" w:uiPriority="0" w:unhideWhenUsed="0" w:qFormat="1"/>
-    <w:lsdException w:name="heading 1" w:semiHidden="0" w:uiPriority="9" w:unhideWhenUsed="0" w:qFormat="1"/>
-    <w:lsdException w:name="heading 2" w:uiPriority="9" w:qFormat="1"/>
-    <w:lsdException w:name="heading 3" w:uiPriority="9" w:qFormat="1"/>
-    <w:lsdException w:name="heading 4" w:uiPriority="9" w:qFormat="1"/>
-    <w:lsdException w:name="heading 5" w:uiPriority="9" w:qFormat="1"/>
+    <w:lsdException w:name="heading 1" w:semiHidden="0" w:uiPriority="0" w:unhideWhenUsed="0" w:qFormat="1"/>
+    <w:lsdException w:name="heading 2" w:uiPriority="0" w:qFormat="1"/>
+    <w:lsdException w:name="heading 3" w:uiPriority="0" w:qFormat="1"/>
+    <w:lsdException w:name="heading 4" w:uiPriority="0" w:qFormat="1"/>
+    <w:lsdException w:name="heading 5" w:uiPriority="0" w:qFormat="1"/>
     <w:lsdException w:name="heading 6" w:uiPriority="9" w:qFormat="1"/>
-    <w:lsdException w:name="heading 7" w:uiPriority="9" w:qFormat="1"/>
-    <w:lsdException w:name="heading 8" w:uiPriority="9" w:qFormat="1"/>
-    <w:lsdException w:name="heading 9" w:uiPriority="9" w:qFormat="1"/>
+    <w:lsdException w:name="heading 7" w:uiPriority="0" w:qFormat="1"/>
+    <w:lsdException w:name="heading 8" w:uiPriority="0" w:qFormat="1"/>
+    <w:lsdException w:name="heading 9" w:uiPriority="0" w:qFormat="1"/>
+    <w:lsdException w:name="index 1" w:uiPriority="0"/>
+    <w:lsdException w:name="index 2" w:uiPriority="0"/>
+    <w:lsdException w:name="index 3" w:uiPriority="0"/>
+    <w:lsdException w:name="index 4" w:uiPriority="0"/>
+    <w:lsdException w:name="index 5" w:uiPriority="0"/>
+    <w:lsdException w:name="index 6" w:uiPriority="0"/>
+    <w:lsdException w:name="index 7" w:uiPriority="0"/>
+    <w:lsdException w:name="index 8" w:uiPriority="0"/>
+    <w:lsdException w:name="index 9" w:uiPriority="0"/>
     <w:lsdException w:name="toc 1" w:uiPriority="39"/>
     <w:lsdException w:name="toc 2" w:uiPriority="39"/>
-    <w:lsdException w:name="toc 3" w:uiPriority="39"/>
-    <w:lsdException w:name="toc 4" w:uiPriority="39"/>
-    <w:lsdException w:name="toc 5" w:uiPriority="39"/>
-    <w:lsdException w:name="toc 6" w:uiPriority="39"/>
-    <w:lsdException w:name="toc 7" w:uiPriority="39"/>
-    <w:lsdException w:name="toc 8" w:uiPriority="39"/>
-    <w:lsdException w:name="toc 9" w:uiPriority="39"/>
+    <w:lsdException w:name="toc 3" w:uiPriority="0"/>
+    <w:lsdException w:name="toc 4" w:uiPriority="0"/>
+    <w:lsdException w:name="toc 5" w:uiPriority="0"/>
+    <w:lsdException w:name="toc 6" w:uiPriority="0"/>
+    <w:lsdException w:name="toc 7" w:uiPriority="0"/>
+    <w:lsdException w:name="toc 8" w:uiPriority="0"/>
+    <w:lsdException w:name="toc 9" w:uiPriority="0"/>
+    <w:lsdException w:name="annotation text" w:uiPriority="0"/>
+    <w:lsdException w:name="header" w:uiPriority="0"/>
+    <w:lsdException w:name="index heading" w:uiPriority="0"/>
     <w:lsdException w:name="caption" w:uiPriority="35" w:qFormat="1"/>
-    <w:lsdException w:name="Title" w:semiHidden="0" w:uiPriority="10" w:unhideWhenUsed="0" w:qFormat="1"/>
+    <w:lsdException w:name="annotation reference" w:uiPriority="0"/>
+    <w:lsdException w:name="page number" w:uiPriority="0"/>
+    <w:lsdException w:name="Title" w:semiHidden="0" w:uiPriority="0" w:unhideWhenUsed="0" w:qFormat="1"/>
     <w:lsdException w:name="Default Paragraph Font" w:uiPriority="1"/>
+    <w:lsdException w:name="Body Text" w:uiPriority="0"/>
+    <w:lsdException w:name="Body Text Indent" w:uiPriority="0"/>
     <w:lsdException w:name="Subtitle" w:semiHidden="0" w:uiPriority="11" w:unhideWhenUsed="0" w:qFormat="1"/>
+    <w:lsdException w:name="Body Text 2" w:uiPriority="0"/>
+    <w:lsdException w:name="Body Text 3" w:uiPriority="0"/>
+    <w:lsdException w:name="Body Text Indent 2" w:uiPriority="0"/>
+    <w:lsdException w:name="Body Text Indent 3" w:uiPriority="0"/>
+    <w:lsdException w:name="Hyperlink" w:uiPriority="0"/>
+    <w:lsdException w:name="FollowedHyperlink" w:uiPriority="0"/>
     <w:lsdException w:name="Strong" w:semiHidden="0" w:uiPriority="22" w:unhideWhenUsed="0" w:qFormat="1"/>
     <w:lsdException w:name="Emphasis" w:semiHidden="0" w:uiPriority="20" w:unhideWhenUsed="0" w:qFormat="1"/>
+    <w:lsdException w:name="annotation subject" w:uiPriority="0"/>
+    <w:lsdException w:name="Balloon Text" w:uiPriority="0"/>
     <w:lsdException w:name="Table Grid" w:semiHidden="0" w:uiPriority="59" w:unhideWhenUsed="0"/>
     <w:lsdException w:name="Placeholder Text" w:unhideWhenUsed="0"/>
     <w:lsdException w:name="No Spacing" w:semiHidden="0" w:uiPriority="1" w:unhideWhenUsed="0" w:qFormat="1"/>
@@ -15658,14 +16190,157 @@
   <w:style w:type="paragraph" w:default="1" w:styleId="Normal">
     <w:name w:val="Normal"/>
     <w:qFormat/>
+    <w:rsid w:val="000512D3"/>
+    <w:rPr>
+      <w:rFonts w:ascii="Times New Roman" w:eastAsia="Times New Roman" w:hAnsi="Times New Roman" w:cs="Times New Roman"/>
+      <w:lang w:val="pt-BR" w:eastAsia="pt-BR"/>
+    </w:rPr>
   </w:style>
-  <w:style w:type="character" w:default="1" w:styleId="DefaultParagraphFont">
+  <w:style w:type="paragraph" w:styleId="Ttulo1">
+    <w:name w:val="heading 1"/>
+    <w:basedOn w:val="Normal"/>
+    <w:next w:val="Normal"/>
+    <w:link w:val="Ttulo1Char"/>
+    <w:qFormat/>
+    <w:rsid w:val="004A3B90"/>
+    <w:pPr>
+      <w:keepNext/>
+      <w:outlineLvl w:val="0"/>
+    </w:pPr>
+    <w:rPr>
+      <w:b/>
+      <w:sz w:val="120"/>
+      <w:szCs w:val="20"/>
+    </w:rPr>
+  </w:style>
+  <w:style w:type="paragraph" w:styleId="Ttulo2">
+    <w:name w:val="heading 2"/>
+    <w:basedOn w:val="Normal"/>
+    <w:next w:val="Normal"/>
+    <w:link w:val="Ttulo2Char"/>
+    <w:qFormat/>
+    <w:rsid w:val="004A3B90"/>
+    <w:pPr>
+      <w:keepNext/>
+      <w:outlineLvl w:val="1"/>
+    </w:pPr>
+    <w:rPr>
+      <w:rFonts w:ascii="Arial Narrow" w:hAnsi="Arial Narrow"/>
+      <w:szCs w:val="20"/>
+    </w:rPr>
+  </w:style>
+  <w:style w:type="paragraph" w:styleId="Ttulo3">
+    <w:name w:val="heading 3"/>
+    <w:basedOn w:val="Normal"/>
+    <w:next w:val="Normal"/>
+    <w:link w:val="Ttulo3Char"/>
+    <w:qFormat/>
+    <w:rsid w:val="004A3B90"/>
+    <w:pPr>
+      <w:keepNext/>
+      <w:spacing w:before="240" w:after="60"/>
+      <w:outlineLvl w:val="2"/>
+    </w:pPr>
+    <w:rPr>
+      <w:rFonts w:ascii="Arial" w:hAnsi="Arial" w:cs="Arial"/>
+      <w:b/>
+      <w:bCs/>
+      <w:sz w:val="26"/>
+      <w:szCs w:val="26"/>
+    </w:rPr>
+  </w:style>
+  <w:style w:type="paragraph" w:styleId="Ttulo4">
+    <w:name w:val="heading 4"/>
+    <w:basedOn w:val="Normal"/>
+    <w:next w:val="Normal"/>
+    <w:link w:val="Ttulo4Char"/>
+    <w:qFormat/>
+    <w:rsid w:val="004A3B90"/>
+    <w:pPr>
+      <w:keepNext/>
+      <w:spacing w:before="240" w:after="60"/>
+      <w:outlineLvl w:val="3"/>
+    </w:pPr>
+    <w:rPr>
+      <w:b/>
+      <w:bCs/>
+      <w:sz w:val="28"/>
+      <w:szCs w:val="28"/>
+    </w:rPr>
+  </w:style>
+  <w:style w:type="paragraph" w:styleId="Ttulo5">
+    <w:name w:val="heading 5"/>
+    <w:basedOn w:val="Normal"/>
+    <w:next w:val="Normal"/>
+    <w:link w:val="Ttulo5Char"/>
+    <w:qFormat/>
+    <w:rsid w:val="004A3B90"/>
+    <w:pPr>
+      <w:spacing w:before="240" w:after="60"/>
+      <w:outlineLvl w:val="4"/>
+    </w:pPr>
+    <w:rPr>
+      <w:rFonts w:ascii="Arial" w:hAnsi="Arial"/>
+      <w:b/>
+      <w:bCs/>
+      <w:i/>
+      <w:iCs/>
+      <w:sz w:val="26"/>
+      <w:szCs w:val="26"/>
+    </w:rPr>
+  </w:style>
+  <w:style w:type="paragraph" w:styleId="Ttulo7">
+    <w:name w:val="heading 7"/>
+    <w:basedOn w:val="Normal"/>
+    <w:next w:val="Normal"/>
+    <w:link w:val="Ttulo7Char"/>
+    <w:qFormat/>
+    <w:rsid w:val="004A3B90"/>
+    <w:pPr>
+      <w:spacing w:before="240" w:after="60"/>
+      <w:outlineLvl w:val="6"/>
+    </w:pPr>
+  </w:style>
+  <w:style w:type="paragraph" w:styleId="Ttulo8">
+    <w:name w:val="heading 8"/>
+    <w:basedOn w:val="Normal"/>
+    <w:next w:val="Normal"/>
+    <w:link w:val="Ttulo8Char"/>
+    <w:qFormat/>
+    <w:rsid w:val="004A3B90"/>
+    <w:pPr>
+      <w:spacing w:before="240" w:after="60"/>
+      <w:outlineLvl w:val="7"/>
+    </w:pPr>
+    <w:rPr>
+      <w:i/>
+      <w:iCs/>
+    </w:rPr>
+  </w:style>
+  <w:style w:type="paragraph" w:styleId="Ttulo9">
+    <w:name w:val="heading 9"/>
+    <w:basedOn w:val="Normal"/>
+    <w:next w:val="Normal"/>
+    <w:link w:val="Ttulo9Char"/>
+    <w:qFormat/>
+    <w:rsid w:val="004A3B90"/>
+    <w:pPr>
+      <w:spacing w:before="240" w:after="60"/>
+      <w:outlineLvl w:val="8"/>
+    </w:pPr>
+    <w:rPr>
+      <w:rFonts w:ascii="Arial" w:hAnsi="Arial" w:cs="Arial"/>
+      <w:sz w:val="22"/>
+      <w:szCs w:val="22"/>
+    </w:rPr>
+  </w:style>
+  <w:style w:type="character" w:default="1" w:styleId="Fontepargpadro">
     <w:name w:val="Default Paragraph Font"/>
     <w:uiPriority w:val="1"/>
     <w:semiHidden/>
     <w:unhideWhenUsed/>
   </w:style>
-  <w:style w:type="table" w:default="1" w:styleId="TableNormal">
+  <w:style w:type="table" w:default="1" w:styleId="Tabelanormal">
     <w:name w:val="Normal Table"/>
     <w:uiPriority w:val="99"/>
     <w:semiHidden/>
@@ -15680,11 +16355,880 @@
       </w:tblCellMar>
     </w:tblPr>
   </w:style>
-  <w:style w:type="numbering" w:default="1" w:styleId="NoList">
+  <w:style w:type="numbering" w:default="1" w:styleId="Semlista">
     <w:name w:val="No List"/>
     <w:uiPriority w:val="99"/>
     <w:semiHidden/>
     <w:unhideWhenUsed/>
+  </w:style>
+  <w:style w:type="paragraph" w:styleId="Cabealho">
+    <w:name w:val="header"/>
+    <w:basedOn w:val="Normal"/>
+    <w:link w:val="CabealhoChar"/>
+    <w:unhideWhenUsed/>
+    <w:rsid w:val="00190A3D"/>
+    <w:pPr>
+      <w:tabs>
+        <w:tab w:val="center" w:pos="4320"/>
+        <w:tab w:val="right" w:pos="8640"/>
+      </w:tabs>
+    </w:pPr>
+  </w:style>
+  <w:style w:type="character" w:customStyle="1" w:styleId="CabealhoChar">
+    <w:name w:val="Cabeçalho Char"/>
+    <w:basedOn w:val="Fontepargpadro"/>
+    <w:link w:val="Cabealho"/>
+    <w:rsid w:val="00190A3D"/>
+  </w:style>
+  <w:style w:type="paragraph" w:styleId="Rodap">
+    <w:name w:val="footer"/>
+    <w:basedOn w:val="Normal"/>
+    <w:link w:val="RodapChar"/>
+    <w:uiPriority w:val="99"/>
+    <w:unhideWhenUsed/>
+    <w:rsid w:val="00190A3D"/>
+    <w:pPr>
+      <w:tabs>
+        <w:tab w:val="center" w:pos="4320"/>
+        <w:tab w:val="right" w:pos="8640"/>
+      </w:tabs>
+    </w:pPr>
+  </w:style>
+  <w:style w:type="character" w:customStyle="1" w:styleId="RodapChar">
+    <w:name w:val="Rodapé Char"/>
+    <w:basedOn w:val="Fontepargpadro"/>
+    <w:link w:val="Rodap"/>
+    <w:uiPriority w:val="99"/>
+    <w:rsid w:val="00190A3D"/>
+  </w:style>
+  <w:style w:type="paragraph" w:styleId="NormalWeb">
+    <w:name w:val="Normal (Web)"/>
+    <w:basedOn w:val="Normal"/>
+    <w:uiPriority w:val="99"/>
+    <w:unhideWhenUsed/>
+    <w:rsid w:val="00AC0DC5"/>
+    <w:pPr>
+      <w:spacing w:before="100" w:beforeAutospacing="1" w:after="100" w:afterAutospacing="1"/>
+    </w:pPr>
+    <w:rPr>
+      <w:rFonts w:ascii="Times" w:hAnsi="Times"/>
+      <w:sz w:val="20"/>
+      <w:szCs w:val="20"/>
+    </w:rPr>
+  </w:style>
+  <w:style w:type="paragraph" w:styleId="Textodebalo">
+    <w:name w:val="Balloon Text"/>
+    <w:basedOn w:val="Normal"/>
+    <w:link w:val="TextodebaloChar"/>
+    <w:semiHidden/>
+    <w:unhideWhenUsed/>
+    <w:rsid w:val="003662B8"/>
+    <w:rPr>
+      <w:rFonts w:ascii="Lucida Grande" w:hAnsi="Lucida Grande" w:cs="Lucida Grande"/>
+      <w:sz w:val="18"/>
+      <w:szCs w:val="18"/>
+    </w:rPr>
+  </w:style>
+  <w:style w:type="character" w:customStyle="1" w:styleId="TextodebaloChar">
+    <w:name w:val="Texto de balão Char"/>
+    <w:basedOn w:val="Fontepargpadro"/>
+    <w:link w:val="Textodebalo"/>
+    <w:uiPriority w:val="99"/>
+    <w:semiHidden/>
+    <w:rsid w:val="003662B8"/>
+    <w:rPr>
+      <w:rFonts w:ascii="Lucida Grande" w:hAnsi="Lucida Grande" w:cs="Lucida Grande"/>
+      <w:sz w:val="18"/>
+      <w:szCs w:val="18"/>
+    </w:rPr>
+  </w:style>
+  <w:style w:type="character" w:customStyle="1" w:styleId="Ttulo1Char">
+    <w:name w:val="Título 1 Char"/>
+    <w:basedOn w:val="Fontepargpadro"/>
+    <w:link w:val="Ttulo1"/>
+    <w:rsid w:val="004A3B90"/>
+    <w:rPr>
+      <w:rFonts w:ascii="Times New Roman" w:eastAsia="Times New Roman" w:hAnsi="Times New Roman" w:cs="Times New Roman"/>
+      <w:b/>
+      <w:sz w:val="120"/>
+      <w:szCs w:val="20"/>
+      <w:lang w:val="pt-BR" w:eastAsia="pt-BR"/>
+    </w:rPr>
+  </w:style>
+  <w:style w:type="character" w:customStyle="1" w:styleId="Ttulo2Char">
+    <w:name w:val="Título 2 Char"/>
+    <w:basedOn w:val="Fontepargpadro"/>
+    <w:link w:val="Ttulo2"/>
+    <w:rsid w:val="004A3B90"/>
+    <w:rPr>
+      <w:rFonts w:ascii="Arial Narrow" w:eastAsia="Times New Roman" w:hAnsi="Arial Narrow" w:cs="Times New Roman"/>
+      <w:szCs w:val="20"/>
+      <w:lang w:val="pt-BR" w:eastAsia="pt-BR"/>
+    </w:rPr>
+  </w:style>
+  <w:style w:type="character" w:customStyle="1" w:styleId="Ttulo3Char">
+    <w:name w:val="Título 3 Char"/>
+    <w:basedOn w:val="Fontepargpadro"/>
+    <w:link w:val="Ttulo3"/>
+    <w:rsid w:val="004A3B90"/>
+    <w:rPr>
+      <w:rFonts w:ascii="Arial" w:eastAsia="Times New Roman" w:hAnsi="Arial" w:cs="Arial"/>
+      <w:b/>
+      <w:bCs/>
+      <w:sz w:val="26"/>
+      <w:szCs w:val="26"/>
+      <w:lang w:val="pt-BR" w:eastAsia="pt-BR"/>
+    </w:rPr>
+  </w:style>
+  <w:style w:type="character" w:customStyle="1" w:styleId="Ttulo4Char">
+    <w:name w:val="Título 4 Char"/>
+    <w:basedOn w:val="Fontepargpadro"/>
+    <w:link w:val="Ttulo4"/>
+    <w:rsid w:val="004A3B90"/>
+    <w:rPr>
+      <w:rFonts w:ascii="Times New Roman" w:eastAsia="Times New Roman" w:hAnsi="Times New Roman" w:cs="Times New Roman"/>
+      <w:b/>
+      <w:bCs/>
+      <w:sz w:val="28"/>
+      <w:szCs w:val="28"/>
+      <w:lang w:val="pt-BR" w:eastAsia="pt-BR"/>
+    </w:rPr>
+  </w:style>
+  <w:style w:type="character" w:customStyle="1" w:styleId="Ttulo5Char">
+    <w:name w:val="Título 5 Char"/>
+    <w:basedOn w:val="Fontepargpadro"/>
+    <w:link w:val="Ttulo5"/>
+    <w:rsid w:val="004A3B90"/>
+    <w:rPr>
+      <w:rFonts w:ascii="Arial" w:eastAsia="Times New Roman" w:hAnsi="Arial" w:cs="Times New Roman"/>
+      <w:b/>
+      <w:bCs/>
+      <w:i/>
+      <w:iCs/>
+      <w:sz w:val="26"/>
+      <w:szCs w:val="26"/>
+      <w:lang w:val="pt-BR" w:eastAsia="pt-BR"/>
+    </w:rPr>
+  </w:style>
+  <w:style w:type="character" w:customStyle="1" w:styleId="Ttulo7Char">
+    <w:name w:val="Título 7 Char"/>
+    <w:basedOn w:val="Fontepargpadro"/>
+    <w:link w:val="Ttulo7"/>
+    <w:rsid w:val="004A3B90"/>
+    <w:rPr>
+      <w:rFonts w:ascii="Times New Roman" w:eastAsia="Times New Roman" w:hAnsi="Times New Roman" w:cs="Times New Roman"/>
+      <w:lang w:val="pt-BR" w:eastAsia="pt-BR"/>
+    </w:rPr>
+  </w:style>
+  <w:style w:type="character" w:customStyle="1" w:styleId="Ttulo8Char">
+    <w:name w:val="Título 8 Char"/>
+    <w:basedOn w:val="Fontepargpadro"/>
+    <w:link w:val="Ttulo8"/>
+    <w:rsid w:val="004A3B90"/>
+    <w:rPr>
+      <w:rFonts w:ascii="Times New Roman" w:eastAsia="Times New Roman" w:hAnsi="Times New Roman" w:cs="Times New Roman"/>
+      <w:i/>
+      <w:iCs/>
+      <w:lang w:val="pt-BR" w:eastAsia="pt-BR"/>
+    </w:rPr>
+  </w:style>
+  <w:style w:type="character" w:customStyle="1" w:styleId="Ttulo9Char">
+    <w:name w:val="Título 9 Char"/>
+    <w:basedOn w:val="Fontepargpadro"/>
+    <w:link w:val="Ttulo9"/>
+    <w:rsid w:val="004A3B90"/>
+    <w:rPr>
+      <w:rFonts w:ascii="Arial" w:eastAsia="Times New Roman" w:hAnsi="Arial" w:cs="Arial"/>
+      <w:sz w:val="22"/>
+      <w:szCs w:val="22"/>
+      <w:lang w:val="pt-BR" w:eastAsia="pt-BR"/>
+    </w:rPr>
+  </w:style>
+  <w:style w:type="character" w:styleId="Hyperlink">
+    <w:name w:val="Hyperlink"/>
+    <w:rsid w:val="004A3B90"/>
+    <w:rPr>
+      <w:color w:val="0000FF"/>
+      <w:u w:val="single"/>
+    </w:rPr>
+  </w:style>
+  <w:style w:type="paragraph" w:styleId="Ttulo">
+    <w:name w:val="Title"/>
+    <w:basedOn w:val="Normal"/>
+    <w:link w:val="TtuloChar"/>
+    <w:qFormat/>
+    <w:rsid w:val="004A3B90"/>
+    <w:pPr>
+      <w:jc w:val="center"/>
+    </w:pPr>
+    <w:rPr>
+      <w:rFonts w:ascii="Arial Narrow" w:hAnsi="Arial Narrow"/>
+      <w:b/>
+      <w:sz w:val="28"/>
+      <w:szCs w:val="20"/>
+    </w:rPr>
+  </w:style>
+  <w:style w:type="character" w:customStyle="1" w:styleId="TtuloChar">
+    <w:name w:val="Título Char"/>
+    <w:basedOn w:val="Fontepargpadro"/>
+    <w:link w:val="Ttulo"/>
+    <w:rsid w:val="004A3B90"/>
+    <w:rPr>
+      <w:rFonts w:ascii="Arial Narrow" w:eastAsia="Times New Roman" w:hAnsi="Arial Narrow" w:cs="Times New Roman"/>
+      <w:b/>
+      <w:sz w:val="28"/>
+      <w:szCs w:val="20"/>
+      <w:lang w:val="pt-BR" w:eastAsia="pt-BR"/>
+    </w:rPr>
+  </w:style>
+  <w:style w:type="paragraph" w:styleId="Recuodecorpodetexto2">
+    <w:name w:val="Body Text Indent 2"/>
+    <w:basedOn w:val="Normal"/>
+    <w:link w:val="Recuodecorpodetexto2Char"/>
+    <w:rsid w:val="004A3B90"/>
+    <w:pPr>
+      <w:ind w:firstLine="705"/>
+    </w:pPr>
+    <w:rPr>
+      <w:sz w:val="28"/>
+      <w:szCs w:val="20"/>
+    </w:rPr>
+  </w:style>
+  <w:style w:type="character" w:customStyle="1" w:styleId="Recuodecorpodetexto2Char">
+    <w:name w:val="Recuo de corpo de texto 2 Char"/>
+    <w:basedOn w:val="Fontepargpadro"/>
+    <w:link w:val="Recuodecorpodetexto2"/>
+    <w:rsid w:val="004A3B90"/>
+    <w:rPr>
+      <w:rFonts w:ascii="Times New Roman" w:eastAsia="Times New Roman" w:hAnsi="Times New Roman" w:cs="Times New Roman"/>
+      <w:sz w:val="28"/>
+      <w:szCs w:val="20"/>
+      <w:lang w:val="pt-BR" w:eastAsia="pt-BR"/>
+    </w:rPr>
+  </w:style>
+  <w:style w:type="paragraph" w:styleId="Recuodecorpodetexto">
+    <w:name w:val="Body Text Indent"/>
+    <w:basedOn w:val="Normal"/>
+    <w:link w:val="RecuodecorpodetextoChar"/>
+    <w:rsid w:val="004A3B90"/>
+    <w:pPr>
+      <w:spacing w:after="120"/>
+      <w:ind w:left="283"/>
+    </w:pPr>
+    <w:rPr>
+      <w:rFonts w:ascii="Arial" w:hAnsi="Arial"/>
+      <w:szCs w:val="20"/>
+    </w:rPr>
+  </w:style>
+  <w:style w:type="character" w:customStyle="1" w:styleId="RecuodecorpodetextoChar">
+    <w:name w:val="Recuo de corpo de texto Char"/>
+    <w:basedOn w:val="Fontepargpadro"/>
+    <w:link w:val="Recuodecorpodetexto"/>
+    <w:rsid w:val="004A3B90"/>
+    <w:rPr>
+      <w:rFonts w:ascii="Arial" w:eastAsia="Times New Roman" w:hAnsi="Arial" w:cs="Times New Roman"/>
+      <w:szCs w:val="20"/>
+      <w:lang w:val="pt-BR" w:eastAsia="pt-BR"/>
+    </w:rPr>
+  </w:style>
+  <w:style w:type="paragraph" w:styleId="Pr-formataoHTML">
+    <w:name w:val="HTML Preformatted"/>
+    <w:basedOn w:val="Normal"/>
+    <w:link w:val="Pr-formataoHTMLChar"/>
+    <w:uiPriority w:val="99"/>
+    <w:rsid w:val="004A3B90"/>
+    <w:pPr>
+      <w:tabs>
+        <w:tab w:val="left" w:pos="916"/>
+        <w:tab w:val="left" w:pos="1832"/>
+        <w:tab w:val="left" w:pos="2748"/>
+        <w:tab w:val="left" w:pos="3664"/>
+        <w:tab w:val="left" w:pos="4580"/>
+        <w:tab w:val="left" w:pos="5496"/>
+        <w:tab w:val="left" w:pos="6412"/>
+        <w:tab w:val="left" w:pos="7328"/>
+        <w:tab w:val="left" w:pos="8244"/>
+        <w:tab w:val="left" w:pos="9160"/>
+        <w:tab w:val="left" w:pos="10076"/>
+        <w:tab w:val="left" w:pos="10992"/>
+        <w:tab w:val="left" w:pos="11908"/>
+        <w:tab w:val="left" w:pos="12824"/>
+        <w:tab w:val="left" w:pos="13740"/>
+        <w:tab w:val="left" w:pos="14656"/>
+      </w:tabs>
+    </w:pPr>
+    <w:rPr>
+      <w:rFonts w:ascii="Courier New" w:hAnsi="Courier New" w:cs="Courier New"/>
+      <w:color w:val="000000"/>
+      <w:sz w:val="20"/>
+      <w:szCs w:val="20"/>
+    </w:rPr>
+  </w:style>
+  <w:style w:type="character" w:customStyle="1" w:styleId="Pr-formataoHTMLChar">
+    <w:name w:val="Pré-formatação HTML Char"/>
+    <w:basedOn w:val="Fontepargpadro"/>
+    <w:link w:val="Pr-formataoHTML"/>
+    <w:uiPriority w:val="99"/>
+    <w:rsid w:val="004A3B90"/>
+    <w:rPr>
+      <w:rFonts w:ascii="Courier New" w:eastAsia="Times New Roman" w:hAnsi="Courier New" w:cs="Courier New"/>
+      <w:color w:val="000000"/>
+      <w:sz w:val="20"/>
+      <w:szCs w:val="20"/>
+      <w:lang w:val="pt-BR" w:eastAsia="pt-BR"/>
+    </w:rPr>
+  </w:style>
+  <w:style w:type="paragraph" w:styleId="Corpodetexto2">
+    <w:name w:val="Body Text 2"/>
+    <w:basedOn w:val="Normal"/>
+    <w:link w:val="Corpodetexto2Char"/>
+    <w:rsid w:val="004A3B90"/>
+    <w:pPr>
+      <w:spacing w:after="120" w:line="480" w:lineRule="auto"/>
+    </w:pPr>
+    <w:rPr>
+      <w:rFonts w:ascii="Arial" w:hAnsi="Arial"/>
+      <w:szCs w:val="20"/>
+    </w:rPr>
+  </w:style>
+  <w:style w:type="character" w:customStyle="1" w:styleId="Corpodetexto2Char">
+    <w:name w:val="Corpo de texto 2 Char"/>
+    <w:basedOn w:val="Fontepargpadro"/>
+    <w:link w:val="Corpodetexto2"/>
+    <w:rsid w:val="004A3B90"/>
+    <w:rPr>
+      <w:rFonts w:ascii="Arial" w:eastAsia="Times New Roman" w:hAnsi="Arial" w:cs="Times New Roman"/>
+      <w:szCs w:val="20"/>
+      <w:lang w:val="pt-BR" w:eastAsia="pt-BR"/>
+    </w:rPr>
+  </w:style>
+  <w:style w:type="paragraph" w:styleId="Corpodetexto">
+    <w:name w:val="Body Text"/>
+    <w:basedOn w:val="Normal"/>
+    <w:link w:val="CorpodetextoChar"/>
+    <w:rsid w:val="004A3B90"/>
+    <w:pPr>
+      <w:spacing w:after="120"/>
+    </w:pPr>
+    <w:rPr>
+      <w:rFonts w:ascii="Arial" w:hAnsi="Arial"/>
+      <w:szCs w:val="20"/>
+    </w:rPr>
+  </w:style>
+  <w:style w:type="character" w:customStyle="1" w:styleId="CorpodetextoChar">
+    <w:name w:val="Corpo de texto Char"/>
+    <w:basedOn w:val="Fontepargpadro"/>
+    <w:link w:val="Corpodetexto"/>
+    <w:rsid w:val="004A3B90"/>
+    <w:rPr>
+      <w:rFonts w:ascii="Arial" w:eastAsia="Times New Roman" w:hAnsi="Arial" w:cs="Times New Roman"/>
+      <w:szCs w:val="20"/>
+      <w:lang w:val="pt-BR" w:eastAsia="pt-BR"/>
+    </w:rPr>
+  </w:style>
+  <w:style w:type="character" w:styleId="Nmerodepgina">
+    <w:name w:val="page number"/>
+    <w:basedOn w:val="Fontepargpadro"/>
+    <w:rsid w:val="004A3B90"/>
+  </w:style>
+  <w:style w:type="character" w:styleId="HiperlinkVisitado">
+    <w:name w:val="FollowedHyperlink"/>
+    <w:rsid w:val="004A3B90"/>
+    <w:rPr>
+      <w:color w:val="800080"/>
+      <w:u w:val="single"/>
+    </w:rPr>
+  </w:style>
+  <w:style w:type="paragraph" w:styleId="Corpodetexto3">
+    <w:name w:val="Body Text 3"/>
+    <w:basedOn w:val="Normal"/>
+    <w:link w:val="Corpodetexto3Char"/>
+    <w:rsid w:val="004A3B90"/>
+    <w:pPr>
+      <w:spacing w:after="120"/>
+    </w:pPr>
+    <w:rPr>
+      <w:rFonts w:ascii="Arial" w:hAnsi="Arial"/>
+      <w:sz w:val="16"/>
+      <w:szCs w:val="16"/>
+    </w:rPr>
+  </w:style>
+  <w:style w:type="character" w:customStyle="1" w:styleId="Corpodetexto3Char">
+    <w:name w:val="Corpo de texto 3 Char"/>
+    <w:basedOn w:val="Fontepargpadro"/>
+    <w:link w:val="Corpodetexto3"/>
+    <w:rsid w:val="004A3B90"/>
+    <w:rPr>
+      <w:rFonts w:ascii="Arial" w:eastAsia="Times New Roman" w:hAnsi="Arial" w:cs="Times New Roman"/>
+      <w:sz w:val="16"/>
+      <w:szCs w:val="16"/>
+      <w:lang w:val="pt-BR" w:eastAsia="pt-BR"/>
+    </w:rPr>
+  </w:style>
+  <w:style w:type="paragraph" w:styleId="Recuodecorpodetexto3">
+    <w:name w:val="Body Text Indent 3"/>
+    <w:basedOn w:val="Normal"/>
+    <w:link w:val="Recuodecorpodetexto3Char"/>
+    <w:rsid w:val="004A3B90"/>
+    <w:pPr>
+      <w:spacing w:after="120"/>
+      <w:ind w:left="283"/>
+    </w:pPr>
+    <w:rPr>
+      <w:rFonts w:ascii="Arial" w:hAnsi="Arial"/>
+      <w:sz w:val="16"/>
+      <w:szCs w:val="16"/>
+    </w:rPr>
+  </w:style>
+  <w:style w:type="character" w:customStyle="1" w:styleId="Recuodecorpodetexto3Char">
+    <w:name w:val="Recuo de corpo de texto 3 Char"/>
+    <w:basedOn w:val="Fontepargpadro"/>
+    <w:link w:val="Recuodecorpodetexto3"/>
+    <w:rsid w:val="004A3B90"/>
+    <w:rPr>
+      <w:rFonts w:ascii="Arial" w:eastAsia="Times New Roman" w:hAnsi="Arial" w:cs="Times New Roman"/>
+      <w:sz w:val="16"/>
+      <w:szCs w:val="16"/>
+      <w:lang w:val="pt-BR" w:eastAsia="pt-BR"/>
+    </w:rPr>
+  </w:style>
+  <w:style w:type="paragraph" w:customStyle="1" w:styleId="PargrafodaLista1">
+    <w:name w:val="Parágrafo da Lista1"/>
+    <w:basedOn w:val="Normal"/>
+    <w:uiPriority w:val="34"/>
+    <w:qFormat/>
+    <w:rsid w:val="004A3B90"/>
+    <w:pPr>
+      <w:ind w:left="720" w:hanging="709"/>
+      <w:contextualSpacing/>
+      <w:jc w:val="both"/>
+    </w:pPr>
+  </w:style>
+  <w:style w:type="paragraph" w:styleId="PargrafodaLista">
+    <w:name w:val="List Paragraph"/>
+    <w:aliases w:val="Lista1"/>
+    <w:basedOn w:val="Normal"/>
+    <w:link w:val="PargrafodaListaChar"/>
+    <w:uiPriority w:val="34"/>
+    <w:qFormat/>
+    <w:rsid w:val="004A3B90"/>
+    <w:pPr>
+      <w:numPr>
+        <w:numId w:val="23"/>
+      </w:numPr>
+      <w:contextualSpacing/>
+      <w:jc w:val="both"/>
+    </w:pPr>
+    <w:rPr>
+      <w:rFonts w:ascii="Arial" w:hAnsi="Arial" w:cs="Arial"/>
+      <w:spacing w:val="-8"/>
+    </w:rPr>
+  </w:style>
+  <w:style w:type="paragraph" w:styleId="Remissivo1">
+    <w:name w:val="index 1"/>
+    <w:basedOn w:val="Normal"/>
+    <w:next w:val="Normal"/>
+    <w:autoRedefine/>
+    <w:rsid w:val="004A3B90"/>
+    <w:pPr>
+      <w:ind w:left="240" w:hanging="240"/>
+    </w:pPr>
+    <w:rPr>
+      <w:sz w:val="20"/>
+      <w:szCs w:val="20"/>
+    </w:rPr>
+  </w:style>
+  <w:style w:type="paragraph" w:styleId="Remissivo2">
+    <w:name w:val="index 2"/>
+    <w:basedOn w:val="Normal"/>
+    <w:next w:val="Normal"/>
+    <w:autoRedefine/>
+    <w:rsid w:val="004A3B90"/>
+    <w:pPr>
+      <w:ind w:left="480" w:hanging="240"/>
+    </w:pPr>
+    <w:rPr>
+      <w:sz w:val="20"/>
+      <w:szCs w:val="20"/>
+    </w:rPr>
+  </w:style>
+  <w:style w:type="paragraph" w:styleId="Remissivo3">
+    <w:name w:val="index 3"/>
+    <w:basedOn w:val="Normal"/>
+    <w:next w:val="Normal"/>
+    <w:autoRedefine/>
+    <w:rsid w:val="004A3B90"/>
+    <w:pPr>
+      <w:ind w:left="720" w:hanging="240"/>
+    </w:pPr>
+    <w:rPr>
+      <w:sz w:val="20"/>
+      <w:szCs w:val="20"/>
+    </w:rPr>
+  </w:style>
+  <w:style w:type="paragraph" w:styleId="Remissivo4">
+    <w:name w:val="index 4"/>
+    <w:basedOn w:val="Normal"/>
+    <w:next w:val="Normal"/>
+    <w:autoRedefine/>
+    <w:rsid w:val="004A3B90"/>
+    <w:pPr>
+      <w:ind w:left="960" w:hanging="240"/>
+    </w:pPr>
+    <w:rPr>
+      <w:sz w:val="20"/>
+      <w:szCs w:val="20"/>
+    </w:rPr>
+  </w:style>
+  <w:style w:type="paragraph" w:styleId="Remissivo5">
+    <w:name w:val="index 5"/>
+    <w:basedOn w:val="Normal"/>
+    <w:next w:val="Normal"/>
+    <w:autoRedefine/>
+    <w:rsid w:val="004A3B90"/>
+    <w:pPr>
+      <w:ind w:left="1200" w:hanging="240"/>
+    </w:pPr>
+    <w:rPr>
+      <w:sz w:val="20"/>
+      <w:szCs w:val="20"/>
+    </w:rPr>
+  </w:style>
+  <w:style w:type="paragraph" w:styleId="Remissivo6">
+    <w:name w:val="index 6"/>
+    <w:basedOn w:val="Normal"/>
+    <w:next w:val="Normal"/>
+    <w:autoRedefine/>
+    <w:rsid w:val="004A3B90"/>
+    <w:pPr>
+      <w:ind w:left="1440" w:hanging="240"/>
+    </w:pPr>
+    <w:rPr>
+      <w:sz w:val="20"/>
+      <w:szCs w:val="20"/>
+    </w:rPr>
+  </w:style>
+  <w:style w:type="paragraph" w:styleId="Remissivo7">
+    <w:name w:val="index 7"/>
+    <w:basedOn w:val="Normal"/>
+    <w:next w:val="Normal"/>
+    <w:autoRedefine/>
+    <w:rsid w:val="004A3B90"/>
+    <w:pPr>
+      <w:ind w:left="1680" w:hanging="240"/>
+    </w:pPr>
+    <w:rPr>
+      <w:sz w:val="20"/>
+      <w:szCs w:val="20"/>
+    </w:rPr>
+  </w:style>
+  <w:style w:type="paragraph" w:styleId="Remissivo8">
+    <w:name w:val="index 8"/>
+    <w:basedOn w:val="Normal"/>
+    <w:next w:val="Normal"/>
+    <w:autoRedefine/>
+    <w:rsid w:val="004A3B90"/>
+    <w:pPr>
+      <w:ind w:left="1920" w:hanging="240"/>
+    </w:pPr>
+    <w:rPr>
+      <w:sz w:val="20"/>
+      <w:szCs w:val="20"/>
+    </w:rPr>
+  </w:style>
+  <w:style w:type="paragraph" w:styleId="Remissivo9">
+    <w:name w:val="index 9"/>
+    <w:basedOn w:val="Normal"/>
+    <w:next w:val="Normal"/>
+    <w:autoRedefine/>
+    <w:rsid w:val="004A3B90"/>
+    <w:pPr>
+      <w:ind w:left="2160" w:hanging="240"/>
+    </w:pPr>
+    <w:rPr>
+      <w:sz w:val="20"/>
+      <w:szCs w:val="20"/>
+    </w:rPr>
+  </w:style>
+  <w:style w:type="paragraph" w:styleId="Ttulodendiceremissivo">
+    <w:name w:val="index heading"/>
+    <w:basedOn w:val="Normal"/>
+    <w:next w:val="Remissivo1"/>
+    <w:rsid w:val="004A3B90"/>
+    <w:pPr>
+      <w:spacing w:before="120" w:after="120"/>
+    </w:pPr>
+    <w:rPr>
+      <w:i/>
+      <w:sz w:val="20"/>
+      <w:szCs w:val="20"/>
+    </w:rPr>
+  </w:style>
+  <w:style w:type="paragraph" w:styleId="Sumrio1">
+    <w:name w:val="toc 1"/>
+    <w:basedOn w:val="Normal"/>
+    <w:next w:val="Normal"/>
+    <w:autoRedefine/>
+    <w:uiPriority w:val="39"/>
+    <w:rsid w:val="004A3B90"/>
+    <w:pPr>
+      <w:spacing w:before="240" w:after="120"/>
+    </w:pPr>
+    <w:rPr>
+      <w:b/>
+      <w:caps/>
+      <w:sz w:val="22"/>
+      <w:szCs w:val="22"/>
+      <w:u w:val="single"/>
+    </w:rPr>
+  </w:style>
+  <w:style w:type="paragraph" w:styleId="Sumrio2">
+    <w:name w:val="toc 2"/>
+    <w:basedOn w:val="Normal"/>
+    <w:next w:val="Normal"/>
+    <w:autoRedefine/>
+    <w:uiPriority w:val="39"/>
+    <w:rsid w:val="004A3B90"/>
+    <w:pPr>
+      <w:tabs>
+        <w:tab w:val="right" w:pos="9487"/>
+      </w:tabs>
+    </w:pPr>
+    <w:rPr>
+      <w:b/>
+      <w:smallCaps/>
+      <w:sz w:val="22"/>
+      <w:szCs w:val="22"/>
+    </w:rPr>
+  </w:style>
+  <w:style w:type="paragraph" w:styleId="Sumrio3">
+    <w:name w:val="toc 3"/>
+    <w:basedOn w:val="Normal"/>
+    <w:next w:val="Normal"/>
+    <w:autoRedefine/>
+    <w:rsid w:val="004A3B90"/>
+    <w:rPr>
+      <w:smallCaps/>
+      <w:sz w:val="22"/>
+      <w:szCs w:val="22"/>
+    </w:rPr>
+  </w:style>
+  <w:style w:type="paragraph" w:styleId="Sumrio4">
+    <w:name w:val="toc 4"/>
+    <w:basedOn w:val="Normal"/>
+    <w:next w:val="Normal"/>
+    <w:autoRedefine/>
+    <w:rsid w:val="004A3B90"/>
+    <w:rPr>
+      <w:sz w:val="22"/>
+      <w:szCs w:val="22"/>
+    </w:rPr>
+  </w:style>
+  <w:style w:type="paragraph" w:styleId="Sumrio5">
+    <w:name w:val="toc 5"/>
+    <w:basedOn w:val="Normal"/>
+    <w:next w:val="Normal"/>
+    <w:autoRedefine/>
+    <w:rsid w:val="004A3B90"/>
+    <w:rPr>
+      <w:sz w:val="22"/>
+      <w:szCs w:val="22"/>
+    </w:rPr>
+  </w:style>
+  <w:style w:type="paragraph" w:styleId="Sumrio6">
+    <w:name w:val="toc 6"/>
+    <w:basedOn w:val="Normal"/>
+    <w:next w:val="Normal"/>
+    <w:autoRedefine/>
+    <w:rsid w:val="004A3B90"/>
+    <w:rPr>
+      <w:sz w:val="22"/>
+      <w:szCs w:val="22"/>
+    </w:rPr>
+  </w:style>
+  <w:style w:type="paragraph" w:styleId="Sumrio7">
+    <w:name w:val="toc 7"/>
+    <w:basedOn w:val="Normal"/>
+    <w:next w:val="Normal"/>
+    <w:autoRedefine/>
+    <w:rsid w:val="004A3B90"/>
+    <w:rPr>
+      <w:sz w:val="22"/>
+      <w:szCs w:val="22"/>
+    </w:rPr>
+  </w:style>
+  <w:style w:type="paragraph" w:styleId="Sumrio8">
+    <w:name w:val="toc 8"/>
+    <w:basedOn w:val="Normal"/>
+    <w:next w:val="Normal"/>
+    <w:autoRedefine/>
+    <w:rsid w:val="004A3B90"/>
+    <w:rPr>
+      <w:sz w:val="22"/>
+      <w:szCs w:val="22"/>
+    </w:rPr>
+  </w:style>
+  <w:style w:type="paragraph" w:styleId="Sumrio9">
+    <w:name w:val="toc 9"/>
+    <w:basedOn w:val="Normal"/>
+    <w:next w:val="Normal"/>
+    <w:autoRedefine/>
+    <w:rsid w:val="004A3B90"/>
+    <w:rPr>
+      <w:sz w:val="22"/>
+      <w:szCs w:val="22"/>
+    </w:rPr>
+  </w:style>
+  <w:style w:type="paragraph" w:customStyle="1" w:styleId="Lista2">
+    <w:name w:val="Lista2"/>
+    <w:basedOn w:val="PargrafodaLista"/>
+    <w:link w:val="Lista2Char"/>
+    <w:qFormat/>
+    <w:rsid w:val="004A3B90"/>
+    <w:pPr>
+      <w:numPr>
+        <w:numId w:val="31"/>
+      </w:numPr>
+      <w:tabs>
+        <w:tab w:val="clear" w:pos="720"/>
+      </w:tabs>
+      <w:spacing w:line="276" w:lineRule="auto"/>
+      <w:ind w:left="993" w:hanging="284"/>
+    </w:pPr>
+  </w:style>
+  <w:style w:type="character" w:customStyle="1" w:styleId="PargrafodaListaChar">
+    <w:name w:val="Parágrafo da Lista Char"/>
+    <w:aliases w:val="Lista1 Char"/>
+    <w:basedOn w:val="Fontepargpadro"/>
+    <w:link w:val="PargrafodaLista"/>
+    <w:uiPriority w:val="34"/>
+    <w:rsid w:val="004A3B90"/>
+    <w:rPr>
+      <w:rFonts w:ascii="Arial" w:eastAsia="Times New Roman" w:hAnsi="Arial" w:cs="Arial"/>
+      <w:spacing w:val="-8"/>
+      <w:lang w:val="pt-BR" w:eastAsia="pt-BR"/>
+    </w:rPr>
+  </w:style>
+  <w:style w:type="character" w:customStyle="1" w:styleId="Lista2Char">
+    <w:name w:val="Lista2 Char"/>
+    <w:basedOn w:val="PargrafodaListaChar"/>
+    <w:link w:val="Lista2"/>
+    <w:rsid w:val="004A3B90"/>
+    <w:rPr>
+      <w:rFonts w:ascii="Arial" w:eastAsia="Times New Roman" w:hAnsi="Arial" w:cs="Arial"/>
+      <w:spacing w:val="-8"/>
+      <w:lang w:val="pt-BR" w:eastAsia="pt-BR"/>
+    </w:rPr>
+  </w:style>
+  <w:style w:type="character" w:styleId="Refdecomentrio">
+    <w:name w:val="annotation reference"/>
+    <w:basedOn w:val="Fontepargpadro"/>
+    <w:semiHidden/>
+    <w:unhideWhenUsed/>
+    <w:rsid w:val="004A3B90"/>
+    <w:rPr>
+      <w:sz w:val="16"/>
+      <w:szCs w:val="16"/>
+    </w:rPr>
+  </w:style>
+  <w:style w:type="paragraph" w:styleId="Textodecomentrio">
+    <w:name w:val="annotation text"/>
+    <w:basedOn w:val="Normal"/>
+    <w:link w:val="TextodecomentrioChar"/>
+    <w:semiHidden/>
+    <w:unhideWhenUsed/>
+    <w:rsid w:val="004A3B90"/>
+    <w:rPr>
+      <w:rFonts w:ascii="Arial" w:hAnsi="Arial"/>
+      <w:sz w:val="20"/>
+      <w:szCs w:val="20"/>
+    </w:rPr>
+  </w:style>
+  <w:style w:type="character" w:customStyle="1" w:styleId="TextodecomentrioChar">
+    <w:name w:val="Texto de comentário Char"/>
+    <w:basedOn w:val="Fontepargpadro"/>
+    <w:link w:val="Textodecomentrio"/>
+    <w:semiHidden/>
+    <w:rsid w:val="004A3B90"/>
+    <w:rPr>
+      <w:rFonts w:ascii="Arial" w:eastAsia="Times New Roman" w:hAnsi="Arial" w:cs="Times New Roman"/>
+      <w:sz w:val="20"/>
+      <w:szCs w:val="20"/>
+      <w:lang w:val="pt-BR" w:eastAsia="pt-BR"/>
+    </w:rPr>
+  </w:style>
+  <w:style w:type="paragraph" w:styleId="Assuntodocomentrio">
+    <w:name w:val="annotation subject"/>
+    <w:basedOn w:val="Textodecomentrio"/>
+    <w:next w:val="Textodecomentrio"/>
+    <w:link w:val="AssuntodocomentrioChar"/>
+    <w:semiHidden/>
+    <w:unhideWhenUsed/>
+    <w:rsid w:val="004A3B90"/>
+    <w:rPr>
+      <w:b/>
+      <w:bCs/>
+    </w:rPr>
+  </w:style>
+  <w:style w:type="character" w:customStyle="1" w:styleId="AssuntodocomentrioChar">
+    <w:name w:val="Assunto do comentário Char"/>
+    <w:basedOn w:val="TextodecomentrioChar"/>
+    <w:link w:val="Assuntodocomentrio"/>
+    <w:semiHidden/>
+    <w:rsid w:val="004A3B90"/>
+    <w:rPr>
+      <w:rFonts w:ascii="Arial" w:eastAsia="Times New Roman" w:hAnsi="Arial" w:cs="Times New Roman"/>
+      <w:b/>
+      <w:bCs/>
+      <w:sz w:val="20"/>
+      <w:szCs w:val="20"/>
+      <w:lang w:val="pt-BR" w:eastAsia="pt-BR"/>
+    </w:rPr>
+  </w:style>
+  <w:style w:type="character" w:customStyle="1" w:styleId="UnresolvedMention1">
+    <w:name w:val="Unresolved Mention1"/>
+    <w:basedOn w:val="Fontepargpadro"/>
+    <w:uiPriority w:val="99"/>
+    <w:semiHidden/>
+    <w:unhideWhenUsed/>
+    <w:rsid w:val="001A72FD"/>
+    <w:rPr>
+      <w:color w:val="808080"/>
+      <w:shd w:val="clear" w:color="auto" w:fill="E6E6E6"/>
+    </w:rPr>
+  </w:style>
+  <w:style w:type="character" w:customStyle="1" w:styleId="UnresolvedMention">
+    <w:name w:val="Unresolved Mention"/>
+    <w:basedOn w:val="Fontepargpadro"/>
+    <w:uiPriority w:val="99"/>
+    <w:semiHidden/>
+    <w:unhideWhenUsed/>
+    <w:rsid w:val="00D377C1"/>
+    <w:rPr>
+      <w:color w:val="808080"/>
+      <w:shd w:val="clear" w:color="auto" w:fill="E6E6E6"/>
+    </w:rPr>
+  </w:style>
+  <w:style w:type="character" w:styleId="TextodoEspaoReservado">
+    <w:name w:val="Placeholder Text"/>
+    <w:basedOn w:val="Fontepargpadro"/>
+    <w:uiPriority w:val="99"/>
+    <w:semiHidden/>
+    <w:rsid w:val="0056162C"/>
+    <w:rPr>
+      <w:color w:val="808080"/>
+    </w:rPr>
+  </w:style>
+  <w:style w:type="paragraph" w:styleId="Reviso">
+    <w:name w:val="Revision"/>
+    <w:hidden/>
+    <w:uiPriority w:val="99"/>
+    <w:semiHidden/>
+    <w:rsid w:val="00325C05"/>
+    <w:rPr>
+      <w:rFonts w:ascii="Times New Roman" w:eastAsia="Times New Roman" w:hAnsi="Times New Roman" w:cs="Times New Roman"/>
+      <w:lang w:val="pt-BR" w:eastAsia="pt-BR"/>
+    </w:rPr>
   </w:style>
 </w:styles>
 </file>
@@ -16014,7 +17558,7 @@
 </file>
 
 <file path=customXml/itemProps1.xml><?xml version="1.0" encoding="utf-8"?>
-<ds:datastoreItem xmlns:ds="http://schemas.openxmlformats.org/officeDocument/2006/customXml" ds:itemID="{06177A47-B619-456A-82D9-D9FB31187F87}">
+<ds:datastoreItem xmlns:ds="http://schemas.openxmlformats.org/officeDocument/2006/customXml" ds:itemID="{CB3D48E4-7552-4774-BC65-B338E82E7C0F}">
   <ds:schemaRefs>
     <ds:schemaRef ds:uri="http://schemas.openxmlformats.org/officeDocument/2006/bibliography"/>
   </ds:schemaRefs>

</xml_diff>

<commit_message>
Last Changes - Report 3
</commit_message>
<xml_diff>
--- a/documents/Report 3 - Sumario Comentado e 1o Capitulo Teorico.docx
+++ b/documents/Report 3 - Sumario Comentado e 1o Capitulo Teorico.docx
@@ -964,7 +964,13 @@
         <w:rPr>
           <w:rFonts w:ascii="Arial" w:hAnsi="Arial"/>
         </w:rPr>
-        <w:t>2.2.2 Reconhecimento e Identificação</w:t>
+        <w:t>2.2.2 Reconhecimento e i</w:t>
+      </w:r>
+      <w:r>
+        <w:rPr>
+          <w:rFonts w:ascii="Arial" w:hAnsi="Arial"/>
+        </w:rPr>
+        <w:t>dentificação</w:t>
       </w:r>
     </w:p>
     <w:p>
@@ -1040,7 +1046,31 @@
         <w:rPr>
           <w:rFonts w:ascii="Arial" w:hAnsi="Arial"/>
         </w:rPr>
-        <w:t>O que é processamento de imagens</w:t>
+        <w:t xml:space="preserve">O que é </w:t>
+      </w:r>
+      <w:r>
+        <w:rPr>
+          <w:rFonts w:ascii="Arial" w:hAnsi="Arial"/>
+        </w:rPr>
+        <w:t>P</w:t>
+      </w:r>
+      <w:r>
+        <w:rPr>
+          <w:rFonts w:ascii="Arial" w:hAnsi="Arial"/>
+        </w:rPr>
+        <w:t xml:space="preserve">rocessamento de </w:t>
+      </w:r>
+      <w:r>
+        <w:rPr>
+          <w:rFonts w:ascii="Arial" w:hAnsi="Arial"/>
+        </w:rPr>
+        <w:t>I</w:t>
+      </w:r>
+      <w:r>
+        <w:rPr>
+          <w:rFonts w:ascii="Arial" w:hAnsi="Arial"/>
+        </w:rPr>
+        <w:t>magens</w:t>
       </w:r>
     </w:p>
     <w:p>
@@ -1068,7 +1098,31 @@
         <w:rPr>
           <w:rFonts w:ascii="Arial" w:hAnsi="Arial"/>
         </w:rPr>
-        <w:t>Análise e captura de imagem</w:t>
+        <w:t xml:space="preserve">Análise e </w:t>
+      </w:r>
+      <w:r>
+        <w:rPr>
+          <w:rFonts w:ascii="Arial" w:hAnsi="Arial"/>
+        </w:rPr>
+        <w:t>C</w:t>
+      </w:r>
+      <w:r>
+        <w:rPr>
+          <w:rFonts w:ascii="Arial" w:hAnsi="Arial"/>
+        </w:rPr>
+        <w:t xml:space="preserve">aptura de </w:t>
+      </w:r>
+      <w:r>
+        <w:rPr>
+          <w:rFonts w:ascii="Arial" w:hAnsi="Arial"/>
+        </w:rPr>
+        <w:t>I</w:t>
+      </w:r>
+      <w:r>
+        <w:rPr>
+          <w:rFonts w:ascii="Arial" w:hAnsi="Arial"/>
+        </w:rPr>
+        <w:t>magem</w:t>
       </w:r>
     </w:p>
     <w:p>
@@ -1229,8 +1283,10 @@
         <w:rPr>
           <w:rFonts w:ascii="Arial" w:hAnsi="Arial"/>
         </w:rPr>
-        <w:t>que é são redes neurais</w:t>
-      </w:r>
+        <w:t>que são redes neurais</w:t>
+      </w:r>
+      <w:bookmarkStart w:id="0" w:name="_GoBack"/>
+      <w:bookmarkEnd w:id="0"/>
     </w:p>
     <w:p>
       <w:pPr>
@@ -1340,7 +1396,19 @@
         <w:rPr>
           <w:rFonts w:ascii="Arial" w:hAnsi="Arial"/>
         </w:rPr>
-        <w:t>Neurônio Artificial</w:t>
+        <w:t xml:space="preserve">Neurônio </w:t>
+      </w:r>
+      <w:r>
+        <w:rPr>
+          <w:rFonts w:ascii="Arial" w:hAnsi="Arial"/>
+        </w:rPr>
+        <w:t>a</w:t>
+      </w:r>
+      <w:r>
+        <w:rPr>
+          <w:rFonts w:ascii="Arial" w:hAnsi="Arial"/>
+        </w:rPr>
+        <w:t>rtificial</w:t>
       </w:r>
     </w:p>
     <w:p>
@@ -1427,7 +1495,62 @@
         <w:rPr>
           <w:rFonts w:ascii="Arial" w:hAnsi="Arial"/>
         </w:rPr>
-        <w:t>Rede Neural Artificial (Multilayer Perceptron)</w:t>
+        <w:t xml:space="preserve">Rede </w:t>
+      </w:r>
+      <w:r>
+        <w:rPr>
+          <w:rFonts w:ascii="Arial" w:hAnsi="Arial"/>
+        </w:rPr>
+        <w:t>n</w:t>
+      </w:r>
+      <w:r>
+        <w:rPr>
+          <w:rFonts w:ascii="Arial" w:hAnsi="Arial"/>
+        </w:rPr>
+        <w:t xml:space="preserve">eural </w:t>
+      </w:r>
+      <w:r>
+        <w:rPr>
+          <w:rFonts w:ascii="Arial" w:hAnsi="Arial"/>
+        </w:rPr>
+        <w:t>a</w:t>
+      </w:r>
+      <w:r>
+        <w:rPr>
+          <w:rFonts w:ascii="Arial" w:hAnsi="Arial"/>
+        </w:rPr>
+        <w:t>rtificial (</w:t>
+      </w:r>
+      <w:proofErr w:type="spellStart"/>
+      <w:r>
+        <w:rPr>
+          <w:rFonts w:ascii="Arial" w:hAnsi="Arial"/>
+          <w:i/>
+        </w:rPr>
+        <w:t>Multilayer</w:t>
+      </w:r>
+      <w:proofErr w:type="spellEnd"/>
+      <w:r>
+        <w:rPr>
+          <w:rFonts w:ascii="Arial" w:hAnsi="Arial"/>
+          <w:i/>
+        </w:rPr>
+        <w:t xml:space="preserve"> </w:t>
+      </w:r>
+      <w:proofErr w:type="spellStart"/>
+      <w:r>
+        <w:rPr>
+          <w:rFonts w:ascii="Arial" w:hAnsi="Arial"/>
+          <w:i/>
+        </w:rPr>
+        <w:t>Perceptron</w:t>
+      </w:r>
+      <w:proofErr w:type="spellEnd"/>
+      <w:r>
+        <w:rPr>
+          <w:rFonts w:ascii="Arial" w:hAnsi="Arial"/>
+        </w:rPr>
+        <w:t>)</w:t>
       </w:r>
     </w:p>
     <w:p>
@@ -1593,7 +1716,227 @@
           <w:b/>
           <w:smallCaps/>
         </w:rPr>
-        <w:t>IMPLEMENTAÇÃO</w:t>
+        <w:t>DESENVOLVIMENTO</w:t>
+      </w:r>
+    </w:p>
+    <w:p>
+      <w:pPr>
+        <w:spacing w:line="360" w:lineRule="auto"/>
+        <w:rPr>
+          <w:rFonts w:ascii="Arial" w:hAnsi="Arial" w:cs="Arial"/>
+        </w:rPr>
+      </w:pPr>
+      <w:r>
+        <w:rPr>
+          <w:rFonts w:ascii="Arial" w:hAnsi="Arial" w:cs="Arial"/>
+          <w:b/>
+          <w:smallCaps/>
+        </w:rPr>
+        <w:t xml:space="preserve">5.1 </w:t>
+      </w:r>
+      <w:r>
+        <w:rPr>
+          <w:rFonts w:ascii="Arial" w:hAnsi="Arial" w:cs="Arial"/>
+          <w:b/>
+        </w:rPr>
+        <w:t>Arquitetura da Aplicação</w:t>
+      </w:r>
+    </w:p>
+    <w:p>
+      <w:pPr>
+        <w:spacing w:line="360" w:lineRule="auto"/>
+        <w:rPr>
+          <w:rFonts w:ascii="Arial" w:hAnsi="Arial" w:cs="Arial"/>
+        </w:rPr>
+      </w:pPr>
+      <w:r>
+        <w:rPr>
+          <w:rFonts w:ascii="Arial" w:hAnsi="Arial" w:cs="Arial"/>
+        </w:rPr>
+        <w:t xml:space="preserve">5.1.1 </w:t>
+      </w:r>
+      <w:r>
+        <w:rPr>
+          <w:rFonts w:ascii="Arial" w:hAnsi="Arial" w:cs="Arial"/>
+        </w:rPr>
+        <w:t>Modelo sistêmico</w:t>
+      </w:r>
+    </w:p>
+    <w:p>
+      <w:pPr>
+        <w:spacing w:line="360" w:lineRule="auto"/>
+        <w:rPr>
+          <w:rFonts w:ascii="Arial" w:hAnsi="Arial" w:cs="Arial"/>
+        </w:rPr>
+      </w:pPr>
+      <w:r>
+        <w:rPr>
+          <w:rFonts w:ascii="Arial" w:hAnsi="Arial" w:cs="Arial"/>
+        </w:rPr>
+        <w:t xml:space="preserve">5.1.2 </w:t>
+      </w:r>
+      <w:r>
+        <w:rPr>
+          <w:rFonts w:ascii="Arial" w:hAnsi="Arial" w:cs="Arial"/>
+        </w:rPr>
+        <w:t>Diagrama de atividades</w:t>
+      </w:r>
+      <w:r>
+        <w:rPr>
+          <w:rFonts w:ascii="Arial" w:hAnsi="Arial" w:cs="Arial"/>
+        </w:rPr>
+        <w:t xml:space="preserve"> </w:t>
+      </w:r>
+    </w:p>
+    <w:p>
+      <w:pPr>
+        <w:spacing w:line="360" w:lineRule="auto"/>
+        <w:jc w:val="both"/>
+        <w:rPr>
+          <w:rFonts w:ascii="Arial" w:hAnsi="Arial" w:cs="Arial"/>
+          <w:b/>
+        </w:rPr>
+      </w:pPr>
+      <w:r>
+        <w:rPr>
+          <w:rFonts w:ascii="Arial" w:hAnsi="Arial" w:cs="Arial"/>
+          <w:b/>
+          <w:smallCaps/>
+        </w:rPr>
+        <w:t xml:space="preserve">5.2 </w:t>
+      </w:r>
+      <w:r>
+        <w:rPr>
+          <w:rFonts w:ascii="Arial" w:hAnsi="Arial" w:cs="Arial"/>
+          <w:b/>
+        </w:rPr>
+        <w:t>Treinamento da Rede Neural</w:t>
+      </w:r>
+    </w:p>
+    <w:p>
+      <w:pPr>
+        <w:spacing w:line="360" w:lineRule="auto"/>
+        <w:rPr>
+          <w:rFonts w:ascii="Arial" w:hAnsi="Arial" w:cs="Arial"/>
+          <w:i/>
+        </w:rPr>
+      </w:pPr>
+      <w:r>
+        <w:rPr>
+          <w:rFonts w:ascii="Arial" w:hAnsi="Arial" w:cs="Arial"/>
+        </w:rPr>
+        <w:t xml:space="preserve">5.1.1 </w:t>
+      </w:r>
+      <w:r>
+        <w:rPr>
+          <w:rFonts w:ascii="Arial" w:hAnsi="Arial" w:cs="Arial"/>
+        </w:rPr>
+        <w:t xml:space="preserve">Preparação do </w:t>
+      </w:r>
+      <w:proofErr w:type="spellStart"/>
+      <w:r>
+        <w:rPr>
+          <w:rFonts w:ascii="Arial" w:hAnsi="Arial" w:cs="Arial"/>
+          <w:i/>
+        </w:rPr>
+        <w:t>d</w:t>
+      </w:r>
+      <w:r>
+        <w:rPr>
+          <w:rFonts w:ascii="Arial" w:hAnsi="Arial" w:cs="Arial"/>
+          <w:i/>
+        </w:rPr>
+        <w:t>ataset</w:t>
+      </w:r>
+      <w:proofErr w:type="spellEnd"/>
+      <w:r>
+        <w:rPr>
+          <w:rFonts w:ascii="Arial" w:hAnsi="Arial" w:cs="Arial"/>
+          <w:i/>
+        </w:rPr>
+        <w:t>.</w:t>
+      </w:r>
+    </w:p>
+    <w:p>
+      <w:pPr>
+        <w:spacing w:line="360" w:lineRule="auto"/>
+        <w:rPr>
+          <w:rFonts w:ascii="Arial" w:hAnsi="Arial" w:cs="Arial"/>
+        </w:rPr>
+      </w:pPr>
+      <w:r>
+        <w:rPr>
+          <w:rFonts w:ascii="Arial" w:hAnsi="Arial" w:cs="Arial"/>
+        </w:rPr>
+        <w:t xml:space="preserve">5.1.2 </w:t>
+      </w:r>
+      <w:r>
+        <w:rPr>
+          <w:rFonts w:ascii="Arial" w:hAnsi="Arial" w:cs="Arial"/>
+        </w:rPr>
+        <w:t>Manipulação de camadas e épocas</w:t>
+      </w:r>
+    </w:p>
+    <w:p>
+      <w:pPr>
+        <w:spacing w:line="360" w:lineRule="auto"/>
+        <w:jc w:val="both"/>
+        <w:rPr>
+          <w:rFonts w:ascii="Arial" w:hAnsi="Arial" w:cs="Arial"/>
+          <w:b/>
+        </w:rPr>
+      </w:pPr>
+      <w:r>
+        <w:rPr>
+          <w:rFonts w:ascii="Arial" w:hAnsi="Arial" w:cs="Arial"/>
+          <w:b/>
+        </w:rPr>
+        <w:t xml:space="preserve">5.3 Aplicação do </w:t>
+      </w:r>
+      <w:proofErr w:type="spellStart"/>
+      <w:r>
+        <w:rPr>
+          <w:rFonts w:ascii="Arial" w:hAnsi="Arial" w:cs="Arial"/>
+          <w:b/>
+        </w:rPr>
+        <w:t>Tensorflow</w:t>
+      </w:r>
+      <w:proofErr w:type="spellEnd"/>
+    </w:p>
+    <w:p>
+      <w:pPr>
+        <w:spacing w:line="360" w:lineRule="auto"/>
+        <w:jc w:val="both"/>
+        <w:rPr>
+          <w:rFonts w:ascii="Arial" w:hAnsi="Arial" w:cs="Arial"/>
+        </w:rPr>
+      </w:pPr>
+      <w:r>
+        <w:rPr>
+          <w:rFonts w:ascii="Arial" w:hAnsi="Arial" w:cs="Arial"/>
+        </w:rPr>
+        <w:t xml:space="preserve">5.3.1 </w:t>
+      </w:r>
+      <w:r>
+        <w:rPr>
+          <w:rFonts w:ascii="Arial" w:hAnsi="Arial" w:cs="Arial"/>
+        </w:rPr>
+        <w:t>Manipulação do modelo</w:t>
+      </w:r>
+    </w:p>
+    <w:p>
+      <w:pPr>
+        <w:spacing w:line="360" w:lineRule="auto"/>
+        <w:jc w:val="both"/>
+        <w:rPr>
+          <w:rFonts w:ascii="Arial" w:hAnsi="Arial" w:cs="Arial"/>
+        </w:rPr>
+      </w:pPr>
+      <w:r>
+        <w:rPr>
+          <w:rFonts w:ascii="Arial" w:hAnsi="Arial" w:cs="Arial"/>
+        </w:rPr>
+        <w:t>5.3.2 Incorporar o modelo na rede neural</w:t>
       </w:r>
     </w:p>
     <w:p>
@@ -1608,7 +1951,6 @@
         </w:tabs>
         <w:spacing w:line="360" w:lineRule="auto"/>
         <w:ind w:left="0" w:firstLine="0"/>
-        <w:jc w:val="both"/>
         <w:rPr>
           <w:rFonts w:ascii="Arial" w:hAnsi="Arial" w:cs="Arial"/>
           <w:b/>
@@ -1622,6 +1964,234 @@
           <w:smallCaps/>
         </w:rPr>
         <w:t>RESULTADOS</w:t>
+      </w:r>
+    </w:p>
+    <w:p>
+      <w:pPr>
+        <w:spacing w:line="360" w:lineRule="auto"/>
+        <w:rPr>
+          <w:rFonts w:ascii="Arial" w:hAnsi="Arial" w:cs="Arial"/>
+          <w:b/>
+        </w:rPr>
+      </w:pPr>
+      <w:r>
+        <w:rPr>
+          <w:rFonts w:ascii="Arial" w:hAnsi="Arial" w:cs="Arial"/>
+          <w:b/>
+          <w:smallCaps/>
+        </w:rPr>
+        <w:t xml:space="preserve">6.1 </w:t>
+      </w:r>
+      <w:r>
+        <w:rPr>
+          <w:rFonts w:ascii="Arial" w:hAnsi="Arial" w:cs="Arial"/>
+          <w:b/>
+        </w:rPr>
+        <w:t>Validação</w:t>
+      </w:r>
+    </w:p>
+    <w:p>
+      <w:pPr>
+        <w:spacing w:line="360" w:lineRule="auto"/>
+        <w:rPr>
+          <w:rFonts w:ascii="Arial" w:hAnsi="Arial" w:cs="Arial"/>
+        </w:rPr>
+      </w:pPr>
+      <w:r>
+        <w:rPr>
+          <w:rFonts w:ascii="Arial" w:hAnsi="Arial" w:cs="Arial"/>
+        </w:rPr>
+        <w:t xml:space="preserve">6.1.1 </w:t>
+      </w:r>
+      <w:r>
+        <w:rPr>
+          <w:rFonts w:ascii="Arial" w:hAnsi="Arial" w:cs="Arial"/>
+        </w:rPr>
+        <w:t xml:space="preserve">Comparação com </w:t>
+      </w:r>
+      <w:proofErr w:type="spellStart"/>
+      <w:r>
+        <w:rPr>
+          <w:rFonts w:ascii="Arial" w:hAnsi="Arial" w:cs="Arial"/>
+          <w:i/>
+        </w:rPr>
+        <w:t>dataset</w:t>
+      </w:r>
+      <w:proofErr w:type="spellEnd"/>
+    </w:p>
+    <w:p>
+      <w:pPr>
+        <w:spacing w:line="360" w:lineRule="auto"/>
+        <w:rPr>
+          <w:rFonts w:ascii="Arial" w:hAnsi="Arial" w:cs="Arial"/>
+        </w:rPr>
+      </w:pPr>
+      <w:r>
+        <w:rPr>
+          <w:rFonts w:ascii="Arial" w:hAnsi="Arial" w:cs="Arial"/>
+          <w:smallCaps/>
+        </w:rPr>
+        <w:t xml:space="preserve">6.1.1 </w:t>
+      </w:r>
+      <w:proofErr w:type="spellStart"/>
+      <w:r>
+        <w:rPr>
+          <w:rFonts w:ascii="Arial" w:hAnsi="Arial" w:cs="Arial"/>
+        </w:rPr>
+        <w:t>Acertividade</w:t>
+      </w:r>
+      <w:proofErr w:type="spellEnd"/>
+      <w:r>
+        <w:rPr>
+          <w:rFonts w:ascii="Arial" w:hAnsi="Arial" w:cs="Arial"/>
+        </w:rPr>
+        <w:t xml:space="preserve"> do sistema</w:t>
+      </w:r>
+    </w:p>
+    <w:p>
+      <w:pPr>
+        <w:spacing w:line="360" w:lineRule="auto"/>
+        <w:rPr>
+          <w:rFonts w:ascii="Arial" w:hAnsi="Arial" w:cs="Arial"/>
+          <w:b/>
+        </w:rPr>
+      </w:pPr>
+      <w:r>
+        <w:rPr>
+          <w:rFonts w:ascii="Arial" w:hAnsi="Arial" w:cs="Arial"/>
+          <w:b/>
+          <w:smallCaps/>
+        </w:rPr>
+        <w:t xml:space="preserve">6.2 </w:t>
+      </w:r>
+      <w:r>
+        <w:rPr>
+          <w:rFonts w:ascii="Arial" w:hAnsi="Arial" w:cs="Arial"/>
+          <w:b/>
+        </w:rPr>
+        <w:t>Requisitos do Sistema</w:t>
+      </w:r>
+    </w:p>
+    <w:p>
+      <w:pPr>
+        <w:spacing w:line="360" w:lineRule="auto"/>
+        <w:rPr>
+          <w:rFonts w:ascii="Arial" w:hAnsi="Arial" w:cs="Arial"/>
+        </w:rPr>
+      </w:pPr>
+      <w:r>
+        <w:rPr>
+          <w:rFonts w:ascii="Arial" w:hAnsi="Arial" w:cs="Arial"/>
+        </w:rPr>
+        <w:t>6.</w:t>
+      </w:r>
+      <w:r>
+        <w:rPr>
+          <w:rFonts w:ascii="Arial" w:hAnsi="Arial" w:cs="Arial"/>
+        </w:rPr>
+        <w:t>2</w:t>
+      </w:r>
+      <w:r>
+        <w:rPr>
+          <w:rFonts w:ascii="Arial" w:hAnsi="Arial" w:cs="Arial"/>
+        </w:rPr>
+        <w:t>.1 Requ</w:t>
+      </w:r>
+      <w:r>
+        <w:rPr>
+          <w:rFonts w:ascii="Arial" w:hAnsi="Arial" w:cs="Arial"/>
+        </w:rPr>
+        <w:t>isitos funcionais</w:t>
+      </w:r>
+    </w:p>
+    <w:p>
+      <w:pPr>
+        <w:spacing w:line="360" w:lineRule="auto"/>
+        <w:rPr>
+          <w:rFonts w:ascii="Arial" w:hAnsi="Arial" w:cs="Arial"/>
+        </w:rPr>
+      </w:pPr>
+      <w:r>
+        <w:rPr>
+          <w:rFonts w:ascii="Arial" w:hAnsi="Arial" w:cs="Arial"/>
+        </w:rPr>
+        <w:t>6.</w:t>
+      </w:r>
+      <w:r>
+        <w:rPr>
+          <w:rFonts w:ascii="Arial" w:hAnsi="Arial" w:cs="Arial"/>
+        </w:rPr>
+        <w:t>2</w:t>
+      </w:r>
+      <w:r>
+        <w:rPr>
+          <w:rFonts w:ascii="Arial" w:hAnsi="Arial" w:cs="Arial"/>
+        </w:rPr>
+        <w:t>.1 Requ</w:t>
+      </w:r>
+      <w:r>
+        <w:rPr>
+          <w:rFonts w:ascii="Arial" w:hAnsi="Arial" w:cs="Arial"/>
+        </w:rPr>
+        <w:t>isitos não funcionais</w:t>
+      </w:r>
+    </w:p>
+    <w:p>
+      <w:pPr>
+        <w:spacing w:line="360" w:lineRule="auto"/>
+        <w:rPr>
+          <w:rFonts w:ascii="Arial" w:hAnsi="Arial" w:cs="Arial"/>
+          <w:b/>
+        </w:rPr>
+      </w:pPr>
+      <w:r>
+        <w:rPr>
+          <w:rFonts w:ascii="Arial" w:hAnsi="Arial" w:cs="Arial"/>
+          <w:b/>
+        </w:rPr>
+        <w:t>6.</w:t>
+      </w:r>
+      <w:r>
+        <w:rPr>
+          <w:rFonts w:ascii="Arial" w:hAnsi="Arial" w:cs="Arial"/>
+          <w:b/>
+        </w:rPr>
+        <w:t>3</w:t>
+      </w:r>
+      <w:r>
+        <w:rPr>
+          <w:rFonts w:ascii="Arial" w:hAnsi="Arial" w:cs="Arial"/>
+          <w:b/>
+        </w:rPr>
+        <w:t xml:space="preserve"> Viabilidade do </w:t>
+      </w:r>
+      <w:r>
+        <w:rPr>
+          <w:rFonts w:ascii="Arial" w:hAnsi="Arial" w:cs="Arial"/>
+          <w:b/>
+        </w:rPr>
+        <w:t>P</w:t>
+      </w:r>
+      <w:r>
+        <w:rPr>
+          <w:rFonts w:ascii="Arial" w:hAnsi="Arial" w:cs="Arial"/>
+          <w:b/>
+        </w:rPr>
+        <w:t xml:space="preserve">roduto x </w:t>
+      </w:r>
+      <w:r>
+        <w:rPr>
+          <w:rFonts w:ascii="Arial" w:hAnsi="Arial" w:cs="Arial"/>
+          <w:b/>
+        </w:rPr>
+        <w:t>M</w:t>
+      </w:r>
+      <w:r>
+        <w:rPr>
+          <w:rFonts w:ascii="Arial" w:hAnsi="Arial" w:cs="Arial"/>
+          <w:b/>
+        </w:rPr>
+        <w:t>ercado</w:t>
       </w:r>
     </w:p>
     <w:p>
@@ -9003,16 +9573,7 @@
           <w:rFonts w:ascii="Arial" w:hAnsi="Arial" w:cs="Arial"/>
           <w:szCs w:val="20"/>
         </w:rPr>
-        <w:t>0</w:t>
-      </w:r>
-      <w:bookmarkStart w:id="0" w:name="_GoBack"/>
-      <w:bookmarkEnd w:id="0"/>
-      <w:r>
-        <w:rPr>
-          <w:rFonts w:ascii="Arial" w:hAnsi="Arial" w:cs="Arial"/>
-          <w:szCs w:val="20"/>
-        </w:rPr>
-        <w:t>6</w:t>
+        <w:t>06</w:t>
       </w:r>
       <w:r>
         <w:rPr>
@@ -17558,7 +18119,7 @@
 </file>
 
 <file path=customXml/itemProps1.xml><?xml version="1.0" encoding="utf-8"?>
-<ds:datastoreItem xmlns:ds="http://schemas.openxmlformats.org/officeDocument/2006/customXml" ds:itemID="{CB3D48E4-7552-4774-BC65-B338E82E7C0F}">
+<ds:datastoreItem xmlns:ds="http://schemas.openxmlformats.org/officeDocument/2006/customXml" ds:itemID="{6F443E13-8D36-4A4C-803C-C2F21CA200EA}">
   <ds:schemaRefs>
     <ds:schemaRef ds:uri="http://schemas.openxmlformats.org/officeDocument/2006/bibliography"/>
   </ds:schemaRefs>

</xml_diff>